<commit_message>
Added some materials and theory in doc.
</commit_message>
<xml_diff>
--- a/docs/Skrzyniarz_praca_magisterska.docx
+++ b/docs/Skrzyniarz_praca_magisterska.docx
@@ -142,11 +142,34 @@
           <w:i/>
           <w:sz w:val="32"/>
           <w:szCs w:val="36"/>
-          <w:lang w:val="en-US"/>
-        </w:rPr>
-      </w:pPr>
-      <w:proofErr w:type="spellStart"/>
-      <w:r>
+        </w:rPr>
+      </w:pPr>
+      <w:r>
+        <w:rPr>
+          <w:rFonts w:ascii="Titillium" w:eastAsia="Calibri" w:hAnsi="Titillium"/>
+          <w:i/>
+          <w:sz w:val="32"/>
+          <w:szCs w:val="36"/>
+        </w:rPr>
+        <w:t>Federacyjne uczenie maszynowe</w:t>
+      </w:r>
+    </w:p>
+    <w:p>
+      <w:pPr>
+        <w:spacing w:after="0" w:line="240" w:lineRule="auto"/>
+        <w:jc w:val="center"/>
+        <w:rPr>
+          <w:rFonts w:ascii="Titillium" w:eastAsia="Calibri" w:hAnsi="Titillium"/>
+          <w:i/>
+          <w:sz w:val="32"/>
+          <w:szCs w:val="36"/>
+        </w:rPr>
+      </w:pPr>
+    </w:p>
+    <w:p>
+      <w:pPr>
+        <w:spacing w:after="0" w:line="240" w:lineRule="auto"/>
+        <w:jc w:val="center"/>
         <w:rPr>
           <w:rFonts w:ascii="Titillium" w:eastAsia="Calibri" w:hAnsi="Titillium"/>
           <w:i/>
@@ -154,9 +177,16 @@
           <w:szCs w:val="36"/>
           <w:lang w:val="en-US"/>
         </w:rPr>
-        <w:t>Federacyjne</w:t>
-      </w:r>
-      <w:proofErr w:type="spellEnd"/>
+      </w:pPr>
+      <w:r>
+        <w:rPr>
+          <w:rFonts w:ascii="Titillium" w:eastAsia="Calibri" w:hAnsi="Titillium"/>
+          <w:i/>
+          <w:sz w:val="32"/>
+          <w:szCs w:val="36"/>
+        </w:rPr>
+        <w:t xml:space="preserve"> </w:t>
+      </w:r>
       <w:r>
         <w:rPr>
           <w:rFonts w:ascii="Titillium" w:eastAsia="Calibri" w:hAnsi="Titillium"/>
@@ -165,86 +195,6 @@
           <w:szCs w:val="36"/>
           <w:lang w:val="en-US"/>
         </w:rPr>
-        <w:t xml:space="preserve"> </w:t>
-      </w:r>
-      <w:proofErr w:type="spellStart"/>
-      <w:r>
-        <w:rPr>
-          <w:rFonts w:ascii="Titillium" w:eastAsia="Calibri" w:hAnsi="Titillium"/>
-          <w:i/>
-          <w:sz w:val="32"/>
-          <w:szCs w:val="36"/>
-          <w:lang w:val="en-US"/>
-        </w:rPr>
-        <w:t>uczenie</w:t>
-      </w:r>
-      <w:proofErr w:type="spellEnd"/>
-      <w:r>
-        <w:rPr>
-          <w:rFonts w:ascii="Titillium" w:eastAsia="Calibri" w:hAnsi="Titillium"/>
-          <w:i/>
-          <w:sz w:val="32"/>
-          <w:szCs w:val="36"/>
-          <w:lang w:val="en-US"/>
-        </w:rPr>
-        <w:t xml:space="preserve"> </w:t>
-      </w:r>
-      <w:proofErr w:type="spellStart"/>
-      <w:r>
-        <w:rPr>
-          <w:rFonts w:ascii="Titillium" w:eastAsia="Calibri" w:hAnsi="Titillium"/>
-          <w:i/>
-          <w:sz w:val="32"/>
-          <w:szCs w:val="36"/>
-          <w:lang w:val="en-US"/>
-        </w:rPr>
-        <w:t>maszynowe</w:t>
-      </w:r>
-      <w:proofErr w:type="spellEnd"/>
-    </w:p>
-    <w:p>
-      <w:pPr>
-        <w:spacing w:after="0" w:line="240" w:lineRule="auto"/>
-        <w:jc w:val="center"/>
-        <w:rPr>
-          <w:rFonts w:ascii="Titillium" w:eastAsia="Calibri" w:hAnsi="Titillium"/>
-          <w:i/>
-          <w:sz w:val="32"/>
-          <w:szCs w:val="36"/>
-          <w:lang w:val="en-US"/>
-        </w:rPr>
-      </w:pPr>
-    </w:p>
-    <w:p>
-      <w:pPr>
-        <w:spacing w:after="0" w:line="240" w:lineRule="auto"/>
-        <w:jc w:val="center"/>
-        <w:rPr>
-          <w:rFonts w:ascii="Titillium" w:eastAsia="Calibri" w:hAnsi="Titillium"/>
-          <w:i/>
-          <w:sz w:val="32"/>
-          <w:szCs w:val="36"/>
-          <w:lang w:val="en-US"/>
-        </w:rPr>
-      </w:pPr>
-      <w:r>
-        <w:rPr>
-          <w:rFonts w:ascii="Titillium" w:eastAsia="Calibri" w:hAnsi="Titillium"/>
-          <w:i/>
-          <w:sz w:val="32"/>
-          <w:szCs w:val="36"/>
-          <w:lang w:val="en-US"/>
-        </w:rPr>
-        <w:t xml:space="preserve"> </w:t>
-      </w:r>
-      <w:r>
-        <w:rPr>
-          <w:rFonts w:ascii="Titillium" w:eastAsia="Calibri" w:hAnsi="Titillium"/>
-          <w:i/>
-          <w:sz w:val="32"/>
-          <w:szCs w:val="36"/>
-          <w:lang w:val="en-US"/>
-        </w:rPr>
         <w:t>Federated machine learning</w:t>
       </w:r>
     </w:p>
@@ -489,27 +439,51 @@
           <w:rFonts w:ascii="Titillium" w:eastAsia="Calibri" w:hAnsi="Titillium"/>
           <w:b/>
           <w:i/>
+          <w:lang w:val="en-US"/>
         </w:rPr>
       </w:pPr>
       <w:r>
         <w:rPr>
           <w:rFonts w:ascii="Titillium" w:eastAsia="Calibri" w:hAnsi="Titillium"/>
+          <w:lang w:val="en-US"/>
         </w:rPr>
         <w:t>Autor:</w:t>
       </w:r>
       <w:r>
         <w:rPr>
           <w:rFonts w:ascii="Titillium" w:eastAsia="Calibri" w:hAnsi="Titillium"/>
+          <w:lang w:val="en-US"/>
         </w:rPr>
         <w:tab/>
       </w:r>
+      <w:proofErr w:type="spellStart"/>
       <w:r>
         <w:rPr>
           <w:rFonts w:ascii="Titillium" w:eastAsia="Calibri" w:hAnsi="Titillium"/>
           <w:i/>
-        </w:rPr>
-        <w:t>Mikołaj Skrzyniarz</w:t>
-      </w:r>
+          <w:lang w:val="en-US"/>
+        </w:rPr>
+        <w:t>Mikołaj</w:t>
+      </w:r>
+      <w:proofErr w:type="spellEnd"/>
+      <w:r>
+        <w:rPr>
+          <w:rFonts w:ascii="Titillium" w:eastAsia="Calibri" w:hAnsi="Titillium"/>
+          <w:i/>
+          <w:lang w:val="en-US"/>
+        </w:rPr>
+        <w:t xml:space="preserve"> </w:t>
+      </w:r>
+      <w:proofErr w:type="spellStart"/>
+      <w:r>
+        <w:rPr>
+          <w:rFonts w:ascii="Titillium" w:eastAsia="Calibri" w:hAnsi="Titillium"/>
+          <w:i/>
+          <w:lang w:val="en-US"/>
+        </w:rPr>
+        <w:t>Skrzyniarz</w:t>
+      </w:r>
+      <w:proofErr w:type="spellEnd"/>
     </w:p>
     <w:p>
       <w:pPr>
@@ -719,13 +693,11 @@
             </w:rPr>
             <w:fldChar w:fldCharType="separate"/>
           </w:r>
-          <w:hyperlink w:anchor="_Toc97931170" w:history="1">
+          <w:hyperlink w:anchor="_Toc98424807" w:history="1">
             <w:r>
               <w:rPr>
                 <w:rStyle w:val="Hyperlink"/>
                 <w:rFonts w:ascii="Times New Roman" w:hAnsi="Times New Roman"/>
-                <w:sz w:val="24"/>
-                <w:szCs w:val="24"/>
               </w:rPr>
               <w:t>1. Wstęp</w:t>
             </w:r>
@@ -733,8 +705,6 @@
               <w:rPr>
                 <w:rFonts w:ascii="Times New Roman" w:hAnsi="Times New Roman"/>
                 <w:webHidden/>
-                <w:sz w:val="24"/>
-                <w:szCs w:val="24"/>
               </w:rPr>
               <w:tab/>
             </w:r>
@@ -742,8 +712,6 @@
               <w:rPr>
                 <w:rFonts w:ascii="Times New Roman" w:hAnsi="Times New Roman"/>
                 <w:webHidden/>
-                <w:sz w:val="24"/>
-                <w:szCs w:val="24"/>
               </w:rPr>
               <w:fldChar w:fldCharType="begin"/>
             </w:r>
@@ -751,25 +719,19 @@
               <w:rPr>
                 <w:rFonts w:ascii="Times New Roman" w:hAnsi="Times New Roman"/>
                 <w:webHidden/>
-                <w:sz w:val="24"/>
-                <w:szCs w:val="24"/>
               </w:rPr>
-              <w:instrText xml:space="preserve"> PAGEREF _Toc97931170 \h </w:instrText>
+              <w:instrText xml:space="preserve"> PAGEREF _Toc98424807 \h </w:instrText>
             </w:r>
             <w:r>
               <w:rPr>
                 <w:rFonts w:ascii="Times New Roman" w:hAnsi="Times New Roman"/>
                 <w:webHidden/>
-                <w:sz w:val="24"/>
-                <w:szCs w:val="24"/>
               </w:rPr>
             </w:r>
             <w:r>
               <w:rPr>
                 <w:rFonts w:ascii="Times New Roman" w:hAnsi="Times New Roman"/>
                 <w:webHidden/>
-                <w:sz w:val="24"/>
-                <w:szCs w:val="24"/>
               </w:rPr>
               <w:fldChar w:fldCharType="separate"/>
             </w:r>
@@ -777,8 +739,6 @@
               <w:rPr>
                 <w:rFonts w:ascii="Times New Roman" w:hAnsi="Times New Roman"/>
                 <w:webHidden/>
-                <w:sz w:val="24"/>
-                <w:szCs w:val="24"/>
               </w:rPr>
               <w:t>3</w:t>
             </w:r>
@@ -786,8 +746,6 @@
               <w:rPr>
                 <w:rFonts w:ascii="Times New Roman" w:hAnsi="Times New Roman"/>
                 <w:webHidden/>
-                <w:sz w:val="24"/>
-                <w:szCs w:val="24"/>
               </w:rPr>
               <w:fldChar w:fldCharType="end"/>
             </w:r>
@@ -807,14 +765,12 @@
               <w:lang w:val="en-PL" w:eastAsia="en-GB"/>
             </w:rPr>
           </w:pPr>
-          <w:hyperlink w:anchor="_Toc97931171" w:history="1">
+          <w:hyperlink w:anchor="_Toc98424808" w:history="1">
             <w:r>
               <w:rPr>
                 <w:rStyle w:val="Hyperlink"/>
                 <w:rFonts w:ascii="Times New Roman" w:eastAsiaTheme="majorEastAsia" w:hAnsi="Times New Roman"/>
                 <w:noProof/>
-                <w:sz w:val="24"/>
-                <w:szCs w:val="24"/>
               </w:rPr>
               <w:t>1.1. Cel pracy</w:t>
             </w:r>
@@ -823,8 +779,6 @@
                 <w:rFonts w:ascii="Times New Roman" w:hAnsi="Times New Roman"/>
                 <w:noProof/>
                 <w:webHidden/>
-                <w:sz w:val="24"/>
-                <w:szCs w:val="24"/>
               </w:rPr>
               <w:tab/>
             </w:r>
@@ -833,8 +787,6 @@
                 <w:rFonts w:ascii="Times New Roman" w:hAnsi="Times New Roman"/>
                 <w:noProof/>
                 <w:webHidden/>
-                <w:sz w:val="24"/>
-                <w:szCs w:val="24"/>
               </w:rPr>
               <w:fldChar w:fldCharType="begin"/>
             </w:r>
@@ -843,18 +795,14 @@
                 <w:rFonts w:ascii="Times New Roman" w:hAnsi="Times New Roman"/>
                 <w:noProof/>
                 <w:webHidden/>
-                <w:sz w:val="24"/>
-                <w:szCs w:val="24"/>
               </w:rPr>
-              <w:instrText xml:space="preserve"> PAGEREF _Toc97931171 \h </w:instrText>
+              <w:instrText xml:space="preserve"> PAGEREF _Toc98424808 \h </w:instrText>
             </w:r>
             <w:r>
               <w:rPr>
                 <w:rFonts w:ascii="Times New Roman" w:hAnsi="Times New Roman"/>
                 <w:noProof/>
                 <w:webHidden/>
-                <w:sz w:val="24"/>
-                <w:szCs w:val="24"/>
               </w:rPr>
             </w:r>
             <w:r>
@@ -862,8 +810,6 @@
                 <w:rFonts w:ascii="Times New Roman" w:hAnsi="Times New Roman"/>
                 <w:noProof/>
                 <w:webHidden/>
-                <w:sz w:val="24"/>
-                <w:szCs w:val="24"/>
               </w:rPr>
               <w:fldChar w:fldCharType="separate"/>
             </w:r>
@@ -872,18 +818,14 @@
                 <w:rFonts w:ascii="Times New Roman" w:hAnsi="Times New Roman"/>
                 <w:noProof/>
                 <w:webHidden/>
-                <w:sz w:val="24"/>
-                <w:szCs w:val="24"/>
               </w:rPr>
-              <w:t>4</w:t>
+              <w:t>5</w:t>
             </w:r>
             <w:r>
               <w:rPr>
                 <w:rFonts w:ascii="Times New Roman" w:hAnsi="Times New Roman"/>
                 <w:noProof/>
                 <w:webHidden/>
-                <w:sz w:val="24"/>
-                <w:szCs w:val="24"/>
               </w:rPr>
               <w:fldChar w:fldCharType="end"/>
             </w:r>
@@ -903,14 +845,12 @@
               <w:lang w:val="en-PL" w:eastAsia="en-GB"/>
             </w:rPr>
           </w:pPr>
-          <w:hyperlink w:anchor="_Toc97931172" w:history="1">
+          <w:hyperlink w:anchor="_Toc98424809" w:history="1">
             <w:r>
               <w:rPr>
                 <w:rStyle w:val="Hyperlink"/>
                 <w:rFonts w:ascii="Times New Roman" w:eastAsiaTheme="majorEastAsia" w:hAnsi="Times New Roman"/>
                 <w:noProof/>
-                <w:sz w:val="24"/>
-                <w:szCs w:val="24"/>
               </w:rPr>
               <w:t>1.2. Zakres pracy</w:t>
             </w:r>
@@ -919,8 +859,6 @@
                 <w:rFonts w:ascii="Times New Roman" w:hAnsi="Times New Roman"/>
                 <w:noProof/>
                 <w:webHidden/>
-                <w:sz w:val="24"/>
-                <w:szCs w:val="24"/>
               </w:rPr>
               <w:tab/>
             </w:r>
@@ -929,8 +867,6 @@
                 <w:rFonts w:ascii="Times New Roman" w:hAnsi="Times New Roman"/>
                 <w:noProof/>
                 <w:webHidden/>
-                <w:sz w:val="24"/>
-                <w:szCs w:val="24"/>
               </w:rPr>
               <w:fldChar w:fldCharType="begin"/>
             </w:r>
@@ -939,18 +875,14 @@
                 <w:rFonts w:ascii="Times New Roman" w:hAnsi="Times New Roman"/>
                 <w:noProof/>
                 <w:webHidden/>
-                <w:sz w:val="24"/>
-                <w:szCs w:val="24"/>
               </w:rPr>
-              <w:instrText xml:space="preserve"> PAGEREF _Toc97931172 \h </w:instrText>
+              <w:instrText xml:space="preserve"> PAGEREF _Toc98424809 \h </w:instrText>
             </w:r>
             <w:r>
               <w:rPr>
                 <w:rFonts w:ascii="Times New Roman" w:hAnsi="Times New Roman"/>
                 <w:noProof/>
                 <w:webHidden/>
-                <w:sz w:val="24"/>
-                <w:szCs w:val="24"/>
               </w:rPr>
             </w:r>
             <w:r>
@@ -958,8 +890,6 @@
                 <w:rFonts w:ascii="Times New Roman" w:hAnsi="Times New Roman"/>
                 <w:noProof/>
                 <w:webHidden/>
-                <w:sz w:val="24"/>
-                <w:szCs w:val="24"/>
               </w:rPr>
               <w:fldChar w:fldCharType="separate"/>
             </w:r>
@@ -968,18 +898,14 @@
                 <w:rFonts w:ascii="Times New Roman" w:hAnsi="Times New Roman"/>
                 <w:noProof/>
                 <w:webHidden/>
-                <w:sz w:val="24"/>
-                <w:szCs w:val="24"/>
               </w:rPr>
-              <w:t>4</w:t>
+              <w:t>5</w:t>
             </w:r>
             <w:r>
               <w:rPr>
                 <w:rFonts w:ascii="Times New Roman" w:hAnsi="Times New Roman"/>
                 <w:noProof/>
                 <w:webHidden/>
-                <w:sz w:val="24"/>
-                <w:szCs w:val="24"/>
               </w:rPr>
               <w:fldChar w:fldCharType="end"/>
             </w:r>
@@ -996,22 +922,18 @@
               <w:lang w:val="en-PL" w:eastAsia="en-GB"/>
             </w:rPr>
           </w:pPr>
-          <w:hyperlink w:anchor="_Toc97931173" w:history="1">
+          <w:hyperlink w:anchor="_Toc98424810" w:history="1">
             <w:r>
               <w:rPr>
                 <w:rStyle w:val="Hyperlink"/>
                 <w:rFonts w:ascii="Times New Roman" w:hAnsi="Times New Roman"/>
-                <w:sz w:val="24"/>
-                <w:szCs w:val="24"/>
               </w:rPr>
-              <w:t>2. Elementy składowe układu</w:t>
+              <w:t>2. Wprowadzenie teoretyczne</w:t>
             </w:r>
             <w:r>
               <w:rPr>
                 <w:rFonts w:ascii="Times New Roman" w:hAnsi="Times New Roman"/>
                 <w:webHidden/>
-                <w:sz w:val="24"/>
-                <w:szCs w:val="24"/>
               </w:rPr>
               <w:tab/>
             </w:r>
@@ -1019,8 +941,6 @@
               <w:rPr>
                 <w:rFonts w:ascii="Times New Roman" w:hAnsi="Times New Roman"/>
                 <w:webHidden/>
-                <w:sz w:val="24"/>
-                <w:szCs w:val="24"/>
               </w:rPr>
               <w:fldChar w:fldCharType="begin"/>
             </w:r>
@@ -1028,25 +948,19 @@
               <w:rPr>
                 <w:rFonts w:ascii="Times New Roman" w:hAnsi="Times New Roman"/>
                 <w:webHidden/>
-                <w:sz w:val="24"/>
-                <w:szCs w:val="24"/>
               </w:rPr>
-              <w:instrText xml:space="preserve"> PAGEREF _Toc97931173 \h </w:instrText>
+              <w:instrText xml:space="preserve"> PAGEREF _Toc98424810 \h </w:instrText>
             </w:r>
             <w:r>
               <w:rPr>
                 <w:rFonts w:ascii="Times New Roman" w:hAnsi="Times New Roman"/>
                 <w:webHidden/>
-                <w:sz w:val="24"/>
-                <w:szCs w:val="24"/>
               </w:rPr>
             </w:r>
             <w:r>
               <w:rPr>
                 <w:rFonts w:ascii="Times New Roman" w:hAnsi="Times New Roman"/>
                 <w:webHidden/>
-                <w:sz w:val="24"/>
-                <w:szCs w:val="24"/>
               </w:rPr>
               <w:fldChar w:fldCharType="separate"/>
             </w:r>
@@ -1054,17 +968,253 @@
               <w:rPr>
                 <w:rFonts w:ascii="Times New Roman" w:hAnsi="Times New Roman"/>
                 <w:webHidden/>
-                <w:sz w:val="24"/>
-                <w:szCs w:val="24"/>
               </w:rPr>
-              <w:t>4</w:t>
+              <w:t>6</w:t>
             </w:r>
             <w:r>
               <w:rPr>
                 <w:rFonts w:ascii="Times New Roman" w:hAnsi="Times New Roman"/>
                 <w:webHidden/>
-                <w:sz w:val="24"/>
-                <w:szCs w:val="24"/>
+              </w:rPr>
+              <w:fldChar w:fldCharType="end"/>
+            </w:r>
+          </w:hyperlink>
+        </w:p>
+        <w:p>
+          <w:pPr>
+            <w:pStyle w:val="TOC2"/>
+            <w:tabs>
+              <w:tab w:val="right" w:leader="dot" w:pos="9062"/>
+            </w:tabs>
+            <w:rPr>
+              <w:rFonts w:ascii="Times New Roman" w:eastAsiaTheme="minorEastAsia" w:hAnsi="Times New Roman"/>
+              <w:noProof/>
+              <w:sz w:val="24"/>
+              <w:szCs w:val="24"/>
+              <w:lang w:val="en-PL" w:eastAsia="en-GB"/>
+            </w:rPr>
+          </w:pPr>
+          <w:hyperlink w:anchor="_Toc98424811" w:history="1">
+            <w:r>
+              <w:rPr>
+                <w:rStyle w:val="Hyperlink"/>
+                <w:rFonts w:ascii="Times New Roman" w:eastAsiaTheme="majorEastAsia" w:hAnsi="Times New Roman"/>
+                <w:noProof/>
+              </w:rPr>
+              <w:t>2.1. Czym jest federacyjne uczenie maszynowe?</w:t>
+            </w:r>
+            <w:r>
+              <w:rPr>
+                <w:rFonts w:ascii="Times New Roman" w:hAnsi="Times New Roman"/>
+                <w:noProof/>
+                <w:webHidden/>
+              </w:rPr>
+              <w:tab/>
+            </w:r>
+            <w:r>
+              <w:rPr>
+                <w:rFonts w:ascii="Times New Roman" w:hAnsi="Times New Roman"/>
+                <w:noProof/>
+                <w:webHidden/>
+              </w:rPr>
+              <w:fldChar w:fldCharType="begin"/>
+            </w:r>
+            <w:r>
+              <w:rPr>
+                <w:rFonts w:ascii="Times New Roman" w:hAnsi="Times New Roman"/>
+                <w:noProof/>
+                <w:webHidden/>
+              </w:rPr>
+              <w:instrText xml:space="preserve"> PAGEREF _Toc98424811 \h </w:instrText>
+            </w:r>
+            <w:r>
+              <w:rPr>
+                <w:rFonts w:ascii="Times New Roman" w:hAnsi="Times New Roman"/>
+                <w:noProof/>
+                <w:webHidden/>
+              </w:rPr>
+            </w:r>
+            <w:r>
+              <w:rPr>
+                <w:rFonts w:ascii="Times New Roman" w:hAnsi="Times New Roman"/>
+                <w:noProof/>
+                <w:webHidden/>
+              </w:rPr>
+              <w:fldChar w:fldCharType="separate"/>
+            </w:r>
+            <w:r>
+              <w:rPr>
+                <w:rFonts w:ascii="Times New Roman" w:hAnsi="Times New Roman"/>
+                <w:noProof/>
+                <w:webHidden/>
+              </w:rPr>
+              <w:t>6</w:t>
+            </w:r>
+            <w:r>
+              <w:rPr>
+                <w:rFonts w:ascii="Times New Roman" w:hAnsi="Times New Roman"/>
+                <w:noProof/>
+                <w:webHidden/>
+              </w:rPr>
+              <w:fldChar w:fldCharType="end"/>
+            </w:r>
+          </w:hyperlink>
+        </w:p>
+        <w:p>
+          <w:pPr>
+            <w:pStyle w:val="TOC3"/>
+            <w:tabs>
+              <w:tab w:val="right" w:leader="dot" w:pos="9062"/>
+            </w:tabs>
+            <w:rPr>
+              <w:rFonts w:ascii="Times New Roman" w:eastAsiaTheme="minorEastAsia" w:hAnsi="Times New Roman"/>
+              <w:noProof/>
+              <w:sz w:val="24"/>
+              <w:szCs w:val="24"/>
+              <w:lang w:val="en-PL" w:eastAsia="en-GB"/>
+            </w:rPr>
+          </w:pPr>
+          <w:hyperlink w:anchor="_Toc98424812" w:history="1">
+            <w:r>
+              <w:rPr>
+                <w:rStyle w:val="Hyperlink"/>
+                <w:rFonts w:ascii="Times New Roman" w:eastAsiaTheme="majorEastAsia" w:hAnsi="Times New Roman"/>
+                <w:noProof/>
+              </w:rPr>
+              <w:t>2.1.1. Rozproszone uczenie maszynowe</w:t>
+            </w:r>
+            <w:r>
+              <w:rPr>
+                <w:rFonts w:ascii="Times New Roman" w:hAnsi="Times New Roman"/>
+                <w:noProof/>
+                <w:webHidden/>
+              </w:rPr>
+              <w:tab/>
+            </w:r>
+            <w:r>
+              <w:rPr>
+                <w:rFonts w:ascii="Times New Roman" w:hAnsi="Times New Roman"/>
+                <w:noProof/>
+                <w:webHidden/>
+              </w:rPr>
+              <w:fldChar w:fldCharType="begin"/>
+            </w:r>
+            <w:r>
+              <w:rPr>
+                <w:rFonts w:ascii="Times New Roman" w:hAnsi="Times New Roman"/>
+                <w:noProof/>
+                <w:webHidden/>
+              </w:rPr>
+              <w:instrText xml:space="preserve"> PAGEREF _Toc98424812 \h </w:instrText>
+            </w:r>
+            <w:r>
+              <w:rPr>
+                <w:rFonts w:ascii="Times New Roman" w:hAnsi="Times New Roman"/>
+                <w:noProof/>
+                <w:webHidden/>
+              </w:rPr>
+            </w:r>
+            <w:r>
+              <w:rPr>
+                <w:rFonts w:ascii="Times New Roman" w:hAnsi="Times New Roman"/>
+                <w:noProof/>
+                <w:webHidden/>
+              </w:rPr>
+              <w:fldChar w:fldCharType="separate"/>
+            </w:r>
+            <w:r>
+              <w:rPr>
+                <w:rFonts w:ascii="Times New Roman" w:hAnsi="Times New Roman"/>
+                <w:noProof/>
+                <w:webHidden/>
+              </w:rPr>
+              <w:t>6</w:t>
+            </w:r>
+            <w:r>
+              <w:rPr>
+                <w:rFonts w:ascii="Times New Roman" w:hAnsi="Times New Roman"/>
+                <w:noProof/>
+                <w:webHidden/>
+              </w:rPr>
+              <w:fldChar w:fldCharType="end"/>
+            </w:r>
+          </w:hyperlink>
+        </w:p>
+        <w:p>
+          <w:pPr>
+            <w:pStyle w:val="TOC3"/>
+            <w:tabs>
+              <w:tab w:val="right" w:leader="dot" w:pos="9062"/>
+            </w:tabs>
+            <w:rPr>
+              <w:rFonts w:ascii="Times New Roman" w:eastAsiaTheme="minorEastAsia" w:hAnsi="Times New Roman"/>
+              <w:noProof/>
+              <w:sz w:val="24"/>
+              <w:szCs w:val="24"/>
+              <w:lang w:val="en-PL" w:eastAsia="en-GB"/>
+            </w:rPr>
+          </w:pPr>
+          <w:hyperlink w:anchor="_Toc98424813" w:history="1">
+            <w:r>
+              <w:rPr>
+                <w:rStyle w:val="Hyperlink"/>
+                <w:rFonts w:ascii="Times New Roman" w:eastAsiaTheme="majorEastAsia" w:hAnsi="Times New Roman"/>
+                <w:noProof/>
+              </w:rPr>
+              <w:t>2.1.1. Federacyjne uczenie maszynowe</w:t>
+            </w:r>
+            <w:r>
+              <w:rPr>
+                <w:rFonts w:ascii="Times New Roman" w:hAnsi="Times New Roman"/>
+                <w:noProof/>
+                <w:webHidden/>
+              </w:rPr>
+              <w:tab/>
+            </w:r>
+            <w:r>
+              <w:rPr>
+                <w:rFonts w:ascii="Times New Roman" w:hAnsi="Times New Roman"/>
+                <w:noProof/>
+                <w:webHidden/>
+              </w:rPr>
+              <w:fldChar w:fldCharType="begin"/>
+            </w:r>
+            <w:r>
+              <w:rPr>
+                <w:rFonts w:ascii="Times New Roman" w:hAnsi="Times New Roman"/>
+                <w:noProof/>
+                <w:webHidden/>
+              </w:rPr>
+              <w:instrText xml:space="preserve"> PAGEREF _Toc98424813 \h </w:instrText>
+            </w:r>
+            <w:r>
+              <w:rPr>
+                <w:rFonts w:ascii="Times New Roman" w:hAnsi="Times New Roman"/>
+                <w:noProof/>
+                <w:webHidden/>
+              </w:rPr>
+            </w:r>
+            <w:r>
+              <w:rPr>
+                <w:rFonts w:ascii="Times New Roman" w:hAnsi="Times New Roman"/>
+                <w:noProof/>
+                <w:webHidden/>
+              </w:rPr>
+              <w:fldChar w:fldCharType="separate"/>
+            </w:r>
+            <w:r>
+              <w:rPr>
+                <w:rFonts w:ascii="Times New Roman" w:hAnsi="Times New Roman"/>
+                <w:noProof/>
+                <w:webHidden/>
+              </w:rPr>
+              <w:t>7</w:t>
+            </w:r>
+            <w:r>
+              <w:rPr>
+                <w:rFonts w:ascii="Times New Roman" w:hAnsi="Times New Roman"/>
+                <w:noProof/>
+                <w:webHidden/>
               </w:rPr>
               <w:fldChar w:fldCharType="end"/>
             </w:r>
@@ -1081,13 +1231,11 @@
               <w:lang w:val="en-PL" w:eastAsia="en-GB"/>
             </w:rPr>
           </w:pPr>
-          <w:hyperlink w:anchor="_Toc97931174" w:history="1">
+          <w:hyperlink w:anchor="_Toc98424814" w:history="1">
             <w:r>
               <w:rPr>
                 <w:rStyle w:val="Hyperlink"/>
                 <w:rFonts w:ascii="Times New Roman" w:hAnsi="Times New Roman"/>
-                <w:sz w:val="24"/>
-                <w:szCs w:val="24"/>
               </w:rPr>
               <w:t>3. Opis realizacji tematu pracy</w:t>
             </w:r>
@@ -1095,8 +1243,6 @@
               <w:rPr>
                 <w:rFonts w:ascii="Times New Roman" w:hAnsi="Times New Roman"/>
                 <w:webHidden/>
-                <w:sz w:val="24"/>
-                <w:szCs w:val="24"/>
               </w:rPr>
               <w:tab/>
             </w:r>
@@ -1104,8 +1250,6 @@
               <w:rPr>
                 <w:rFonts w:ascii="Times New Roman" w:hAnsi="Times New Roman"/>
                 <w:webHidden/>
-                <w:sz w:val="24"/>
-                <w:szCs w:val="24"/>
               </w:rPr>
               <w:fldChar w:fldCharType="begin"/>
             </w:r>
@@ -1113,25 +1257,19 @@
               <w:rPr>
                 <w:rFonts w:ascii="Times New Roman" w:hAnsi="Times New Roman"/>
                 <w:webHidden/>
-                <w:sz w:val="24"/>
-                <w:szCs w:val="24"/>
               </w:rPr>
-              <w:instrText xml:space="preserve"> PAGEREF _Toc97931174 \h </w:instrText>
+              <w:instrText xml:space="preserve"> PAGEREF _Toc98424814 \h </w:instrText>
             </w:r>
             <w:r>
               <w:rPr>
                 <w:rFonts w:ascii="Times New Roman" w:hAnsi="Times New Roman"/>
                 <w:webHidden/>
-                <w:sz w:val="24"/>
-                <w:szCs w:val="24"/>
               </w:rPr>
             </w:r>
             <w:r>
               <w:rPr>
                 <w:rFonts w:ascii="Times New Roman" w:hAnsi="Times New Roman"/>
                 <w:webHidden/>
-                <w:sz w:val="24"/>
-                <w:szCs w:val="24"/>
               </w:rPr>
               <w:fldChar w:fldCharType="separate"/>
             </w:r>
@@ -1139,17 +1277,13 @@
               <w:rPr>
                 <w:rFonts w:ascii="Times New Roman" w:hAnsi="Times New Roman"/>
                 <w:webHidden/>
-                <w:sz w:val="24"/>
-                <w:szCs w:val="24"/>
               </w:rPr>
-              <w:t>4</w:t>
+              <w:t>8</w:t>
             </w:r>
             <w:r>
               <w:rPr>
                 <w:rFonts w:ascii="Times New Roman" w:hAnsi="Times New Roman"/>
                 <w:webHidden/>
-                <w:sz w:val="24"/>
-                <w:szCs w:val="24"/>
               </w:rPr>
               <w:fldChar w:fldCharType="end"/>
             </w:r>
@@ -1166,13 +1300,11 @@
               <w:lang w:val="en-PL" w:eastAsia="en-GB"/>
             </w:rPr>
           </w:pPr>
-          <w:hyperlink w:anchor="_Toc97931175" w:history="1">
+          <w:hyperlink w:anchor="_Toc98424815" w:history="1">
             <w:r>
               <w:rPr>
                 <w:rStyle w:val="Hyperlink"/>
                 <w:rFonts w:ascii="Times New Roman" w:hAnsi="Times New Roman"/>
-                <w:sz w:val="24"/>
-                <w:szCs w:val="24"/>
               </w:rPr>
               <w:t>4. Podsumowanie</w:t>
             </w:r>
@@ -1180,8 +1312,6 @@
               <w:rPr>
                 <w:rFonts w:ascii="Times New Roman" w:hAnsi="Times New Roman"/>
                 <w:webHidden/>
-                <w:sz w:val="24"/>
-                <w:szCs w:val="24"/>
               </w:rPr>
               <w:tab/>
             </w:r>
@@ -1189,8 +1319,6 @@
               <w:rPr>
                 <w:rFonts w:ascii="Times New Roman" w:hAnsi="Times New Roman"/>
                 <w:webHidden/>
-                <w:sz w:val="24"/>
-                <w:szCs w:val="24"/>
               </w:rPr>
               <w:fldChar w:fldCharType="begin"/>
             </w:r>
@@ -1198,25 +1326,19 @@
               <w:rPr>
                 <w:rFonts w:ascii="Times New Roman" w:hAnsi="Times New Roman"/>
                 <w:webHidden/>
-                <w:sz w:val="24"/>
-                <w:szCs w:val="24"/>
               </w:rPr>
-              <w:instrText xml:space="preserve"> PAGEREF _Toc97931175 \h </w:instrText>
+              <w:instrText xml:space="preserve"> PAGEREF _Toc98424815 \h </w:instrText>
             </w:r>
             <w:r>
               <w:rPr>
                 <w:rFonts w:ascii="Times New Roman" w:hAnsi="Times New Roman"/>
                 <w:webHidden/>
-                <w:sz w:val="24"/>
-                <w:szCs w:val="24"/>
               </w:rPr>
             </w:r>
             <w:r>
               <w:rPr>
                 <w:rFonts w:ascii="Times New Roman" w:hAnsi="Times New Roman"/>
                 <w:webHidden/>
-                <w:sz w:val="24"/>
-                <w:szCs w:val="24"/>
               </w:rPr>
               <w:fldChar w:fldCharType="separate"/>
             </w:r>
@@ -1224,17 +1346,13 @@
               <w:rPr>
                 <w:rFonts w:ascii="Times New Roman" w:hAnsi="Times New Roman"/>
                 <w:webHidden/>
-                <w:sz w:val="24"/>
-                <w:szCs w:val="24"/>
               </w:rPr>
-              <w:t>4</w:t>
+              <w:t>8</w:t>
             </w:r>
             <w:r>
               <w:rPr>
                 <w:rFonts w:ascii="Times New Roman" w:hAnsi="Times New Roman"/>
                 <w:webHidden/>
-                <w:sz w:val="24"/>
-                <w:szCs w:val="24"/>
               </w:rPr>
               <w:fldChar w:fldCharType="end"/>
             </w:r>
@@ -1251,13 +1369,11 @@
               <w:lang w:val="en-PL" w:eastAsia="en-GB"/>
             </w:rPr>
           </w:pPr>
-          <w:hyperlink w:anchor="_Toc97931176" w:history="1">
+          <w:hyperlink w:anchor="_Toc98424816" w:history="1">
             <w:r>
               <w:rPr>
                 <w:rStyle w:val="Hyperlink"/>
                 <w:rFonts w:ascii="Times New Roman" w:hAnsi="Times New Roman"/>
-                <w:sz w:val="24"/>
-                <w:szCs w:val="24"/>
               </w:rPr>
               <w:t>5. Bibliografia</w:t>
             </w:r>
@@ -1265,8 +1381,6 @@
               <w:rPr>
                 <w:rFonts w:ascii="Times New Roman" w:hAnsi="Times New Roman"/>
                 <w:webHidden/>
-                <w:sz w:val="24"/>
-                <w:szCs w:val="24"/>
               </w:rPr>
               <w:tab/>
             </w:r>
@@ -1274,8 +1388,6 @@
               <w:rPr>
                 <w:rFonts w:ascii="Times New Roman" w:hAnsi="Times New Roman"/>
                 <w:webHidden/>
-                <w:sz w:val="24"/>
-                <w:szCs w:val="24"/>
               </w:rPr>
               <w:fldChar w:fldCharType="begin"/>
             </w:r>
@@ -1283,25 +1395,19 @@
               <w:rPr>
                 <w:rFonts w:ascii="Times New Roman" w:hAnsi="Times New Roman"/>
                 <w:webHidden/>
-                <w:sz w:val="24"/>
-                <w:szCs w:val="24"/>
               </w:rPr>
-              <w:instrText xml:space="preserve"> PAGEREF _Toc97931176 \h </w:instrText>
+              <w:instrText xml:space="preserve"> PAGEREF _Toc98424816 \h </w:instrText>
             </w:r>
             <w:r>
               <w:rPr>
                 <w:rFonts w:ascii="Times New Roman" w:hAnsi="Times New Roman"/>
                 <w:webHidden/>
-                <w:sz w:val="24"/>
-                <w:szCs w:val="24"/>
               </w:rPr>
             </w:r>
             <w:r>
               <w:rPr>
                 <w:rFonts w:ascii="Times New Roman" w:hAnsi="Times New Roman"/>
                 <w:webHidden/>
-                <w:sz w:val="24"/>
-                <w:szCs w:val="24"/>
               </w:rPr>
               <w:fldChar w:fldCharType="separate"/>
             </w:r>
@@ -1309,17 +1415,13 @@
               <w:rPr>
                 <w:rFonts w:ascii="Times New Roman" w:hAnsi="Times New Roman"/>
                 <w:webHidden/>
-                <w:sz w:val="24"/>
-                <w:szCs w:val="24"/>
               </w:rPr>
-              <w:t>4</w:t>
+              <w:t>8</w:t>
             </w:r>
             <w:r>
               <w:rPr>
                 <w:rFonts w:ascii="Times New Roman" w:hAnsi="Times New Roman"/>
                 <w:webHidden/>
-                <w:sz w:val="24"/>
-                <w:szCs w:val="24"/>
               </w:rPr>
               <w:fldChar w:fldCharType="end"/>
             </w:r>
@@ -1385,7 +1487,7 @@
         <w:pStyle w:val="Heading1"/>
         <w:spacing w:before="0" w:line="300" w:lineRule="auto"/>
       </w:pPr>
-      <w:bookmarkStart w:id="0" w:name="_Toc97931170"/>
+      <w:bookmarkStart w:id="0" w:name="_Toc98424807"/>
       <w:r>
         <w:lastRenderedPageBreak/>
         <w:t>1. Wstęp</w:t>
@@ -1395,28 +1497,647 @@
     <w:p/>
     <w:p>
       <w:pPr>
-        <w:spacing w:line="276" w:lineRule="auto"/>
-        <w:rPr>
-          <w:rFonts w:ascii="Times New Roman" w:hAnsi="Times New Roman"/>
-          <w:sz w:val="24"/>
-          <w:szCs w:val="24"/>
-        </w:rPr>
-      </w:pPr>
-      <w:r>
-        <w:rPr>
-          <w:rFonts w:ascii="Times New Roman" w:hAnsi="Times New Roman"/>
-          <w:sz w:val="24"/>
-          <w:szCs w:val="24"/>
-        </w:rPr>
-        <w:br w:type="page"/>
+        <w:spacing w:after="0" w:line="300" w:lineRule="auto"/>
+        <w:ind w:firstLine="709"/>
+        <w:jc w:val="both"/>
+        <w:rPr>
+          <w:rFonts w:ascii="Times New Roman" w:hAnsi="Times New Roman"/>
+          <w:sz w:val="24"/>
+          <w:szCs w:val="24"/>
+        </w:rPr>
+      </w:pPr>
+      <w:r>
+        <w:rPr>
+          <w:rFonts w:ascii="Times New Roman" w:hAnsi="Times New Roman"/>
+          <w:sz w:val="24"/>
+          <w:szCs w:val="24"/>
+        </w:rPr>
+        <w:t xml:space="preserve">Dziedziny zajmujące się zagadnieniami związanymi z sztuczną inteligencją istnieją </w:t>
+      </w:r>
+      <w:r>
+        <w:rPr>
+          <w:rFonts w:ascii="Times New Roman" w:hAnsi="Times New Roman"/>
+          <w:sz w:val="24"/>
+          <w:szCs w:val="24"/>
+        </w:rPr>
+        <w:t xml:space="preserve">w świecie technologii i nauki od dłuższego czasu. Ich popularność stale rośnie a </w:t>
+      </w:r>
+      <w:r>
+        <w:rPr>
+          <w:rFonts w:ascii="Times New Roman" w:hAnsi="Times New Roman"/>
+          <w:sz w:val="24"/>
+          <w:szCs w:val="24"/>
+        </w:rPr>
+        <w:t>sztuczna inteligencja</w:t>
+      </w:r>
+      <w:r>
+        <w:rPr>
+          <w:rFonts w:ascii="Times New Roman" w:hAnsi="Times New Roman"/>
+          <w:sz w:val="24"/>
+          <w:szCs w:val="24"/>
+        </w:rPr>
+        <w:t xml:space="preserve"> </w:t>
+      </w:r>
+      <w:r>
+        <w:rPr>
+          <w:rFonts w:ascii="Times New Roman" w:hAnsi="Times New Roman"/>
+          <w:sz w:val="24"/>
+          <w:szCs w:val="24"/>
+        </w:rPr>
+        <w:t>powiązan</w:t>
+      </w:r>
+      <w:r>
+        <w:rPr>
+          <w:rFonts w:ascii="Times New Roman" w:hAnsi="Times New Roman"/>
+          <w:sz w:val="24"/>
+          <w:szCs w:val="24"/>
+        </w:rPr>
+        <w:t>a</w:t>
+      </w:r>
+      <w:r>
+        <w:rPr>
+          <w:rFonts w:ascii="Times New Roman" w:hAnsi="Times New Roman"/>
+          <w:sz w:val="24"/>
+          <w:szCs w:val="24"/>
+        </w:rPr>
+        <w:t xml:space="preserve"> jest z takimi obszarami jak </w:t>
+      </w:r>
+      <w:r>
+        <w:rPr>
+          <w:rFonts w:ascii="Times New Roman" w:hAnsi="Times New Roman"/>
+          <w:sz w:val="24"/>
+          <w:szCs w:val="24"/>
+        </w:rPr>
+        <w:t xml:space="preserve">matematyka, statystyka, nauki o danych </w:t>
+      </w:r>
+      <w:r>
+        <w:rPr>
+          <w:rFonts w:ascii="Times New Roman" w:hAnsi="Times New Roman"/>
+          <w:sz w:val="24"/>
+          <w:szCs w:val="24"/>
+        </w:rPr>
+        <w:t xml:space="preserve">(ang. </w:t>
+      </w:r>
+      <w:r>
+        <w:rPr>
+          <w:rFonts w:ascii="Times New Roman" w:hAnsi="Times New Roman"/>
+          <w:i/>
+          <w:iCs/>
+          <w:sz w:val="24"/>
+          <w:szCs w:val="24"/>
+        </w:rPr>
+        <w:t>data science)</w:t>
+      </w:r>
+      <w:r>
+        <w:rPr>
+          <w:rFonts w:ascii="Times New Roman" w:hAnsi="Times New Roman"/>
+          <w:sz w:val="24"/>
+          <w:szCs w:val="24"/>
+        </w:rPr>
+        <w:t xml:space="preserve">, duże zbiory danych (ang. </w:t>
+      </w:r>
+      <w:r>
+        <w:rPr>
+          <w:rFonts w:ascii="Times New Roman" w:hAnsi="Times New Roman"/>
+          <w:i/>
+          <w:iCs/>
+          <w:sz w:val="24"/>
+          <w:szCs w:val="24"/>
+        </w:rPr>
+        <w:t>big data)</w:t>
+      </w:r>
+      <w:r>
+        <w:rPr>
+          <w:rFonts w:ascii="Times New Roman" w:hAnsi="Times New Roman"/>
+          <w:sz w:val="24"/>
+          <w:szCs w:val="24"/>
+        </w:rPr>
+        <w:t xml:space="preserve"> oraz z oczywistych względów – informatyka (ang. </w:t>
+      </w:r>
+      <w:proofErr w:type="spellStart"/>
+      <w:r>
+        <w:rPr>
+          <w:rFonts w:ascii="Times New Roman" w:hAnsi="Times New Roman"/>
+          <w:i/>
+          <w:iCs/>
+          <w:sz w:val="24"/>
+          <w:szCs w:val="24"/>
+        </w:rPr>
+        <w:t>computer</w:t>
+      </w:r>
+      <w:proofErr w:type="spellEnd"/>
+      <w:r>
+        <w:rPr>
+          <w:rFonts w:ascii="Times New Roman" w:hAnsi="Times New Roman"/>
+          <w:i/>
+          <w:iCs/>
+          <w:sz w:val="24"/>
+          <w:szCs w:val="24"/>
+        </w:rPr>
+        <w:t xml:space="preserve"> science</w:t>
+      </w:r>
+      <w:r>
+        <w:rPr>
+          <w:rFonts w:ascii="Times New Roman" w:hAnsi="Times New Roman"/>
+          <w:sz w:val="24"/>
+          <w:szCs w:val="24"/>
+        </w:rPr>
+        <w:t xml:space="preserve">). </w:t>
+      </w:r>
+      <w:r>
+        <w:rPr>
+          <w:rFonts w:ascii="Times New Roman" w:hAnsi="Times New Roman"/>
+          <w:sz w:val="24"/>
+          <w:szCs w:val="24"/>
+        </w:rPr>
+        <w:t xml:space="preserve">Trudno się temu dziwić, wszystkie te zagadnienia niejako przeplatają się nawzajem – poruszają podobne problemy oraz wymagają zbliżonych umiejętności. </w:t>
       </w:r>
     </w:p>
     <w:p>
       <w:pPr>
+        <w:spacing w:after="0" w:line="300" w:lineRule="auto"/>
+        <w:ind w:firstLine="709"/>
+        <w:jc w:val="both"/>
+        <w:rPr>
+          <w:rFonts w:ascii="Times New Roman" w:hAnsi="Times New Roman"/>
+          <w:sz w:val="24"/>
+          <w:szCs w:val="24"/>
+        </w:rPr>
+      </w:pPr>
+      <w:r>
+        <w:rPr>
+          <w:rFonts w:ascii="Times New Roman" w:hAnsi="Times New Roman"/>
+          <w:sz w:val="24"/>
+          <w:szCs w:val="24"/>
+        </w:rPr>
+        <w:t>W przeciągu ostatnich dwudziestu lat termin sztuczna inteligencja ewoluował z</w:t>
+      </w:r>
+      <w:r>
+        <w:rPr>
+          <w:rFonts w:ascii="Times New Roman" w:hAnsi="Times New Roman"/>
+          <w:sz w:val="24"/>
+          <w:szCs w:val="24"/>
+        </w:rPr>
+        <w:t xml:space="preserve"> nauki wzbudzającej ogromną ciekawość wśród ludzi do praktycznej technologii, powszechnie używanej w celach komercyjnych. </w:t>
+      </w:r>
+      <w:r>
+        <w:rPr>
+          <w:rFonts w:ascii="Times New Roman" w:hAnsi="Times New Roman"/>
+          <w:sz w:val="24"/>
+          <w:szCs w:val="24"/>
+        </w:rPr>
+        <w:t xml:space="preserve"> </w:t>
+      </w:r>
+      <w:r>
+        <w:rPr>
+          <w:rFonts w:ascii="Times New Roman" w:hAnsi="Times New Roman"/>
+          <w:sz w:val="24"/>
+          <w:szCs w:val="24"/>
+        </w:rPr>
+        <w:t>Ten postęp</w:t>
+      </w:r>
+      <w:r>
+        <w:rPr>
+          <w:rFonts w:ascii="Times New Roman" w:hAnsi="Times New Roman"/>
+          <w:sz w:val="24"/>
+          <w:szCs w:val="24"/>
+        </w:rPr>
+        <w:t xml:space="preserve"> spowodowany jest </w:t>
+      </w:r>
+      <w:r>
+        <w:rPr>
+          <w:rFonts w:ascii="Times New Roman" w:hAnsi="Times New Roman"/>
+          <w:sz w:val="24"/>
+          <w:szCs w:val="24"/>
+        </w:rPr>
+        <w:t>rosnącą dostępnością systemów umożliwiające prowadzenie różnego rodzaju skomplikowanych obliczeń, materiałów naukowych oraz świadomością jak i wiedzą uczonych, studentów jak i wszystkich pracowników branż technologicznych. Ta z kolei prowadzi do powstawania nowych, bardziej rozbudowanych i zaawansowanych algorytmów.</w:t>
+      </w:r>
+      <w:r>
+        <w:rPr>
+          <w:rFonts w:ascii="Times New Roman" w:hAnsi="Times New Roman"/>
+          <w:sz w:val="24"/>
+          <w:szCs w:val="24"/>
+        </w:rPr>
+        <w:t xml:space="preserve"> </w:t>
+      </w:r>
+      <w:r>
+        <w:rPr>
+          <w:rFonts w:ascii="Times New Roman" w:hAnsi="Times New Roman"/>
+          <w:sz w:val="24"/>
+          <w:szCs w:val="24"/>
+        </w:rPr>
+        <w:t>W efekcie liczba firm stosujących rozwiązania bazujące na mechanizmach sztucznej inteligencji w ubiegłych czasach wzrosła diametralnie</w:t>
+      </w:r>
+      <w:r>
+        <w:rPr>
+          <w:rFonts w:ascii="Times New Roman" w:hAnsi="Times New Roman"/>
+          <w:sz w:val="24"/>
+          <w:szCs w:val="24"/>
+        </w:rPr>
+        <w:t>. Wizja komputerowa</w:t>
+      </w:r>
+      <w:r>
+        <w:rPr>
+          <w:rFonts w:ascii="Times New Roman" w:hAnsi="Times New Roman"/>
+          <w:sz w:val="24"/>
+          <w:szCs w:val="24"/>
+        </w:rPr>
+        <w:t xml:space="preserve"> </w:t>
+      </w:r>
+      <w:r>
+        <w:rPr>
+          <w:rFonts w:ascii="Times New Roman" w:hAnsi="Times New Roman"/>
+          <w:sz w:val="24"/>
+          <w:szCs w:val="24"/>
+        </w:rPr>
+        <w:t xml:space="preserve">(ang. </w:t>
+      </w:r>
+      <w:proofErr w:type="spellStart"/>
+      <w:r>
+        <w:rPr>
+          <w:rFonts w:ascii="Times New Roman" w:hAnsi="Times New Roman"/>
+          <w:i/>
+          <w:iCs/>
+          <w:sz w:val="24"/>
+          <w:szCs w:val="24"/>
+        </w:rPr>
+        <w:t>computer</w:t>
+      </w:r>
+      <w:proofErr w:type="spellEnd"/>
+      <w:r>
+        <w:rPr>
+          <w:rFonts w:ascii="Times New Roman" w:hAnsi="Times New Roman"/>
+          <w:i/>
+          <w:iCs/>
+          <w:sz w:val="24"/>
+          <w:szCs w:val="24"/>
+        </w:rPr>
+        <w:t xml:space="preserve"> </w:t>
+      </w:r>
+      <w:proofErr w:type="spellStart"/>
+      <w:r>
+        <w:rPr>
+          <w:rFonts w:ascii="Times New Roman" w:hAnsi="Times New Roman"/>
+          <w:i/>
+          <w:iCs/>
+          <w:sz w:val="24"/>
+          <w:szCs w:val="24"/>
+        </w:rPr>
+        <w:t>vision</w:t>
+      </w:r>
+      <w:proofErr w:type="spellEnd"/>
+      <w:r>
+        <w:rPr>
+          <w:rFonts w:ascii="Times New Roman" w:hAnsi="Times New Roman"/>
+          <w:i/>
+          <w:iCs/>
+          <w:sz w:val="24"/>
+          <w:szCs w:val="24"/>
+        </w:rPr>
+        <w:t>)</w:t>
+      </w:r>
+      <w:r>
+        <w:rPr>
+          <w:rFonts w:ascii="Times New Roman" w:hAnsi="Times New Roman"/>
+          <w:sz w:val="24"/>
+          <w:szCs w:val="24"/>
+        </w:rPr>
+        <w:t xml:space="preserve">, </w:t>
+      </w:r>
+      <w:r>
+        <w:rPr>
+          <w:rFonts w:ascii="Times New Roman" w:hAnsi="Times New Roman"/>
+          <w:sz w:val="24"/>
+          <w:szCs w:val="24"/>
+        </w:rPr>
+        <w:t xml:space="preserve">przetwarzanie języka naturalnego, rozpoznawanie mowy, wykrywanie schorzeń oraz różnego rodzaju anomalii to tylko niektóre z wielu przykładów użycia, a z </w:t>
+      </w:r>
+      <w:r>
+        <w:rPr>
+          <w:rFonts w:ascii="Times New Roman" w:hAnsi="Times New Roman"/>
+          <w:sz w:val="24"/>
+          <w:szCs w:val="24"/>
+        </w:rPr>
+        <w:t>prostych mechanizmów wspomagających podejmowanie decyzji korzystamy, świadomie lub nie, tak naprawdę na co dzień.</w:t>
+      </w:r>
+    </w:p>
+    <w:p>
+      <w:pPr>
+        <w:spacing w:after="0" w:line="300" w:lineRule="auto"/>
+        <w:ind w:firstLine="709"/>
+        <w:jc w:val="both"/>
+        <w:rPr>
+          <w:rFonts w:ascii="Times New Roman" w:hAnsi="Times New Roman"/>
+          <w:sz w:val="24"/>
+          <w:szCs w:val="24"/>
+        </w:rPr>
+      </w:pPr>
+      <w:r>
+        <w:rPr>
+          <w:rFonts w:ascii="Times New Roman" w:hAnsi="Times New Roman"/>
+          <w:sz w:val="24"/>
+          <w:szCs w:val="24"/>
+        </w:rPr>
+        <w:t>Uczenie maszynowe</w:t>
+      </w:r>
+      <w:r>
+        <w:rPr>
+          <w:rFonts w:ascii="Times New Roman" w:hAnsi="Times New Roman"/>
+          <w:sz w:val="24"/>
+          <w:szCs w:val="24"/>
+        </w:rPr>
+        <w:t xml:space="preserve"> </w:t>
+      </w:r>
+      <w:r>
+        <w:rPr>
+          <w:rFonts w:ascii="Times New Roman" w:hAnsi="Times New Roman"/>
+          <w:sz w:val="24"/>
+          <w:szCs w:val="24"/>
+        </w:rPr>
+        <w:t>jest największym</w:t>
+      </w:r>
+      <w:r>
+        <w:rPr>
+          <w:rFonts w:ascii="Times New Roman" w:hAnsi="Times New Roman"/>
+          <w:sz w:val="24"/>
+          <w:szCs w:val="24"/>
+        </w:rPr>
+        <w:t xml:space="preserve"> </w:t>
+      </w:r>
+      <w:r>
+        <w:rPr>
+          <w:rFonts w:ascii="Times New Roman" w:hAnsi="Times New Roman"/>
+          <w:sz w:val="24"/>
+          <w:szCs w:val="24"/>
+        </w:rPr>
+        <w:t>obszarem</w:t>
+      </w:r>
+      <w:r>
+        <w:rPr>
+          <w:rFonts w:ascii="Times New Roman" w:hAnsi="Times New Roman"/>
+          <w:sz w:val="24"/>
+          <w:szCs w:val="24"/>
+        </w:rPr>
+        <w:t xml:space="preserve"> szeroko rozumianej sztucznej inteligencji</w:t>
+      </w:r>
+      <w:r>
+        <w:rPr>
+          <w:rFonts w:ascii="Times New Roman" w:hAnsi="Times New Roman"/>
+          <w:sz w:val="24"/>
+          <w:szCs w:val="24"/>
+        </w:rPr>
+        <w:t xml:space="preserve">. </w:t>
+      </w:r>
+      <w:r>
+        <w:rPr>
+          <w:rFonts w:ascii="Times New Roman" w:hAnsi="Times New Roman"/>
+          <w:sz w:val="24"/>
+          <w:szCs w:val="24"/>
+        </w:rPr>
+        <w:t>Może być rozumiany</w:t>
+      </w:r>
+      <w:r>
+        <w:rPr>
+          <w:rFonts w:ascii="Times New Roman" w:hAnsi="Times New Roman"/>
+          <w:sz w:val="24"/>
+          <w:szCs w:val="24"/>
+        </w:rPr>
+        <w:t xml:space="preserve"> jako zajmujący się szukaniem </w:t>
+      </w:r>
+      <w:r>
+        <w:rPr>
+          <w:rFonts w:ascii="Times New Roman" w:hAnsi="Times New Roman"/>
+          <w:sz w:val="24"/>
+          <w:szCs w:val="24"/>
+        </w:rPr>
+        <w:t xml:space="preserve">rozwiązania problemu polegającego na stworzeniu urządzenia, </w:t>
+      </w:r>
+      <w:r>
+        <w:rPr>
+          <w:rFonts w:ascii="Times New Roman" w:hAnsi="Times New Roman"/>
+          <w:sz w:val="24"/>
+          <w:szCs w:val="24"/>
+        </w:rPr>
+        <w:t xml:space="preserve">które będzie osiągało lepsze wyniki </w:t>
+      </w:r>
+      <w:r>
+        <w:rPr>
+          <w:rFonts w:ascii="Times New Roman" w:hAnsi="Times New Roman"/>
+          <w:sz w:val="24"/>
+          <w:szCs w:val="24"/>
+        </w:rPr>
+        <w:t xml:space="preserve">w skali ustalonej wcześniej metryki </w:t>
+      </w:r>
+      <w:r>
+        <w:rPr>
+          <w:rFonts w:ascii="Times New Roman" w:hAnsi="Times New Roman"/>
+          <w:sz w:val="24"/>
+          <w:szCs w:val="24"/>
+        </w:rPr>
+        <w:t>poprzez naukę</w:t>
+      </w:r>
+      <w:r>
+        <w:rPr>
+          <w:rFonts w:ascii="Times New Roman" w:hAnsi="Times New Roman"/>
+          <w:sz w:val="24"/>
+          <w:szCs w:val="24"/>
+        </w:rPr>
+        <w:t xml:space="preserve"> w oparciu o doświadczenie oraz decyzje podejmowane w przeszłości</w:t>
+      </w:r>
+      <w:r>
+        <w:rPr>
+          <w:rFonts w:ascii="Times New Roman" w:hAnsi="Times New Roman"/>
+          <w:sz w:val="24"/>
+          <w:szCs w:val="24"/>
+        </w:rPr>
+        <w:t>.</w:t>
+      </w:r>
+      <w:r>
+        <w:rPr>
+          <w:rFonts w:ascii="Times New Roman" w:hAnsi="Times New Roman"/>
+          <w:sz w:val="24"/>
+          <w:szCs w:val="24"/>
+        </w:rPr>
+        <w:t xml:space="preserve"> Przykładem może być wykrywanie schorzenia na podstawie zdjęć rentgenowskich danego narządu. Celem jest poprawne przydzielenie etykiet „zdrowy” i „chory” dla każdego ze zdjęć. By to osiągnąć dany algorytm musi nauczyć</w:t>
+      </w:r>
+      <w:r>
+        <w:rPr>
+          <w:rFonts w:ascii="Times New Roman" w:hAnsi="Times New Roman"/>
+          <w:sz w:val="24"/>
+          <w:szCs w:val="24"/>
+        </w:rPr>
+        <w:t xml:space="preserve"> się</w:t>
+      </w:r>
+      <w:r>
+        <w:rPr>
+          <w:rFonts w:ascii="Times New Roman" w:hAnsi="Times New Roman"/>
+          <w:sz w:val="24"/>
+          <w:szCs w:val="24"/>
+        </w:rPr>
+        <w:t xml:space="preserve"> rozróżniać zdjęcia na podstawie określonych cech. To z kolei odbywa się w procesie uczenia, podczas którego dany model poddaje się próbom na zbiorze uczącym, zawierającym dane służące jako wzorzec, mające </w:t>
+      </w:r>
+      <w:r>
+        <w:rPr>
+          <w:rFonts w:ascii="Times New Roman" w:hAnsi="Times New Roman"/>
+          <w:sz w:val="24"/>
+          <w:szCs w:val="24"/>
+        </w:rPr>
+        <w:t xml:space="preserve">już przydzielone </w:t>
+      </w:r>
+      <w:r>
+        <w:rPr>
+          <w:rFonts w:ascii="Times New Roman" w:hAnsi="Times New Roman"/>
+          <w:sz w:val="24"/>
+          <w:szCs w:val="24"/>
+        </w:rPr>
+        <w:t>etykiety</w:t>
+      </w:r>
+      <w:r>
+        <w:rPr>
+          <w:rFonts w:ascii="Times New Roman" w:hAnsi="Times New Roman"/>
+          <w:sz w:val="24"/>
+          <w:szCs w:val="24"/>
+        </w:rPr>
+        <w:t xml:space="preserve"> [2]</w:t>
+      </w:r>
+      <w:r>
+        <w:rPr>
+          <w:rFonts w:ascii="Times New Roman" w:hAnsi="Times New Roman"/>
+          <w:sz w:val="24"/>
+          <w:szCs w:val="24"/>
+        </w:rPr>
+        <w:t>.</w:t>
+      </w:r>
+    </w:p>
+    <w:p>
+      <w:pPr>
+        <w:spacing w:after="0" w:line="300" w:lineRule="auto"/>
+        <w:ind w:firstLine="709"/>
+        <w:jc w:val="both"/>
+        <w:rPr>
+          <w:rFonts w:ascii="Times New Roman" w:hAnsi="Times New Roman"/>
+          <w:sz w:val="24"/>
+          <w:szCs w:val="24"/>
+        </w:rPr>
+      </w:pPr>
+      <w:r>
+        <w:rPr>
+          <w:rFonts w:ascii="Times New Roman" w:hAnsi="Times New Roman"/>
+          <w:sz w:val="24"/>
+          <w:szCs w:val="24"/>
+        </w:rPr>
+        <w:t xml:space="preserve">Tradycyjny proces uczenia z uwzględnieniem danych zbieranych urządzenia rozproszone polega na agregacji takich danych na wspólnym urządzeniu pełniącym rolę serwera, </w:t>
+      </w:r>
+      <w:r>
+        <w:rPr>
+          <w:rFonts w:ascii="Times New Roman" w:hAnsi="Times New Roman"/>
+          <w:sz w:val="24"/>
+          <w:szCs w:val="24"/>
+        </w:rPr>
+        <w:t>wytrenowaniu modelu oraz propagacji gotowego modelu między urządzeniami. Głównym problemem takiego modelu jest fakt, że dane istnieją w formie odizolowanych obiektów oraz ich bezpieczeństwo jak i prywatność, które mogą być naruszone podczas procesu agregacji. Rozwiązaniem tego</w:t>
+      </w:r>
+      <w:r>
+        <w:rPr>
+          <w:rFonts w:ascii="Times New Roman" w:hAnsi="Times New Roman"/>
+          <w:sz w:val="24"/>
+          <w:szCs w:val="24"/>
+        </w:rPr>
+        <w:t xml:space="preserve"> </w:t>
+      </w:r>
+      <w:r>
+        <w:rPr>
+          <w:rFonts w:ascii="Times New Roman" w:hAnsi="Times New Roman"/>
+          <w:sz w:val="24"/>
+          <w:szCs w:val="24"/>
+        </w:rPr>
+        <w:t>może być zastosowanie federacyjnego uczenia maszynowego</w:t>
+      </w:r>
+      <w:r>
+        <w:rPr>
+          <w:rFonts w:ascii="Times New Roman" w:hAnsi="Times New Roman"/>
+          <w:sz w:val="24"/>
+          <w:szCs w:val="24"/>
+        </w:rPr>
+        <w:t xml:space="preserve">, zaproponowanego przez firmę </w:t>
+      </w:r>
+      <w:r>
+        <w:rPr>
+          <w:rFonts w:ascii="Times New Roman" w:hAnsi="Times New Roman"/>
+          <w:sz w:val="24"/>
+          <w:szCs w:val="24"/>
+        </w:rPr>
+        <w:t xml:space="preserve">kilka lat temu przez firmę </w:t>
+      </w:r>
+      <w:r>
+        <w:rPr>
+          <w:rFonts w:ascii="Times New Roman" w:hAnsi="Times New Roman"/>
+          <w:i/>
+          <w:iCs/>
+          <w:sz w:val="24"/>
+          <w:szCs w:val="24"/>
+        </w:rPr>
+        <w:t>Google</w:t>
+      </w:r>
+      <w:r>
+        <w:rPr>
+          <w:rFonts w:ascii="Times New Roman" w:hAnsi="Times New Roman"/>
+          <w:sz w:val="24"/>
+          <w:szCs w:val="24"/>
+        </w:rPr>
+        <w:t xml:space="preserve"> [3]</w:t>
+      </w:r>
+      <w:r>
+        <w:rPr>
+          <w:rFonts w:ascii="Times New Roman" w:hAnsi="Times New Roman"/>
+          <w:sz w:val="24"/>
+          <w:szCs w:val="24"/>
+        </w:rPr>
+        <w:t xml:space="preserve">. </w:t>
+      </w:r>
+      <w:r>
+        <w:rPr>
+          <w:rFonts w:ascii="Times New Roman" w:hAnsi="Times New Roman"/>
+          <w:sz w:val="24"/>
+          <w:szCs w:val="24"/>
+        </w:rPr>
+        <w:t xml:space="preserve">W teorii skuteczność wytrenowanego w ten sposób modelu </w:t>
+      </w:r>
+      <w:r>
+        <w:rPr>
+          <w:rFonts w:ascii="Times New Roman" w:hAnsi="Times New Roman"/>
+          <w:sz w:val="24"/>
+          <w:szCs w:val="24"/>
+        </w:rPr>
+        <w:lastRenderedPageBreak/>
+        <w:t xml:space="preserve">powinna być zbliżona do tradycyjnej metody przy zachowaniu większego bezpieczeństwa całego procesu oraz niższego ryzyka wycieku danych. </w:t>
+      </w:r>
+    </w:p>
+    <w:p>
+      <w:pPr>
+        <w:spacing w:line="300" w:lineRule="auto"/>
+        <w:ind w:firstLine="708"/>
+        <w:jc w:val="both"/>
+        <w:rPr>
+          <w:rFonts w:ascii="Times New Roman" w:hAnsi="Times New Roman"/>
+          <w:sz w:val="24"/>
+          <w:szCs w:val="24"/>
+        </w:rPr>
+      </w:pPr>
+      <w:r>
+        <w:rPr>
+          <w:rFonts w:ascii="Times New Roman" w:hAnsi="Times New Roman"/>
+          <w:sz w:val="24"/>
+          <w:szCs w:val="24"/>
+        </w:rPr>
+        <w:br w:type="page"/>
+      </w:r>
+    </w:p>
+    <w:p>
+      <w:pPr>
         <w:pStyle w:val="Heading2"/>
         <w:spacing w:before="0" w:line="300" w:lineRule="auto"/>
       </w:pPr>
-      <w:bookmarkStart w:id="1" w:name="_Toc97931171"/>
+      <w:bookmarkStart w:id="1" w:name="_Toc98424808"/>
       <w:r>
         <w:lastRenderedPageBreak/>
         <w:t>1.1</w:t>
@@ -1431,7 +2152,7 @@
     </w:p>
     <w:p>
       <w:pPr>
-        <w:spacing w:after="0"/>
+        <w:spacing w:after="0" w:line="300" w:lineRule="auto"/>
         <w:jc w:val="both"/>
       </w:pPr>
     </w:p>
@@ -1442,25 +2163,88 @@
         <w:rPr>
           <w:rFonts w:ascii="Times New Roman" w:hAnsi="Times New Roman"/>
           <w:sz w:val="24"/>
-        </w:rPr>
-      </w:pPr>
+          <w:szCs w:val="24"/>
+        </w:rPr>
+      </w:pPr>
+      <w:r>
+        <w:rPr>
+          <w:rFonts w:ascii="Times New Roman" w:hAnsi="Times New Roman"/>
+          <w:sz w:val="24"/>
+          <w:szCs w:val="24"/>
+        </w:rPr>
+        <w:tab/>
+        <w:t>Celem ni</w:t>
+      </w:r>
+      <w:r>
+        <w:rPr>
+          <w:rFonts w:ascii="Times New Roman" w:hAnsi="Times New Roman"/>
+          <w:sz w:val="24"/>
+          <w:szCs w:val="24"/>
+        </w:rPr>
+        <w:t xml:space="preserve">niejszej pracy było zaprojektowanie oraz przeprowadzenie eksperymentów mających na celu symulację federacyjnego uczenia maszynowego. Wyniki powinny zostać porównane z wynikami uzyskanymi przy użyciu tradycyjnego sposobu uczenia. </w:t>
+      </w:r>
+      <w:r>
+        <w:rPr>
+          <w:rFonts w:ascii="Times New Roman" w:hAnsi="Times New Roman"/>
+          <w:sz w:val="24"/>
+          <w:szCs w:val="24"/>
+        </w:rPr>
+        <w:t>W wykorzystanym podejściu samodzielni agenci trenują swoje modele przy użyciu obserwowanych danych. Modele te są okresowo agregowane, a następnie dystrybuowane wewnątrz grupy.</w:t>
+      </w:r>
     </w:p>
     <w:p>
       <w:pPr>
-        <w:spacing w:line="300" w:lineRule="auto"/>
+        <w:spacing w:after="0" w:line="300" w:lineRule="auto"/>
         <w:jc w:val="both"/>
         <w:rPr>
           <w:rFonts w:ascii="Times New Roman" w:hAnsi="Times New Roman"/>
           <w:sz w:val="24"/>
-        </w:rPr>
-      </w:pPr>
+          <w:szCs w:val="24"/>
+        </w:rPr>
+      </w:pPr>
+      <w:r>
+        <w:rPr>
+          <w:rFonts w:ascii="Times New Roman" w:hAnsi="Times New Roman"/>
+          <w:sz w:val="24"/>
+          <w:szCs w:val="24"/>
+        </w:rPr>
+        <w:tab/>
+        <w:t xml:space="preserve">W pracy należało rozważyć różne tryby działania algorytmu, a także zaproponować metodę agregacji wag oraz parametry sterujące. Docelowy system miał być przetestowany na dużym zbiorze danych z użyciem modeli o różnym stopniu złożoności. W przypadku zastosowania </w:t>
+      </w:r>
+      <w:r>
+        <w:rPr>
+          <w:rFonts w:ascii="Times New Roman" w:hAnsi="Times New Roman"/>
+          <w:i/>
+          <w:iCs/>
+          <w:sz w:val="24"/>
+          <w:szCs w:val="24"/>
+        </w:rPr>
+        <w:t>transfer learning</w:t>
+      </w:r>
+      <w:r>
+        <w:rPr>
+          <w:rFonts w:ascii="Times New Roman" w:hAnsi="Times New Roman"/>
+          <w:sz w:val="24"/>
+          <w:szCs w:val="24"/>
+        </w:rPr>
+        <w:t xml:space="preserve"> rdzeń modelu nie powinien podlegać modyfikacji. </w:t>
+      </w:r>
     </w:p>
     <w:p>
       <w:pPr>
+        <w:spacing w:after="0" w:line="300" w:lineRule="auto"/>
+        <w:jc w:val="both"/>
+        <w:rPr>
+          <w:rFonts w:ascii="Times New Roman" w:hAnsi="Times New Roman"/>
+        </w:rPr>
+      </w:pPr>
+    </w:p>
+    <w:p>
+      <w:pPr>
         <w:pStyle w:val="Heading2"/>
         <w:spacing w:line="300" w:lineRule="auto"/>
       </w:pPr>
-      <w:bookmarkStart w:id="2" w:name="_Toc97931172"/>
+      <w:bookmarkStart w:id="2" w:name="_Toc98424809"/>
       <w:r>
         <w:t>1.2</w:t>
       </w:r>
@@ -1471,59 +2255,814 @@
         <w:t xml:space="preserve"> Zakres pracy</w:t>
       </w:r>
       <w:bookmarkEnd w:id="2"/>
+      <w:r>
+        <w:br/>
+      </w:r>
     </w:p>
     <w:p>
       <w:pPr>
-        <w:spacing w:after="0"/>
-      </w:pPr>
+        <w:spacing w:line="300" w:lineRule="auto"/>
+        <w:rPr>
+          <w:rFonts w:ascii="Times New Roman" w:hAnsi="Times New Roman"/>
+          <w:sz w:val="24"/>
+          <w:szCs w:val="24"/>
+        </w:rPr>
+      </w:pPr>
+      <w:r>
+        <w:rPr>
+          <w:rFonts w:ascii="Times New Roman" w:hAnsi="Times New Roman"/>
+          <w:sz w:val="24"/>
+          <w:szCs w:val="24"/>
+        </w:rPr>
+        <w:tab/>
+        <w:t>TODO</w:t>
+      </w:r>
     </w:p>
     <w:p>
       <w:pPr>
+        <w:spacing w:line="300" w:lineRule="auto"/>
+        <w:rPr>
+          <w:rFonts w:ascii="Times New Roman" w:eastAsiaTheme="majorEastAsia" w:hAnsi="Times New Roman" w:cstheme="majorBidi"/>
+          <w:b/>
+          <w:bCs/>
+          <w:sz w:val="28"/>
+          <w:szCs w:val="26"/>
+        </w:rPr>
+      </w:pPr>
+      <w:r>
+        <w:br w:type="page"/>
+      </w:r>
+    </w:p>
+    <w:p>
+      <w:pPr>
+        <w:spacing w:after="0" w:line="300" w:lineRule="auto"/>
+      </w:pPr>
+    </w:p>
+    <w:p>
+      <w:pPr>
         <w:pStyle w:val="Heading1"/>
         <w:spacing w:before="0" w:line="300" w:lineRule="auto"/>
       </w:pPr>
-      <w:bookmarkStart w:id="3" w:name="_Toc97931173"/>
+      <w:bookmarkStart w:id="3" w:name="_Toc98424810"/>
       <w:r>
         <w:t xml:space="preserve">2. </w:t>
       </w:r>
       <w:r>
-        <w:t>Elementy składowe układu</w:t>
+        <w:t>Wprowadzenie teoretyczne</w:t>
       </w:r>
       <w:bookmarkEnd w:id="3"/>
     </w:p>
     <w:p>
       <w:pPr>
-        <w:pStyle w:val="Heading1"/>
-      </w:pPr>
-      <w:bookmarkStart w:id="4" w:name="_Toc97931174"/>
-      <w:r>
-        <w:t>3</w:t>
-      </w:r>
-      <w:r>
-        <w:t xml:space="preserve">. Opis realizacji </w:t>
-      </w:r>
-      <w:r>
-        <w:t>tematu pracy</w:t>
+        <w:spacing w:line="300" w:lineRule="auto"/>
+      </w:pPr>
+    </w:p>
+    <w:p>
+      <w:pPr>
+        <w:spacing w:after="0" w:line="300" w:lineRule="auto"/>
+        <w:jc w:val="both"/>
+        <w:rPr>
+          <w:rFonts w:ascii="Times New Roman" w:hAnsi="Times New Roman"/>
+          <w:sz w:val="24"/>
+          <w:szCs w:val="24"/>
+        </w:rPr>
+      </w:pPr>
+      <w:r>
+        <w:rPr>
+          <w:rFonts w:ascii="Times New Roman" w:hAnsi="Times New Roman"/>
+          <w:sz w:val="24"/>
+          <w:szCs w:val="24"/>
+        </w:rPr>
+        <w:tab/>
+        <w:t xml:space="preserve">Celem drugiego rozdziału pracy jest zaznajomienie czytelnika z teorią na temat poruszanych pojęć oraz zagadnień. </w:t>
+      </w:r>
+      <w:r>
+        <w:rPr>
+          <w:rFonts w:ascii="Times New Roman" w:hAnsi="Times New Roman"/>
+          <w:sz w:val="24"/>
+          <w:szCs w:val="24"/>
+        </w:rPr>
+        <w:t>W oparciu o wykorzystane pozycje literaturowe wytłumaczone zostanie czym tak naprawdę jest federacyjne uczenie maszynowe, jakie są różnice względem tradycyjnego modelu uczenia oraz jakie wyróżniamy rodzaje opisywanej metody.</w:t>
+      </w:r>
+    </w:p>
+    <w:p>
+      <w:pPr>
+        <w:spacing w:line="300" w:lineRule="auto"/>
+        <w:jc w:val="both"/>
+        <w:rPr>
+          <w:rFonts w:ascii="Times New Roman" w:hAnsi="Times New Roman"/>
+          <w:sz w:val="24"/>
+          <w:szCs w:val="24"/>
+        </w:rPr>
+      </w:pPr>
+    </w:p>
+    <w:p>
+      <w:pPr>
+        <w:pStyle w:val="Heading2"/>
+      </w:pPr>
+      <w:bookmarkStart w:id="4" w:name="_Toc98424812"/>
+      <w:r>
+        <w:t>2.1. Rozproszone uczenie maszynowe</w:t>
       </w:r>
       <w:bookmarkEnd w:id="4"/>
+    </w:p>
+    <w:p>
+      <w:pPr>
+        <w:spacing w:after="0"/>
+      </w:pPr>
+    </w:p>
+    <w:p>
+      <w:pPr>
+        <w:spacing w:after="0" w:line="300" w:lineRule="auto"/>
+        <w:ind w:firstLine="708"/>
+        <w:jc w:val="both"/>
+        <w:rPr>
+          <w:rFonts w:ascii="Times New Roman" w:hAnsi="Times New Roman"/>
+          <w:sz w:val="24"/>
+          <w:szCs w:val="24"/>
+        </w:rPr>
+      </w:pPr>
+      <w:r>
+        <w:rPr>
+          <w:rFonts w:ascii="Times New Roman" w:hAnsi="Times New Roman"/>
+          <w:sz w:val="24"/>
+          <w:szCs w:val="24"/>
+        </w:rPr>
+        <w:t>Tradycyjny model uczenia maszynowego</w:t>
+      </w:r>
+      <w:r>
+        <w:rPr>
+          <w:rFonts w:ascii="Times New Roman" w:hAnsi="Times New Roman"/>
+          <w:sz w:val="24"/>
+          <w:szCs w:val="24"/>
+        </w:rPr>
+        <w:t xml:space="preserve"> nazywany jest także rozproszonym uczeniem maszynowym (ang. </w:t>
+      </w:r>
+      <w:proofErr w:type="spellStart"/>
+      <w:r>
+        <w:rPr>
+          <w:rFonts w:ascii="Times New Roman" w:hAnsi="Times New Roman"/>
+          <w:i/>
+          <w:iCs/>
+          <w:sz w:val="24"/>
+          <w:szCs w:val="24"/>
+        </w:rPr>
+        <w:t>distributed</w:t>
+      </w:r>
+      <w:proofErr w:type="spellEnd"/>
+      <w:r>
+        <w:rPr>
+          <w:rFonts w:ascii="Times New Roman" w:hAnsi="Times New Roman"/>
+          <w:i/>
+          <w:iCs/>
+          <w:sz w:val="24"/>
+          <w:szCs w:val="24"/>
+        </w:rPr>
+        <w:t xml:space="preserve"> </w:t>
+      </w:r>
+      <w:proofErr w:type="spellStart"/>
+      <w:r>
+        <w:rPr>
+          <w:rFonts w:ascii="Times New Roman" w:hAnsi="Times New Roman"/>
+          <w:i/>
+          <w:iCs/>
+          <w:sz w:val="24"/>
+          <w:szCs w:val="24"/>
+        </w:rPr>
+        <w:t>machine</w:t>
+      </w:r>
+      <w:proofErr w:type="spellEnd"/>
+      <w:r>
+        <w:rPr>
+          <w:rFonts w:ascii="Times New Roman" w:hAnsi="Times New Roman"/>
+          <w:i/>
+          <w:iCs/>
+          <w:sz w:val="24"/>
+          <w:szCs w:val="24"/>
+        </w:rPr>
+        <w:t xml:space="preserve"> learning</w:t>
+      </w:r>
+      <w:r>
+        <w:rPr>
+          <w:rFonts w:ascii="Times New Roman" w:hAnsi="Times New Roman"/>
+          <w:sz w:val="24"/>
+          <w:szCs w:val="24"/>
+        </w:rPr>
+        <w:t xml:space="preserve">). Jest to to wielowęzłowy </w:t>
+      </w:r>
+      <w:proofErr w:type="gramStart"/>
+      <w:r>
+        <w:rPr>
+          <w:rFonts w:ascii="Times New Roman" w:hAnsi="Times New Roman"/>
+          <w:sz w:val="24"/>
+          <w:szCs w:val="24"/>
+        </w:rPr>
+        <w:t>system</w:t>
+      </w:r>
+      <w:proofErr w:type="gramEnd"/>
+      <w:r>
+        <w:rPr>
+          <w:rFonts w:ascii="Times New Roman" w:hAnsi="Times New Roman"/>
+          <w:sz w:val="24"/>
+          <w:szCs w:val="24"/>
+        </w:rPr>
+        <w:t xml:space="preserve"> gdzie każdy węzeł symbolizuje pojedyncze urządzenie. Taka struktura umożliwia przetwarzanie dużych zbiorów danych, których powiększanie odbywa </w:t>
+      </w:r>
+      <w:proofErr w:type="spellStart"/>
+      <w:r>
+        <w:rPr>
+          <w:rFonts w:ascii="Times New Roman" w:hAnsi="Times New Roman"/>
+          <w:sz w:val="24"/>
+          <w:szCs w:val="24"/>
+        </w:rPr>
+        <w:t>się</w:t>
+      </w:r>
+      <w:proofErr w:type="spellEnd"/>
+      <w:r>
+        <w:rPr>
+          <w:rFonts w:ascii="Times New Roman" w:hAnsi="Times New Roman"/>
+          <w:sz w:val="24"/>
+          <w:szCs w:val="24"/>
+        </w:rPr>
+        <w:t xml:space="preserve"> poprzez dokładanie kolejnych węzłów.</w:t>
+      </w:r>
+      <w:r>
+        <w:rPr>
+          <w:rFonts w:ascii="Times New Roman" w:hAnsi="Times New Roman"/>
+          <w:sz w:val="24"/>
+          <w:szCs w:val="24"/>
+        </w:rPr>
+        <w:t xml:space="preserve"> </w:t>
+      </w:r>
+      <w:r>
+        <w:rPr>
+          <w:rFonts w:ascii="Times New Roman" w:hAnsi="Times New Roman"/>
+          <w:sz w:val="24"/>
+          <w:szCs w:val="24"/>
+        </w:rPr>
+        <w:t xml:space="preserve"> </w:t>
+      </w:r>
+      <w:r>
+        <w:rPr>
+          <w:rFonts w:ascii="Times New Roman" w:hAnsi="Times New Roman"/>
+          <w:sz w:val="24"/>
+          <w:szCs w:val="24"/>
+        </w:rPr>
+        <w:t>Taki sposób uczenia p</w:t>
+      </w:r>
+      <w:r>
+        <w:rPr>
+          <w:rFonts w:ascii="Times New Roman" w:hAnsi="Times New Roman"/>
+          <w:sz w:val="24"/>
+          <w:szCs w:val="24"/>
+        </w:rPr>
+        <w:t xml:space="preserve">rzewiduje agregację danych z wielu urządzeń w jeden zbiór, który następnie służy do nauki określonego typu modelu. Tak skonstruowany model zostaje następnie wysłany do każdego urządzenia korzystającego z danej aplikacji. Samo urządzenie zbiera dane w czasie rzeczywistym, a proces ich wysyłania do </w:t>
+      </w:r>
+      <w:proofErr w:type="gramStart"/>
+      <w:r>
+        <w:rPr>
+          <w:rFonts w:ascii="Times New Roman" w:hAnsi="Times New Roman"/>
+          <w:sz w:val="24"/>
+          <w:szCs w:val="24"/>
+        </w:rPr>
+        <w:t>jednostki</w:t>
+      </w:r>
+      <w:proofErr w:type="gramEnd"/>
+      <w:r>
+        <w:rPr>
+          <w:rFonts w:ascii="Times New Roman" w:hAnsi="Times New Roman"/>
+          <w:sz w:val="24"/>
+          <w:szCs w:val="24"/>
+        </w:rPr>
+        <w:t xml:space="preserve"> na której ma miejsce proces uczenia odbywa się okresowo</w:t>
+      </w:r>
+      <w:r>
+        <w:rPr>
+          <w:rFonts w:ascii="Times New Roman" w:hAnsi="Times New Roman"/>
+          <w:sz w:val="24"/>
+          <w:szCs w:val="24"/>
+        </w:rPr>
+        <w:t>.</w:t>
+      </w:r>
+      <w:r>
+        <w:rPr>
+          <w:rFonts w:ascii="Times New Roman" w:hAnsi="Times New Roman"/>
+          <w:sz w:val="24"/>
+          <w:szCs w:val="24"/>
+        </w:rPr>
+        <w:t xml:space="preserve"> Jest to jedną z wad tego </w:t>
+      </w:r>
+      <w:r>
+        <w:rPr>
+          <w:rFonts w:ascii="Times New Roman" w:hAnsi="Times New Roman"/>
+          <w:sz w:val="24"/>
+          <w:szCs w:val="24"/>
+        </w:rPr>
+        <w:t>rodzaju uczenia</w:t>
+      </w:r>
+      <w:r>
+        <w:rPr>
+          <w:rFonts w:ascii="Times New Roman" w:hAnsi="Times New Roman"/>
+          <w:sz w:val="24"/>
+          <w:szCs w:val="24"/>
+        </w:rPr>
+        <w:t xml:space="preserve"> – nie ma możliwości by zbierane przez urządzenie dane na bieżąco aktualizowały używany model. Niemniej jednak cały proces</w:t>
+      </w:r>
+      <w:r>
+        <w:rPr>
+          <w:rFonts w:ascii="Times New Roman" w:hAnsi="Times New Roman"/>
+          <w:sz w:val="24"/>
+          <w:szCs w:val="24"/>
+        </w:rPr>
+        <w:t xml:space="preserve"> </w:t>
+      </w:r>
+      <w:r>
+        <w:rPr>
+          <w:rFonts w:ascii="Times New Roman" w:hAnsi="Times New Roman"/>
+          <w:sz w:val="24"/>
+          <w:szCs w:val="24"/>
+        </w:rPr>
+        <w:t>przeprowadzony w opisywany sposób skutkuje rosnącą skutecznością danego algorytmu</w:t>
+      </w:r>
+      <w:r>
+        <w:rPr>
+          <w:rFonts w:ascii="Times New Roman" w:hAnsi="Times New Roman"/>
+          <w:sz w:val="24"/>
+          <w:szCs w:val="24"/>
+        </w:rPr>
+        <w:t>.</w:t>
+      </w:r>
+      <w:r>
+        <w:rPr>
+          <w:rFonts w:ascii="Times New Roman" w:hAnsi="Times New Roman"/>
+          <w:sz w:val="24"/>
+          <w:szCs w:val="24"/>
+        </w:rPr>
+        <w:t xml:space="preserve"> Taki </w:t>
+      </w:r>
+      <w:r>
+        <w:rPr>
+          <w:rFonts w:ascii="Times New Roman" w:hAnsi="Times New Roman"/>
+          <w:sz w:val="24"/>
+          <w:szCs w:val="24"/>
+        </w:rPr>
+        <w:t>typ</w:t>
+      </w:r>
+      <w:r>
+        <w:rPr>
+          <w:rFonts w:ascii="Times New Roman" w:hAnsi="Times New Roman"/>
+          <w:sz w:val="24"/>
+          <w:szCs w:val="24"/>
+        </w:rPr>
+        <w:t xml:space="preserve"> uczenia jest </w:t>
+      </w:r>
+      <w:r>
+        <w:rPr>
+          <w:rFonts w:ascii="Times New Roman" w:hAnsi="Times New Roman"/>
+          <w:sz w:val="24"/>
+          <w:szCs w:val="24"/>
+        </w:rPr>
+        <w:t xml:space="preserve">w dobry </w:t>
+      </w:r>
+      <w:r>
+        <w:rPr>
+          <w:rFonts w:ascii="Times New Roman" w:hAnsi="Times New Roman"/>
+          <w:sz w:val="24"/>
+          <w:szCs w:val="24"/>
+        </w:rPr>
+        <w:t xml:space="preserve">pod względem uzyskiwanej </w:t>
+      </w:r>
+      <w:r>
+        <w:rPr>
+          <w:rFonts w:ascii="Times New Roman" w:hAnsi="Times New Roman"/>
+          <w:sz w:val="24"/>
+          <w:szCs w:val="24"/>
+        </w:rPr>
+        <w:t>skuteczności</w:t>
+      </w:r>
+      <w:r>
+        <w:rPr>
+          <w:rFonts w:ascii="Times New Roman" w:hAnsi="Times New Roman"/>
+          <w:sz w:val="24"/>
+          <w:szCs w:val="24"/>
+        </w:rPr>
+        <w:t xml:space="preserve"> jednak wzbudza pewne obawy co do prywatności danych. </w:t>
+      </w:r>
+      <w:r>
+        <w:rPr>
+          <w:rFonts w:ascii="Times New Roman" w:hAnsi="Times New Roman"/>
+          <w:sz w:val="24"/>
+          <w:szCs w:val="24"/>
+        </w:rPr>
+        <w:t xml:space="preserve">Wszystkie urządzenia mobilne, </w:t>
+      </w:r>
+      <w:proofErr w:type="spellStart"/>
+      <w:r>
+        <w:rPr>
+          <w:rFonts w:ascii="Times New Roman" w:hAnsi="Times New Roman"/>
+          <w:sz w:val="24"/>
+          <w:szCs w:val="24"/>
+        </w:rPr>
+        <w:t>IoT</w:t>
+      </w:r>
+      <w:proofErr w:type="spellEnd"/>
+      <w:r>
+        <w:rPr>
+          <w:rFonts w:ascii="Times New Roman" w:hAnsi="Times New Roman"/>
+          <w:sz w:val="24"/>
+          <w:szCs w:val="24"/>
+        </w:rPr>
+        <w:t xml:space="preserve"> </w:t>
+      </w:r>
+      <w:r>
+        <w:rPr>
+          <w:rFonts w:ascii="Times New Roman" w:hAnsi="Times New Roman"/>
+          <w:sz w:val="24"/>
+          <w:szCs w:val="24"/>
+        </w:rPr>
+        <w:t xml:space="preserve">(ang. </w:t>
+      </w:r>
+      <w:proofErr w:type="spellStart"/>
+      <w:r>
+        <w:rPr>
+          <w:rFonts w:ascii="Times New Roman" w:hAnsi="Times New Roman"/>
+          <w:i/>
+          <w:iCs/>
+          <w:sz w:val="24"/>
+          <w:szCs w:val="24"/>
+        </w:rPr>
+        <w:t>internet</w:t>
+      </w:r>
+      <w:proofErr w:type="spellEnd"/>
+      <w:r>
+        <w:rPr>
+          <w:rFonts w:ascii="Times New Roman" w:hAnsi="Times New Roman"/>
+          <w:i/>
+          <w:iCs/>
+          <w:sz w:val="24"/>
+          <w:szCs w:val="24"/>
+        </w:rPr>
+        <w:t xml:space="preserve"> of </w:t>
+      </w:r>
+      <w:proofErr w:type="spellStart"/>
+      <w:r>
+        <w:rPr>
+          <w:rFonts w:ascii="Times New Roman" w:hAnsi="Times New Roman"/>
+          <w:i/>
+          <w:iCs/>
+          <w:sz w:val="24"/>
+          <w:szCs w:val="24"/>
+        </w:rPr>
+        <w:t>things</w:t>
+      </w:r>
+      <w:proofErr w:type="spellEnd"/>
+      <w:r>
+        <w:rPr>
+          <w:rFonts w:ascii="Times New Roman" w:hAnsi="Times New Roman"/>
+          <w:sz w:val="24"/>
+          <w:szCs w:val="24"/>
+        </w:rPr>
+        <w:t xml:space="preserve">) kolekcjonują całą masę danych, w związku z czym zachowanie ich prywatności staje się co raz większym wyzwaniem. </w:t>
+      </w:r>
+    </w:p>
+    <w:p>
+      <w:pPr>
+        <w:spacing w:after="120" w:line="300" w:lineRule="auto"/>
+        <w:jc w:val="both"/>
+        <w:rPr>
+          <w:rFonts w:ascii="Times New Roman" w:hAnsi="Times New Roman"/>
+          <w:sz w:val="24"/>
+          <w:szCs w:val="24"/>
+        </w:rPr>
+      </w:pPr>
+      <w:r>
+        <w:rPr>
+          <w:rFonts w:ascii="Times New Roman" w:hAnsi="Times New Roman"/>
+          <w:sz w:val="24"/>
+          <w:szCs w:val="24"/>
+        </w:rPr>
+        <w:tab/>
+        <w:t>Proces uczenia maszynowego na podstawie danych zebranych przez wiele urządzeń rozproszonych w oparciu o tradycyjną metodę możemy w uproszczeniu podzielić na trzy kroki</w:t>
+      </w:r>
+      <w:r>
+        <w:rPr>
+          <w:rFonts w:ascii="Times New Roman" w:hAnsi="Times New Roman"/>
+          <w:sz w:val="24"/>
+          <w:szCs w:val="24"/>
+        </w:rPr>
+        <w:t xml:space="preserve"> (patrz rys. 2.1)</w:t>
+      </w:r>
+      <w:r>
+        <w:rPr>
+          <w:rFonts w:ascii="Times New Roman" w:hAnsi="Times New Roman"/>
+          <w:sz w:val="24"/>
+          <w:szCs w:val="24"/>
+        </w:rPr>
+        <w:t>:</w:t>
+      </w:r>
+    </w:p>
+    <w:p>
+      <w:pPr>
+        <w:pStyle w:val="ListParagraph"/>
+        <w:numPr>
+          <w:ilvl w:val="0"/>
+          <w:numId w:val="38"/>
+        </w:numPr>
+        <w:spacing w:line="300" w:lineRule="auto"/>
+        <w:jc w:val="both"/>
+        <w:rPr>
+          <w:rFonts w:ascii="Times New Roman" w:hAnsi="Times New Roman"/>
+          <w:sz w:val="24"/>
+          <w:szCs w:val="24"/>
+        </w:rPr>
+      </w:pPr>
+      <w:r>
+        <w:rPr>
+          <w:rFonts w:ascii="Times New Roman" w:hAnsi="Times New Roman"/>
+          <w:sz w:val="24"/>
+          <w:szCs w:val="24"/>
+        </w:rPr>
+        <w:t>okresowe wysyłanie zgromadzonych przez urządzenia rozproszone danych do jednostki centralnej;</w:t>
+      </w:r>
+    </w:p>
+    <w:p>
+      <w:pPr>
+        <w:pStyle w:val="ListParagraph"/>
+        <w:numPr>
+          <w:ilvl w:val="0"/>
+          <w:numId w:val="38"/>
+        </w:numPr>
+        <w:spacing w:line="300" w:lineRule="auto"/>
+        <w:jc w:val="both"/>
+        <w:rPr>
+          <w:rFonts w:ascii="Times New Roman" w:hAnsi="Times New Roman"/>
+          <w:sz w:val="24"/>
+          <w:szCs w:val="24"/>
+        </w:rPr>
+      </w:pPr>
+      <w:r>
+        <w:rPr>
+          <w:rFonts w:ascii="Times New Roman" w:hAnsi="Times New Roman"/>
+          <w:sz w:val="24"/>
+          <w:szCs w:val="24"/>
+        </w:rPr>
+        <w:t>przeprowadzenie procesu uczenia na serwerze, przy użyciu zbioru testowego skonstruowanego poprzez agregację zebranych danych;</w:t>
+      </w:r>
+    </w:p>
+    <w:p>
+      <w:pPr>
+        <w:pStyle w:val="ListParagraph"/>
+        <w:numPr>
+          <w:ilvl w:val="0"/>
+          <w:numId w:val="38"/>
+        </w:numPr>
+        <w:spacing w:line="300" w:lineRule="auto"/>
+        <w:jc w:val="both"/>
+        <w:rPr>
+          <w:rFonts w:ascii="Times New Roman" w:hAnsi="Times New Roman"/>
+          <w:sz w:val="24"/>
+          <w:szCs w:val="24"/>
+        </w:rPr>
+      </w:pPr>
+      <w:r>
+        <w:rPr>
+          <w:rFonts w:ascii="Times New Roman" w:hAnsi="Times New Roman"/>
+          <w:sz w:val="24"/>
+          <w:szCs w:val="24"/>
+        </w:rPr>
+        <w:t>dystrybucja wytrenowanego modelu sztucznej inteligencji między urządzeniami korzystającymi z systemu [2].</w:t>
+      </w:r>
+    </w:p>
+    <w:p>
+      <w:pPr>
+        <w:jc w:val="center"/>
+        <w:rPr>
+          <w:b/>
+          <w:bCs/>
+        </w:rPr>
+      </w:pPr>
+      <w:r>
+        <w:lastRenderedPageBreak/>
+        <w:drawing>
+          <wp:inline distT="0" distB="0" distL="0" distR="0" wp14:anchorId="7F2CB20F" wp14:editId="68476CF4">
+            <wp:extent cx="3610126" cy="3681454"/>
+            <wp:effectExtent l="0" t="0" r="0" b="0"/>
+            <wp:docPr id="2" name="Picture 2" descr="A picture containing electronics&#10;&#10;Description automatically generated"/>
+            <wp:cNvGraphicFramePr>
+              <a:graphicFrameLocks xmlns:a="http://schemas.openxmlformats.org/drawingml/2006/main" noChangeAspect="1"/>
+            </wp:cNvGraphicFramePr>
+            <a:graphic xmlns:a="http://schemas.openxmlformats.org/drawingml/2006/main">
+              <a:graphicData uri="http://schemas.openxmlformats.org/drawingml/2006/picture">
+                <pic:pic xmlns:pic="http://schemas.openxmlformats.org/drawingml/2006/picture">
+                  <pic:nvPicPr>
+                    <pic:cNvPr id="2" name="Picture 2" descr="A picture containing electronics&#10;&#10;Description automatically generated"/>
+                    <pic:cNvPicPr/>
+                  </pic:nvPicPr>
+                  <pic:blipFill>
+                    <a:blip r:embed="rId13"/>
+                    <a:stretch>
+                      <a:fillRect/>
+                    </a:stretch>
+                  </pic:blipFill>
+                  <pic:spPr>
+                    <a:xfrm>
+                      <a:off x="0" y="0"/>
+                      <a:ext cx="3610126" cy="3681454"/>
+                    </a:xfrm>
+                    <a:prstGeom prst="rect">
+                      <a:avLst/>
+                    </a:prstGeom>
+                  </pic:spPr>
+                </pic:pic>
+              </a:graphicData>
+            </a:graphic>
+          </wp:inline>
+        </w:drawing>
+      </w:r>
+    </w:p>
+    <w:p>
+      <w:pPr>
+        <w:jc w:val="center"/>
+        <w:rPr>
+          <w:rFonts w:ascii="Times New Roman" w:hAnsi="Times New Roman"/>
+        </w:rPr>
+      </w:pPr>
+      <w:r>
+        <w:rPr>
+          <w:rFonts w:ascii="Times New Roman" w:hAnsi="Times New Roman"/>
+        </w:rPr>
+        <w:t>Rys. 2.1. Diagram przedstawiający tradycyjny model uczenia maszynowego.</w:t>
+      </w:r>
+    </w:p>
+    <w:p>
+      <w:pPr>
+        <w:spacing w:after="0"/>
+        <w:jc w:val="center"/>
+        <w:rPr>
+          <w:rFonts w:ascii="Times New Roman" w:hAnsi="Times New Roman"/>
+        </w:rPr>
+      </w:pPr>
+    </w:p>
+    <w:p>
+      <w:pPr>
+        <w:pStyle w:val="Heading2"/>
+        <w:spacing w:before="0"/>
+      </w:pPr>
+      <w:bookmarkStart w:id="5" w:name="_Toc98424813"/>
+      <w:r>
+        <w:t>2.</w:t>
+      </w:r>
+      <w:r>
+        <w:t>2</w:t>
+      </w:r>
+      <w:r>
+        <w:t xml:space="preserve">. </w:t>
+      </w:r>
+      <w:r>
+        <w:t>Federacyjne</w:t>
+      </w:r>
+      <w:r>
+        <w:t xml:space="preserve"> uczenie maszynowe</w:t>
+      </w:r>
+      <w:bookmarkEnd w:id="5"/>
+    </w:p>
+    <w:p>
+      <w:pPr>
+        <w:spacing w:after="0"/>
+      </w:pPr>
+    </w:p>
+    <w:p>
+      <w:pPr>
+        <w:spacing w:line="300" w:lineRule="auto"/>
+        <w:ind w:firstLine="709"/>
+        <w:jc w:val="both"/>
+        <w:rPr>
+          <w:rFonts w:ascii="Times New Roman" w:hAnsi="Times New Roman"/>
+          <w:sz w:val="24"/>
+          <w:szCs w:val="24"/>
+        </w:rPr>
+      </w:pPr>
+      <w:r>
+        <w:rPr>
+          <w:rFonts w:ascii="Times New Roman" w:hAnsi="Times New Roman"/>
+          <w:sz w:val="24"/>
+          <w:szCs w:val="24"/>
+        </w:rPr>
+        <w:t xml:space="preserve">Koncept federacyjnego uczenia maszynowe pierwszy raz światło dzienne ujrzał w 2016 roku, kiedy został zaprezentowany przez firmę </w:t>
+      </w:r>
+      <w:r>
+        <w:rPr>
+          <w:rFonts w:ascii="Times New Roman" w:hAnsi="Times New Roman"/>
+          <w:i/>
+          <w:iCs/>
+          <w:sz w:val="24"/>
+          <w:szCs w:val="24"/>
+        </w:rPr>
+        <w:t>Google</w:t>
+      </w:r>
+      <w:r>
+        <w:rPr>
+          <w:rFonts w:ascii="Times New Roman" w:hAnsi="Times New Roman"/>
+          <w:sz w:val="24"/>
+          <w:szCs w:val="24"/>
+        </w:rPr>
+        <w:t xml:space="preserve">. Głównym </w:t>
+      </w:r>
+      <w:proofErr w:type="gramStart"/>
+      <w:r>
+        <w:rPr>
+          <w:rFonts w:ascii="Times New Roman" w:hAnsi="Times New Roman"/>
+          <w:sz w:val="24"/>
+          <w:szCs w:val="24"/>
+        </w:rPr>
+        <w:t>celem</w:t>
+      </w:r>
+      <w:proofErr w:type="gramEnd"/>
+      <w:r>
+        <w:rPr>
+          <w:rFonts w:ascii="Times New Roman" w:hAnsi="Times New Roman"/>
+          <w:sz w:val="24"/>
+          <w:szCs w:val="24"/>
+        </w:rPr>
+        <w:t xml:space="preserve"> dla którego podjęto próby wynalezienia nowego sposobu uczenia maszynowego było zapewnienie bezpieczeństwa oraz zniwelowanie ryzyka utraty lub wycieku danych, używając zestawów danych znajdujących się na urządzeniach rozproszonych.</w:t>
+      </w:r>
+    </w:p>
+    <w:p>
+      <w:r>
+        <w:br/>
+      </w:r>
+      <w:r>
+        <w:br/>
+      </w:r>
+      <w:r>
+        <w:br/>
+      </w:r>
+      <w:r>
+        <w:br/>
+      </w:r>
+      <w:r>
+        <w:br/>
+      </w:r>
+      <w:r>
+        <w:br/>
+      </w:r>
+      <w:r>
+        <w:br/>
+      </w:r>
+      <w:r>
+        <w:br/>
+      </w:r>
+      <w:r>
+        <w:br/>
+      </w:r>
+      <w:r>
+        <w:br/>
+      </w:r>
+    </w:p>
+    <w:p>
+      <w:pPr>
+        <w:pStyle w:val="Heading2"/>
+        <w:spacing w:before="0" w:line="300" w:lineRule="auto"/>
+        <w:jc w:val="both"/>
+      </w:pPr>
     </w:p>
     <w:p/>
     <w:p>
       <w:pPr>
         <w:pStyle w:val="Heading1"/>
       </w:pPr>
-      <w:bookmarkStart w:id="5" w:name="_Toc97931175"/>
-      <w:r>
-        <w:t>4</w:t>
-      </w:r>
-      <w:r>
-        <w:t>. Podsumowanie</w:t>
-      </w:r>
-      <w:bookmarkEnd w:id="5"/>
+      <w:bookmarkStart w:id="6" w:name="_Toc98424814"/>
+      <w:proofErr w:type="spellStart"/>
+      <w:r>
+        <w:lastRenderedPageBreak/>
+        <w:t>3</w:t>
+      </w:r>
+      <w:proofErr w:type="spellEnd"/>
+      <w:r>
+        <w:t xml:space="preserve">. Opis realizacji </w:t>
+      </w:r>
+      <w:r>
+        <w:t>tematu pracy</w:t>
+      </w:r>
+      <w:bookmarkEnd w:id="6"/>
     </w:p>
     <w:p/>
     <w:p>
       <w:pPr>
+        <w:pStyle w:val="Heading1"/>
+      </w:pPr>
+      <w:bookmarkStart w:id="7" w:name="_Toc98424815"/>
+      <w:r>
+        <w:t>4</w:t>
+      </w:r>
+      <w:r>
+        <w:t>. Podsumowanie</w:t>
+      </w:r>
+      <w:bookmarkEnd w:id="7"/>
+    </w:p>
+    <w:p/>
+    <w:p>
+      <w:pPr>
         <w:spacing w:line="276" w:lineRule="auto"/>
       </w:pPr>
     </w:p>
@@ -1531,14 +3070,14 @@
       <w:pPr>
         <w:pStyle w:val="Heading1"/>
       </w:pPr>
-      <w:bookmarkStart w:id="6" w:name="_Toc97931176"/>
+      <w:bookmarkStart w:id="8" w:name="_Toc98424816"/>
       <w:r>
         <w:t>5</w:t>
       </w:r>
       <w:r>
         <w:t>. Bibliografia</w:t>
       </w:r>
-      <w:bookmarkEnd w:id="6"/>
+      <w:bookmarkEnd w:id="8"/>
     </w:p>
     <w:p>
       <w:pPr>
@@ -1556,7 +3095,7 @@
           <w:szCs w:val="24"/>
         </w:rPr>
       </w:pPr>
-      <w:bookmarkStart w:id="7" w:name="_Toc60313915"/>
+      <w:bookmarkStart w:id="9" w:name="_Toc60313915"/>
       <w:r>
         <w:rPr>
           <w:rFonts w:ascii="Times New Roman" w:hAnsi="Times New Roman"/>
@@ -1566,7 +3105,7 @@
         </w:rPr>
         <w:t>Opracowania książkowe</w:t>
       </w:r>
-      <w:bookmarkEnd w:id="7"/>
+      <w:bookmarkEnd w:id="9"/>
     </w:p>
     <w:p>
       <w:pPr>
@@ -1583,20 +3122,7 @@
         <w:rPr>
           <w:rFonts w:ascii="Times New Roman" w:hAnsi="Times New Roman"/>
         </w:rPr>
-        <w:t xml:space="preserve">Bogusz J. </w:t>
-      </w:r>
-      <w:r>
-        <w:rPr>
-          <w:rFonts w:ascii="Times New Roman" w:hAnsi="Times New Roman"/>
-          <w:i/>
-        </w:rPr>
-        <w:t xml:space="preserve">Lokalne interfejsy szeregowe </w:t>
-      </w:r>
-      <w:r>
-        <w:rPr>
-          <w:rFonts w:ascii="Times New Roman" w:hAnsi="Times New Roman"/>
-        </w:rPr>
-        <w:t>Warszawa: wydawnictwo BTC, 2004</w:t>
+        <w:t>TODO</w:t>
       </w:r>
       <w:r>
         <w:rPr>
@@ -1614,7 +3140,7 @@
           <w:szCs w:val="24"/>
         </w:rPr>
       </w:pPr>
-      <w:bookmarkStart w:id="8" w:name="_Toc60313916"/>
+      <w:bookmarkStart w:id="10" w:name="_Toc60313916"/>
       <w:r>
         <w:rPr>
           <w:rFonts w:ascii="Times New Roman" w:eastAsiaTheme="majorEastAsia" w:hAnsi="Times New Roman"/>
@@ -1624,7 +3150,7 @@
         </w:rPr>
         <w:t>Dokumenty</w:t>
       </w:r>
-      <w:bookmarkEnd w:id="8"/>
+      <w:bookmarkEnd w:id="10"/>
     </w:p>
     <w:p>
       <w:pPr>
@@ -1635,106 +3161,38 @@
         </w:numPr>
         <w:rPr>
           <w:rFonts w:ascii="Times New Roman" w:hAnsi="Times New Roman"/>
+          <w:i/>
+          <w:iCs/>
           <w:lang w:val="en-US"/>
         </w:rPr>
       </w:pPr>
-      <w:proofErr w:type="spellStart"/>
-      <w:r>
-        <w:rPr>
-          <w:rFonts w:ascii="Times New Roman" w:hAnsi="Times New Roman"/>
+      <w:r>
+        <w:rPr>
+          <w:rFonts w:ascii="Times New Roman" w:hAnsi="Times New Roman"/>
+          <w:i/>
+          <w:iCs/>
           <w:lang w:val="en-US"/>
         </w:rPr>
-        <w:t>Espr</w:t>
+        <w:t>Machine learning: Trends, perspectives, and prospects</w:t>
       </w:r>
       <w:r>
         <w:rPr>
           <w:rFonts w:ascii="Times New Roman" w:hAnsi="Times New Roman"/>
           <w:lang w:val="en-US"/>
         </w:rPr>
-        <w:t>essif</w:t>
-      </w:r>
-      <w:proofErr w:type="spellEnd"/>
-      <w:r>
-        <w:rPr>
-          <w:rFonts w:ascii="Times New Roman" w:hAnsi="Times New Roman"/>
-          <w:lang w:val="en-US"/>
-        </w:rPr>
-        <w:t xml:space="preserve"> </w:t>
-      </w:r>
-      <w:r>
-        <w:rPr>
-          <w:rFonts w:ascii="Times New Roman" w:hAnsi="Times New Roman"/>
-          <w:lang w:val="en-US"/>
-        </w:rPr>
-        <w:t xml:space="preserve">Systems: </w:t>
-      </w:r>
-      <w:r>
-        <w:rPr>
-          <w:rFonts w:ascii="Times New Roman" w:hAnsi="Times New Roman"/>
-          <w:i/>
-          <w:lang w:val="en-US"/>
-        </w:rPr>
-        <w:t>ESP8266EX Datasheet</w:t>
-      </w:r>
-      <w:r>
-        <w:rPr>
-          <w:rFonts w:ascii="Times New Roman" w:hAnsi="Times New Roman"/>
-          <w:lang w:val="en-US"/>
-        </w:rPr>
-        <w:t>, version 6.6, 2020</w:t>
-      </w:r>
-      <w:r>
-        <w:rPr>
-          <w:rFonts w:ascii="Times New Roman" w:hAnsi="Times New Roman"/>
-          <w:lang w:val="en-US"/>
-        </w:rPr>
-        <w:br/>
+        <w:t>, M.I. Jordan, T.M. Mitchell</w:t>
       </w:r>
     </w:p>
     <w:p>
       <w:pPr>
-        <w:rPr>
-          <w:rFonts w:ascii="Times New Roman" w:hAnsi="Times New Roman"/>
-          <w:b/>
-          <w:bCs/>
-          <w:sz w:val="24"/>
+        <w:pStyle w:val="ListParagraph"/>
+        <w:rPr>
+          <w:rFonts w:ascii="Times New Roman" w:hAnsi="Times New Roman"/>
+          <w:i/>
+          <w:iCs/>
           <w:lang w:val="en-US"/>
         </w:rPr>
       </w:pPr>
-      <w:proofErr w:type="spellStart"/>
-      <w:r>
-        <w:rPr>
-          <w:rFonts w:ascii="Times New Roman" w:hAnsi="Times New Roman"/>
-          <w:b/>
-          <w:bCs/>
-          <w:sz w:val="24"/>
-          <w:lang w:val="en-US"/>
-        </w:rPr>
-        <w:t>Źródła</w:t>
-      </w:r>
-      <w:proofErr w:type="spellEnd"/>
-      <w:r>
-        <w:rPr>
-          <w:rFonts w:ascii="Times New Roman" w:hAnsi="Times New Roman"/>
-          <w:b/>
-          <w:bCs/>
-          <w:sz w:val="24"/>
-          <w:lang w:val="en-US"/>
-        </w:rPr>
-        <w:t xml:space="preserve"> </w:t>
-      </w:r>
-      <w:proofErr w:type="spellStart"/>
-      <w:r>
-        <w:rPr>
-          <w:rFonts w:ascii="Times New Roman" w:hAnsi="Times New Roman"/>
-          <w:b/>
-          <w:bCs/>
-          <w:sz w:val="24"/>
-          <w:lang w:val="en-US"/>
-        </w:rPr>
-        <w:t>internetowe</w:t>
-      </w:r>
-      <w:proofErr w:type="spellEnd"/>
     </w:p>
     <w:p>
       <w:pPr>
@@ -1745,60 +3203,155 @@
         </w:numPr>
         <w:rPr>
           <w:rFonts w:ascii="Times New Roman" w:hAnsi="Times New Roman"/>
-        </w:rPr>
-      </w:pPr>
-      <w:r>
-        <w:rPr>
-          <w:rFonts w:ascii="Times New Roman" w:hAnsi="Times New Roman"/>
           <w:i/>
-        </w:rPr>
-        <w:t xml:space="preserve">Parametry życiowe, </w:t>
-      </w:r>
-      <w:hyperlink r:id="rId13" w:history="1">
-        <w:r>
-          <w:rPr>
-            <w:rStyle w:val="Hyperlink"/>
-            <w:rFonts w:ascii="Times New Roman" w:hAnsi="Times New Roman"/>
-            <w:i/>
-          </w:rPr>
-          <w:t>http://mediq.edu.pl/index.php?option=com_content&amp;view=article&amp;id=9&amp;Itemid=155</w:t>
-        </w:r>
-      </w:hyperlink>
+          <w:iCs/>
+          <w:lang w:val="en-US"/>
+        </w:rPr>
+      </w:pPr>
       <w:r>
         <w:rPr>
           <w:rFonts w:ascii="Times New Roman" w:hAnsi="Times New Roman"/>
           <w:i/>
-        </w:rPr>
-        <w:t xml:space="preserve"> </w:t>
-      </w:r>
+          <w:iCs/>
+          <w:lang w:val="en-US"/>
+        </w:rPr>
+        <w:t xml:space="preserve">Federated Machine </w:t>
+      </w:r>
+      <w:proofErr w:type="spellStart"/>
       <w:r>
         <w:rPr>
           <w:rFonts w:ascii="Times New Roman" w:hAnsi="Times New Roman"/>
           <w:i/>
+          <w:iCs/>
+          <w:lang w:val="en-US"/>
+        </w:rPr>
+        <w:t>Lraning</w:t>
+      </w:r>
+      <w:proofErr w:type="spellEnd"/>
+      <w:r>
+        <w:rPr>
+          <w:rFonts w:ascii="Times New Roman" w:hAnsi="Times New Roman"/>
+          <w:i/>
+          <w:iCs/>
+          <w:lang w:val="en-US"/>
+        </w:rPr>
+        <w:t xml:space="preserve">: Concept and Applications, </w:t>
+      </w:r>
+      <w:r>
+        <w:rPr>
+          <w:rFonts w:ascii="Times New Roman" w:hAnsi="Times New Roman"/>
+          <w:lang w:val="en-US"/>
+        </w:rPr>
+        <w:t xml:space="preserve">Yang Liu, </w:t>
+      </w:r>
+      <w:proofErr w:type="spellStart"/>
+      <w:r>
+        <w:rPr>
+          <w:rFonts w:ascii="Times New Roman" w:hAnsi="Times New Roman"/>
+          <w:lang w:val="en-US"/>
+        </w:rPr>
+        <w:t>Tianjian</w:t>
+      </w:r>
+      <w:proofErr w:type="spellEnd"/>
+      <w:r>
+        <w:rPr>
+          <w:rFonts w:ascii="Times New Roman" w:hAnsi="Times New Roman"/>
+          <w:lang w:val="en-US"/>
+        </w:rPr>
+        <w:t xml:space="preserve"> Chen, </w:t>
+      </w:r>
+      <w:proofErr w:type="spellStart"/>
+      <w:r>
+        <w:rPr>
+          <w:rFonts w:ascii="Times New Roman" w:hAnsi="Times New Roman"/>
+          <w:lang w:val="en-US"/>
+        </w:rPr>
+        <w:t>Yongxing</w:t>
+      </w:r>
+      <w:proofErr w:type="spellEnd"/>
+      <w:r>
+        <w:rPr>
+          <w:rFonts w:ascii="Times New Roman" w:hAnsi="Times New Roman"/>
+          <w:lang w:val="en-US"/>
+        </w:rPr>
+        <w:t xml:space="preserve"> Tong</w:t>
+      </w:r>
+      <w:r>
+        <w:rPr>
+          <w:rFonts w:ascii="Times New Roman" w:hAnsi="Times New Roman"/>
+          <w:i/>
+          <w:iCs/>
+          <w:lang w:val="en-US"/>
         </w:rPr>
         <w:br/>
-      </w:r>
-      <w:r>
-        <w:rPr>
-          <w:rFonts w:ascii="Times New Roman" w:hAnsi="Times New Roman"/>
-        </w:rPr>
-        <w:t>(</w:t>
-      </w:r>
-      <w:r>
-        <w:rPr>
-          <w:rFonts w:ascii="Times New Roman" w:hAnsi="Times New Roman"/>
-        </w:rPr>
-        <w:t>dostęp 19.12.2020</w:t>
-      </w:r>
-      <w:r>
-        <w:rPr>
-          <w:rFonts w:ascii="Times New Roman" w:hAnsi="Times New Roman"/>
-        </w:rPr>
-        <w:t>).</w:t>
       </w:r>
     </w:p>
     <w:p>
       <w:pPr>
+        <w:rPr>
+          <w:rFonts w:ascii="Times New Roman" w:hAnsi="Times New Roman"/>
+          <w:b/>
+          <w:bCs/>
+          <w:sz w:val="24"/>
+          <w:lang w:val="en-US"/>
+        </w:rPr>
+      </w:pPr>
+      <w:proofErr w:type="spellStart"/>
+      <w:r>
+        <w:rPr>
+          <w:rFonts w:ascii="Times New Roman" w:hAnsi="Times New Roman"/>
+          <w:b/>
+          <w:bCs/>
+          <w:sz w:val="24"/>
+          <w:lang w:val="en-US"/>
+        </w:rPr>
+        <w:t>Źródła</w:t>
+      </w:r>
+      <w:proofErr w:type="spellEnd"/>
+      <w:r>
+        <w:rPr>
+          <w:rFonts w:ascii="Times New Roman" w:hAnsi="Times New Roman"/>
+          <w:b/>
+          <w:bCs/>
+          <w:sz w:val="24"/>
+          <w:lang w:val="en-US"/>
+        </w:rPr>
+        <w:t xml:space="preserve"> </w:t>
+      </w:r>
+      <w:proofErr w:type="spellStart"/>
+      <w:r>
+        <w:rPr>
+          <w:rFonts w:ascii="Times New Roman" w:hAnsi="Times New Roman"/>
+          <w:b/>
+          <w:bCs/>
+          <w:sz w:val="24"/>
+          <w:lang w:val="en-US"/>
+        </w:rPr>
+        <w:t>internetowe</w:t>
+      </w:r>
+      <w:proofErr w:type="spellEnd"/>
+    </w:p>
+    <w:p>
+      <w:pPr>
+        <w:pStyle w:val="ListParagraph"/>
+        <w:numPr>
+          <w:ilvl w:val="0"/>
+          <w:numId w:val="9"/>
+        </w:numPr>
+        <w:rPr>
+          <w:rFonts w:ascii="Times New Roman" w:hAnsi="Times New Roman"/>
+        </w:rPr>
+      </w:pPr>
+      <w:r>
+        <w:rPr>
+          <w:rFonts w:ascii="Times New Roman" w:hAnsi="Times New Roman"/>
+          <w:i/>
+        </w:rPr>
+        <w:t>TODO</w:t>
+      </w:r>
+    </w:p>
+    <w:p>
+      <w:pPr>
         <w:pStyle w:val="ListParagraph"/>
         <w:rPr>
           <w:rStyle w:val="Hyperlink"/>
@@ -1829,9 +3382,6 @@
     <w:p>
       <w:pPr>
         <w:pStyle w:val="ListParagraph"/>
-        <w:rPr>
-          <w:lang w:val="en-US"/>
-        </w:rPr>
       </w:pPr>
       <w:r>
         <w:rPr>
@@ -1840,13 +3390,7 @@
         <w:fldChar w:fldCharType="end"/>
       </w:r>
     </w:p>
-    <w:p>
-      <w:pPr>
-        <w:rPr>
-          <w:lang w:val="en-US"/>
-        </w:rPr>
-      </w:pPr>
-    </w:p>
+    <w:p/>
     <w:sectPr>
       <w:pgSz w:w="11906" w:h="16838"/>
       <w:pgMar w:top="1418" w:right="1418" w:bottom="1418" w:left="1985" w:header="709" w:footer="709" w:gutter="0"/>
@@ -3022,6 +4566,95 @@
     </w:lvl>
   </w:abstractNum>
   <w:abstractNum w:abstractNumId="9" w15:restartNumberingAfterBreak="0">
+    <w:nsid w:val="24F45AE9"/>
+    <w:multiLevelType w:val="hybridMultilevel"/>
+    <w:tmpl w:val="E346AC10"/>
+    <w:lvl w:ilvl="0" w:tplc="0809000F">
+      <w:start w:val="1"/>
+      <w:numFmt w:val="decimal"/>
+      <w:lvlText w:val="%1."/>
+      <w:lvlJc w:val="left"/>
+      <w:pPr>
+        <w:ind w:left="720" w:hanging="360"/>
+      </w:pPr>
+      <w:rPr>
+        <w:rFonts w:hint="default"/>
+      </w:rPr>
+    </w:lvl>
+    <w:lvl w:ilvl="1" w:tplc="08090019" w:tentative="1">
+      <w:start w:val="1"/>
+      <w:numFmt w:val="lowerLetter"/>
+      <w:lvlText w:val="%2."/>
+      <w:lvlJc w:val="left"/>
+      <w:pPr>
+        <w:ind w:left="1440" w:hanging="360"/>
+      </w:pPr>
+    </w:lvl>
+    <w:lvl w:ilvl="2" w:tplc="0809001B" w:tentative="1">
+      <w:start w:val="1"/>
+      <w:numFmt w:val="lowerRoman"/>
+      <w:lvlText w:val="%3."/>
+      <w:lvlJc w:val="right"/>
+      <w:pPr>
+        <w:ind w:left="2160" w:hanging="180"/>
+      </w:pPr>
+    </w:lvl>
+    <w:lvl w:ilvl="3" w:tplc="0809000F" w:tentative="1">
+      <w:start w:val="1"/>
+      <w:numFmt w:val="decimal"/>
+      <w:lvlText w:val="%4."/>
+      <w:lvlJc w:val="left"/>
+      <w:pPr>
+        <w:ind w:left="2880" w:hanging="360"/>
+      </w:pPr>
+    </w:lvl>
+    <w:lvl w:ilvl="4" w:tplc="08090019" w:tentative="1">
+      <w:start w:val="1"/>
+      <w:numFmt w:val="lowerLetter"/>
+      <w:lvlText w:val="%5."/>
+      <w:lvlJc w:val="left"/>
+      <w:pPr>
+        <w:ind w:left="3600" w:hanging="360"/>
+      </w:pPr>
+    </w:lvl>
+    <w:lvl w:ilvl="5" w:tplc="0809001B" w:tentative="1">
+      <w:start w:val="1"/>
+      <w:numFmt w:val="lowerRoman"/>
+      <w:lvlText w:val="%6."/>
+      <w:lvlJc w:val="right"/>
+      <w:pPr>
+        <w:ind w:left="4320" w:hanging="180"/>
+      </w:pPr>
+    </w:lvl>
+    <w:lvl w:ilvl="6" w:tplc="0809000F" w:tentative="1">
+      <w:start w:val="1"/>
+      <w:numFmt w:val="decimal"/>
+      <w:lvlText w:val="%7."/>
+      <w:lvlJc w:val="left"/>
+      <w:pPr>
+        <w:ind w:left="5040" w:hanging="360"/>
+      </w:pPr>
+    </w:lvl>
+    <w:lvl w:ilvl="7" w:tplc="08090019" w:tentative="1">
+      <w:start w:val="1"/>
+      <w:numFmt w:val="lowerLetter"/>
+      <w:lvlText w:val="%8."/>
+      <w:lvlJc w:val="left"/>
+      <w:pPr>
+        <w:ind w:left="5760" w:hanging="360"/>
+      </w:pPr>
+    </w:lvl>
+    <w:lvl w:ilvl="8" w:tplc="0809001B" w:tentative="1">
+      <w:start w:val="1"/>
+      <w:numFmt w:val="lowerRoman"/>
+      <w:lvlText w:val="%9."/>
+      <w:lvlJc w:val="right"/>
+      <w:pPr>
+        <w:ind w:left="6480" w:hanging="180"/>
+      </w:pPr>
+    </w:lvl>
+  </w:abstractNum>
+  <w:abstractNum w:abstractNumId="10" w15:restartNumberingAfterBreak="0">
     <w:nsid w:val="2D472626"/>
     <w:multiLevelType w:val="hybridMultilevel"/>
     <w:tmpl w:val="7DA81D42"/>
@@ -3114,7 +4747,7 @@
       </w:pPr>
     </w:lvl>
   </w:abstractNum>
-  <w:abstractNum w:abstractNumId="10" w15:restartNumberingAfterBreak="0">
+  <w:abstractNum w:abstractNumId="11" w15:restartNumberingAfterBreak="0">
     <w:nsid w:val="2E1D42D1"/>
     <w:multiLevelType w:val="multilevel"/>
     <w:tmpl w:val="5672C5BC"/>
@@ -3227,7 +4860,7 @@
       </w:rPr>
     </w:lvl>
   </w:abstractNum>
-  <w:abstractNum w:abstractNumId="11" w15:restartNumberingAfterBreak="0">
+  <w:abstractNum w:abstractNumId="12" w15:restartNumberingAfterBreak="0">
     <w:nsid w:val="36A80444"/>
     <w:multiLevelType w:val="hybridMultilevel"/>
     <w:tmpl w:val="CC72B9EA"/>
@@ -3316,7 +4949,7 @@
       </w:pPr>
     </w:lvl>
   </w:abstractNum>
-  <w:abstractNum w:abstractNumId="12" w15:restartNumberingAfterBreak="0">
+  <w:abstractNum w:abstractNumId="13" w15:restartNumberingAfterBreak="0">
     <w:nsid w:val="37A03FEE"/>
     <w:multiLevelType w:val="multilevel"/>
     <w:tmpl w:val="C496487E"/>
@@ -3429,7 +5062,7 @@
       </w:rPr>
     </w:lvl>
   </w:abstractNum>
-  <w:abstractNum w:abstractNumId="13" w15:restartNumberingAfterBreak="0">
+  <w:abstractNum w:abstractNumId="14" w15:restartNumberingAfterBreak="0">
     <w:nsid w:val="38554F17"/>
     <w:multiLevelType w:val="hybridMultilevel"/>
     <w:tmpl w:val="C70A7536"/>
@@ -3515,7 +5148,7 @@
       </w:pPr>
     </w:lvl>
   </w:abstractNum>
-  <w:abstractNum w:abstractNumId="14" w15:restartNumberingAfterBreak="0">
+  <w:abstractNum w:abstractNumId="15" w15:restartNumberingAfterBreak="0">
     <w:nsid w:val="3BF85A8B"/>
     <w:multiLevelType w:val="multilevel"/>
     <w:tmpl w:val="66EE1F4A"/>
@@ -3629,7 +5262,7 @@
       </w:rPr>
     </w:lvl>
   </w:abstractNum>
-  <w:abstractNum w:abstractNumId="15" w15:restartNumberingAfterBreak="0">
+  <w:abstractNum w:abstractNumId="16" w15:restartNumberingAfterBreak="0">
     <w:nsid w:val="3E061DD6"/>
     <w:multiLevelType w:val="multilevel"/>
     <w:tmpl w:val="66EE1F4A"/>
@@ -3743,7 +5376,7 @@
       </w:rPr>
     </w:lvl>
   </w:abstractNum>
-  <w:abstractNum w:abstractNumId="16" w15:restartNumberingAfterBreak="0">
+  <w:abstractNum w:abstractNumId="17" w15:restartNumberingAfterBreak="0">
     <w:nsid w:val="3FF84A62"/>
     <w:multiLevelType w:val="multilevel"/>
     <w:tmpl w:val="66EE1F4A"/>
@@ -3857,7 +5490,7 @@
       </w:rPr>
     </w:lvl>
   </w:abstractNum>
-  <w:abstractNum w:abstractNumId="17" w15:restartNumberingAfterBreak="0">
+  <w:abstractNum w:abstractNumId="18" w15:restartNumberingAfterBreak="0">
     <w:nsid w:val="430E3175"/>
     <w:multiLevelType w:val="hybridMultilevel"/>
     <w:tmpl w:val="2C46E200"/>
@@ -3970,7 +5603,7 @@
       </w:rPr>
     </w:lvl>
   </w:abstractNum>
-  <w:abstractNum w:abstractNumId="18" w15:restartNumberingAfterBreak="0">
+  <w:abstractNum w:abstractNumId="19" w15:restartNumberingAfterBreak="0">
     <w:nsid w:val="437F33CA"/>
     <w:multiLevelType w:val="hybridMultilevel"/>
     <w:tmpl w:val="39D2B450"/>
@@ -4083,7 +5716,7 @@
       </w:rPr>
     </w:lvl>
   </w:abstractNum>
-  <w:abstractNum w:abstractNumId="19" w15:restartNumberingAfterBreak="0">
+  <w:abstractNum w:abstractNumId="20" w15:restartNumberingAfterBreak="0">
     <w:nsid w:val="44122FF1"/>
     <w:multiLevelType w:val="hybridMultilevel"/>
     <w:tmpl w:val="FD0C6F26"/>
@@ -4196,7 +5829,7 @@
       </w:rPr>
     </w:lvl>
   </w:abstractNum>
-  <w:abstractNum w:abstractNumId="20" w15:restartNumberingAfterBreak="0">
+  <w:abstractNum w:abstractNumId="21" w15:restartNumberingAfterBreak="0">
     <w:nsid w:val="44775BAB"/>
     <w:multiLevelType w:val="hybridMultilevel"/>
     <w:tmpl w:val="11125C2C"/>
@@ -4309,7 +5942,7 @@
       </w:rPr>
     </w:lvl>
   </w:abstractNum>
-  <w:abstractNum w:abstractNumId="21" w15:restartNumberingAfterBreak="0">
+  <w:abstractNum w:abstractNumId="22" w15:restartNumberingAfterBreak="0">
     <w:nsid w:val="47555E79"/>
     <w:multiLevelType w:val="hybridMultilevel"/>
     <w:tmpl w:val="143EEB7A"/>
@@ -4422,7 +6055,7 @@
       </w:rPr>
     </w:lvl>
   </w:abstractNum>
-  <w:abstractNum w:abstractNumId="22" w15:restartNumberingAfterBreak="0">
+  <w:abstractNum w:abstractNumId="23" w15:restartNumberingAfterBreak="0">
     <w:nsid w:val="475F558D"/>
     <w:multiLevelType w:val="hybridMultilevel"/>
     <w:tmpl w:val="044C3786"/>
@@ -4535,7 +6168,7 @@
       </w:rPr>
     </w:lvl>
   </w:abstractNum>
-  <w:abstractNum w:abstractNumId="23" w15:restartNumberingAfterBreak="0">
+  <w:abstractNum w:abstractNumId="24" w15:restartNumberingAfterBreak="0">
     <w:nsid w:val="4B7B717D"/>
     <w:multiLevelType w:val="hybridMultilevel"/>
     <w:tmpl w:val="F5208E9E"/>
@@ -4627,7 +6260,7 @@
       </w:pPr>
     </w:lvl>
   </w:abstractNum>
-  <w:abstractNum w:abstractNumId="24" w15:restartNumberingAfterBreak="0">
+  <w:abstractNum w:abstractNumId="25" w15:restartNumberingAfterBreak="0">
     <w:nsid w:val="4C355F90"/>
     <w:multiLevelType w:val="hybridMultilevel"/>
     <w:tmpl w:val="A8BE192C"/>
@@ -4740,7 +6373,7 @@
       </w:rPr>
     </w:lvl>
   </w:abstractNum>
-  <w:abstractNum w:abstractNumId="25" w15:restartNumberingAfterBreak="0">
+  <w:abstractNum w:abstractNumId="26" w15:restartNumberingAfterBreak="0">
     <w:nsid w:val="4E374DA3"/>
     <w:multiLevelType w:val="hybridMultilevel"/>
     <w:tmpl w:val="601A64EA"/>
@@ -4853,7 +6486,7 @@
       </w:rPr>
     </w:lvl>
   </w:abstractNum>
-  <w:abstractNum w:abstractNumId="26" w15:restartNumberingAfterBreak="0">
+  <w:abstractNum w:abstractNumId="27" w15:restartNumberingAfterBreak="0">
     <w:nsid w:val="53FE6ECF"/>
     <w:multiLevelType w:val="hybridMultilevel"/>
     <w:tmpl w:val="B010FACA"/>
@@ -4966,7 +6599,7 @@
       </w:rPr>
     </w:lvl>
   </w:abstractNum>
-  <w:abstractNum w:abstractNumId="27" w15:restartNumberingAfterBreak="0">
+  <w:abstractNum w:abstractNumId="28" w15:restartNumberingAfterBreak="0">
     <w:nsid w:val="59E61EEC"/>
     <w:multiLevelType w:val="hybridMultilevel"/>
     <w:tmpl w:val="E6027AF6"/>
@@ -5079,7 +6712,7 @@
       </w:rPr>
     </w:lvl>
   </w:abstractNum>
-  <w:abstractNum w:abstractNumId="28" w15:restartNumberingAfterBreak="0">
+  <w:abstractNum w:abstractNumId="29" w15:restartNumberingAfterBreak="0">
     <w:nsid w:val="627D2B97"/>
     <w:multiLevelType w:val="hybridMultilevel"/>
     <w:tmpl w:val="0DD87CDC"/>
@@ -5192,7 +6825,7 @@
       </w:rPr>
     </w:lvl>
   </w:abstractNum>
-  <w:abstractNum w:abstractNumId="29" w15:restartNumberingAfterBreak="0">
+  <w:abstractNum w:abstractNumId="30" w15:restartNumberingAfterBreak="0">
     <w:nsid w:val="66ED5DE6"/>
     <w:multiLevelType w:val="hybridMultilevel"/>
     <w:tmpl w:val="17C2C1D4"/>
@@ -5305,7 +6938,7 @@
       </w:rPr>
     </w:lvl>
   </w:abstractNum>
-  <w:abstractNum w:abstractNumId="30" w15:restartNumberingAfterBreak="0">
+  <w:abstractNum w:abstractNumId="31" w15:restartNumberingAfterBreak="0">
     <w:nsid w:val="6B6C555E"/>
     <w:multiLevelType w:val="hybridMultilevel"/>
     <w:tmpl w:val="9CA4CFEA"/>
@@ -5418,7 +7051,7 @@
       </w:rPr>
     </w:lvl>
   </w:abstractNum>
-  <w:abstractNum w:abstractNumId="31" w15:restartNumberingAfterBreak="0">
+  <w:abstractNum w:abstractNumId="32" w15:restartNumberingAfterBreak="0">
     <w:nsid w:val="79480B76"/>
     <w:multiLevelType w:val="hybridMultilevel"/>
     <w:tmpl w:val="6796844C"/>
@@ -5504,7 +7137,7 @@
       </w:pPr>
     </w:lvl>
   </w:abstractNum>
-  <w:abstractNum w:abstractNumId="32" w15:restartNumberingAfterBreak="0">
+  <w:abstractNum w:abstractNumId="33" w15:restartNumberingAfterBreak="0">
     <w:nsid w:val="7BBC342E"/>
     <w:multiLevelType w:val="hybridMultilevel"/>
     <w:tmpl w:val="174C1002"/>
@@ -5617,7 +7250,7 @@
       </w:rPr>
     </w:lvl>
   </w:abstractNum>
-  <w:abstractNum w:abstractNumId="33" w15:restartNumberingAfterBreak="0">
+  <w:abstractNum w:abstractNumId="34" w15:restartNumberingAfterBreak="0">
     <w:nsid w:val="7C2A3923"/>
     <w:multiLevelType w:val="hybridMultilevel"/>
     <w:tmpl w:val="4CA0E3BE"/>
@@ -5730,7 +7363,96 @@
       </w:rPr>
     </w:lvl>
   </w:abstractNum>
-  <w:abstractNum w:abstractNumId="34" w15:restartNumberingAfterBreak="0">
+  <w:abstractNum w:abstractNumId="35" w15:restartNumberingAfterBreak="0">
+    <w:nsid w:val="7ECA5B12"/>
+    <w:multiLevelType w:val="hybridMultilevel"/>
+    <w:tmpl w:val="72300686"/>
+    <w:lvl w:ilvl="0" w:tplc="0809000F">
+      <w:start w:val="1"/>
+      <w:numFmt w:val="decimal"/>
+      <w:lvlText w:val="%1."/>
+      <w:lvlJc w:val="left"/>
+      <w:pPr>
+        <w:ind w:left="720" w:hanging="360"/>
+      </w:pPr>
+      <w:rPr>
+        <w:rFonts w:hint="default"/>
+      </w:rPr>
+    </w:lvl>
+    <w:lvl w:ilvl="1" w:tplc="08090019" w:tentative="1">
+      <w:start w:val="1"/>
+      <w:numFmt w:val="lowerLetter"/>
+      <w:lvlText w:val="%2."/>
+      <w:lvlJc w:val="left"/>
+      <w:pPr>
+        <w:ind w:left="1440" w:hanging="360"/>
+      </w:pPr>
+    </w:lvl>
+    <w:lvl w:ilvl="2" w:tplc="0809001B" w:tentative="1">
+      <w:start w:val="1"/>
+      <w:numFmt w:val="lowerRoman"/>
+      <w:lvlText w:val="%3."/>
+      <w:lvlJc w:val="right"/>
+      <w:pPr>
+        <w:ind w:left="2160" w:hanging="180"/>
+      </w:pPr>
+    </w:lvl>
+    <w:lvl w:ilvl="3" w:tplc="0809000F" w:tentative="1">
+      <w:start w:val="1"/>
+      <w:numFmt w:val="decimal"/>
+      <w:lvlText w:val="%4."/>
+      <w:lvlJc w:val="left"/>
+      <w:pPr>
+        <w:ind w:left="2880" w:hanging="360"/>
+      </w:pPr>
+    </w:lvl>
+    <w:lvl w:ilvl="4" w:tplc="08090019" w:tentative="1">
+      <w:start w:val="1"/>
+      <w:numFmt w:val="lowerLetter"/>
+      <w:lvlText w:val="%5."/>
+      <w:lvlJc w:val="left"/>
+      <w:pPr>
+        <w:ind w:left="3600" w:hanging="360"/>
+      </w:pPr>
+    </w:lvl>
+    <w:lvl w:ilvl="5" w:tplc="0809001B" w:tentative="1">
+      <w:start w:val="1"/>
+      <w:numFmt w:val="lowerRoman"/>
+      <w:lvlText w:val="%6."/>
+      <w:lvlJc w:val="right"/>
+      <w:pPr>
+        <w:ind w:left="4320" w:hanging="180"/>
+      </w:pPr>
+    </w:lvl>
+    <w:lvl w:ilvl="6" w:tplc="0809000F" w:tentative="1">
+      <w:start w:val="1"/>
+      <w:numFmt w:val="decimal"/>
+      <w:lvlText w:val="%7."/>
+      <w:lvlJc w:val="left"/>
+      <w:pPr>
+        <w:ind w:left="5040" w:hanging="360"/>
+      </w:pPr>
+    </w:lvl>
+    <w:lvl w:ilvl="7" w:tplc="08090019" w:tentative="1">
+      <w:start w:val="1"/>
+      <w:numFmt w:val="lowerLetter"/>
+      <w:lvlText w:val="%8."/>
+      <w:lvlJc w:val="left"/>
+      <w:pPr>
+        <w:ind w:left="5760" w:hanging="360"/>
+      </w:pPr>
+    </w:lvl>
+    <w:lvl w:ilvl="8" w:tplc="0809001B" w:tentative="1">
+      <w:start w:val="1"/>
+      <w:numFmt w:val="lowerRoman"/>
+      <w:lvlText w:val="%9."/>
+      <w:lvlJc w:val="right"/>
+      <w:pPr>
+        <w:ind w:left="6480" w:hanging="180"/>
+      </w:pPr>
+    </w:lvl>
+  </w:abstractNum>
+  <w:abstractNum w:abstractNumId="36" w15:restartNumberingAfterBreak="0">
     <w:nsid w:val="7F0940EB"/>
     <w:multiLevelType w:val="hybridMultilevel"/>
     <w:tmpl w:val="91BEABD8"/>
@@ -5843,7 +7565,7 @@
       </w:rPr>
     </w:lvl>
   </w:abstractNum>
-  <w:abstractNum w:abstractNumId="35" w15:restartNumberingAfterBreak="0">
+  <w:abstractNum w:abstractNumId="37" w15:restartNumberingAfterBreak="0">
     <w:nsid w:val="7FE4298B"/>
     <w:multiLevelType w:val="multilevel"/>
     <w:tmpl w:val="66EE1F4A"/>
@@ -5958,13 +7680,13 @@
     </w:lvl>
   </w:abstractNum>
   <w:num w:numId="1">
-    <w:abstractNumId w:val="31"/>
+    <w:abstractNumId w:val="32"/>
   </w:num>
   <w:num w:numId="2">
-    <w:abstractNumId w:val="11"/>
+    <w:abstractNumId w:val="12"/>
   </w:num>
   <w:num w:numId="3">
-    <w:abstractNumId w:val="13"/>
+    <w:abstractNumId w:val="14"/>
   </w:num>
   <w:num w:numId="4">
     <w:abstractNumId w:val="2"/>
@@ -5973,43 +7695,43 @@
     <w:abstractNumId w:val="3"/>
   </w:num>
   <w:num w:numId="6">
-    <w:abstractNumId w:val="23"/>
+    <w:abstractNumId w:val="24"/>
   </w:num>
   <w:num w:numId="7">
-    <w:abstractNumId w:val="17"/>
+    <w:abstractNumId w:val="18"/>
   </w:num>
   <w:num w:numId="8">
-    <w:abstractNumId w:val="32"/>
+    <w:abstractNumId w:val="33"/>
   </w:num>
   <w:num w:numId="9">
-    <w:abstractNumId w:val="9"/>
+    <w:abstractNumId w:val="10"/>
   </w:num>
   <w:num w:numId="10">
-    <w:abstractNumId w:val="25"/>
+    <w:abstractNumId w:val="26"/>
   </w:num>
   <w:num w:numId="11">
-    <w:abstractNumId w:val="18"/>
+    <w:abstractNumId w:val="19"/>
   </w:num>
   <w:num w:numId="12">
-    <w:abstractNumId w:val="29"/>
+    <w:abstractNumId w:val="30"/>
   </w:num>
   <w:num w:numId="13">
     <w:abstractNumId w:val="8"/>
   </w:num>
   <w:num w:numId="14">
-    <w:abstractNumId w:val="24"/>
+    <w:abstractNumId w:val="25"/>
   </w:num>
   <w:num w:numId="15">
-    <w:abstractNumId w:val="34"/>
+    <w:abstractNumId w:val="36"/>
   </w:num>
   <w:num w:numId="16">
     <w:abstractNumId w:val="0"/>
   </w:num>
   <w:num w:numId="17">
-    <w:abstractNumId w:val="30"/>
+    <w:abstractNumId w:val="31"/>
   </w:num>
   <w:num w:numId="18">
-    <w:abstractNumId w:val="22"/>
+    <w:abstractNumId w:val="23"/>
   </w:num>
   <w:num w:numId="19">
     <w:abstractNumId w:val="5"/>
@@ -6018,52 +7740,58 @@
     <w:abstractNumId w:val="4"/>
   </w:num>
   <w:num w:numId="21">
-    <w:abstractNumId w:val="19"/>
+    <w:abstractNumId w:val="20"/>
   </w:num>
   <w:num w:numId="22">
-    <w:abstractNumId w:val="10"/>
+    <w:abstractNumId w:val="11"/>
   </w:num>
   <w:num w:numId="23">
-    <w:abstractNumId w:val="12"/>
+    <w:abstractNumId w:val="13"/>
   </w:num>
   <w:num w:numId="24">
+    <w:abstractNumId w:val="17"/>
+  </w:num>
+  <w:num w:numId="25">
     <w:abstractNumId w:val="16"/>
   </w:num>
-  <w:num w:numId="25">
+  <w:num w:numId="26">
+    <w:abstractNumId w:val="37"/>
+  </w:num>
+  <w:num w:numId="27">
     <w:abstractNumId w:val="15"/>
   </w:num>
-  <w:num w:numId="26">
-    <w:abstractNumId w:val="35"/>
-  </w:num>
-  <w:num w:numId="27">
-    <w:abstractNumId w:val="14"/>
-  </w:num>
   <w:num w:numId="28">
-    <w:abstractNumId w:val="33"/>
+    <w:abstractNumId w:val="34"/>
   </w:num>
   <w:num w:numId="29">
-    <w:abstractNumId w:val="26"/>
+    <w:abstractNumId w:val="27"/>
   </w:num>
   <w:num w:numId="30">
     <w:abstractNumId w:val="1"/>
   </w:num>
   <w:num w:numId="31">
-    <w:abstractNumId w:val="28"/>
+    <w:abstractNumId w:val="29"/>
   </w:num>
   <w:num w:numId="32">
-    <w:abstractNumId w:val="21"/>
+    <w:abstractNumId w:val="22"/>
   </w:num>
   <w:num w:numId="33">
-    <w:abstractNumId w:val="27"/>
+    <w:abstractNumId w:val="28"/>
   </w:num>
   <w:num w:numId="34">
     <w:abstractNumId w:val="6"/>
   </w:num>
   <w:num w:numId="35">
-    <w:abstractNumId w:val="20"/>
+    <w:abstractNumId w:val="21"/>
   </w:num>
   <w:num w:numId="36">
     <w:abstractNumId w:val="7"/>
+  </w:num>
+  <w:num w:numId="37">
+    <w:abstractNumId w:val="35"/>
+  </w:num>
+  <w:num w:numId="38">
+    <w:abstractNumId w:val="9"/>
   </w:num>
 </w:numbering>
 </file>
@@ -6240,7 +7968,7 @@
     <w:lsdException w:name="Table Web 2" w:semiHidden="1" w:unhideWhenUsed="1"/>
     <w:lsdException w:name="Table Web 3" w:semiHidden="1" w:unhideWhenUsed="1"/>
     <w:lsdException w:name="Balloon Text" w:semiHidden="1" w:unhideWhenUsed="1"/>
-    <w:lsdException w:name="Table Grid" w:semiHidden="1" w:uiPriority="59" w:unhideWhenUsed="1"/>
+    <w:lsdException w:name="Table Grid" w:uiPriority="59"/>
     <w:lsdException w:name="Table Theme" w:semiHidden="1" w:unhideWhenUsed="1"/>
     <w:lsdException w:name="Placeholder Text" w:semiHidden="1"/>
     <w:lsdException w:name="No Spacing" w:uiPriority="1" w:qFormat="1"/>

</xml_diff>

<commit_message>
Added some more documents, written a bit of mgr work text
</commit_message>
<xml_diff>
--- a/docs/Skrzyniarz_praca_magisterska.docx
+++ b/docs/Skrzyniarz_praca_magisterska.docx
@@ -579,7 +579,8 @@
     <w:sdt>
       <w:sdtPr>
         <w:rPr>
-          <w:rFonts w:ascii="Calibri Light" w:hAnsi="Calibri Light"/>
+          <w:rFonts w:ascii="Calibri Light" w:hAnsi="Calibri Light" w:cs="Times New Roman"/>
+          <w:bCs w:val="0"/>
           <w:noProof/>
           <w:sz w:val="22"/>
           <w:szCs w:val="22"/>
@@ -593,8 +594,7 @@
       </w:sdtPr>
       <w:sdtEndPr>
         <w:rPr>
-          <w:rFonts w:ascii="Times New Roman" w:hAnsi="Times New Roman" w:cs="Times New Roman"/>
-          <w:bCs w:val="0"/>
+          <w:rFonts w:ascii="Times New Roman" w:hAnsi="Times New Roman"/>
           <w:sz w:val="24"/>
           <w:szCs w:val="24"/>
         </w:rPr>
@@ -1716,25 +1716,7 @@
         <w:rPr>
           <w:szCs w:val="24"/>
         </w:rPr>
-        <w:t>W przeciągu ostatnich dwudziestu lat termin sztuczna inteligencja ewoluował z</w:t>
-      </w:r>
-      <w:r>
-        <w:rPr>
-          <w:szCs w:val="24"/>
-        </w:rPr>
-        <w:t xml:space="preserve"> nauki wzbudzającej ogromną ciekawość wśród ludzi do praktycznej technologii, powszechnie używanej w celach komercyjnych. </w:t>
-      </w:r>
-      <w:r>
-        <w:rPr>
-          <w:szCs w:val="24"/>
-        </w:rPr>
-        <w:t xml:space="preserve"> </w:t>
-      </w:r>
-      <w:r>
-        <w:rPr>
-          <w:szCs w:val="24"/>
-        </w:rPr>
-        <w:t>Ten postęp</w:t>
+        <w:t>W przeciągu ostatnich dwudziestu lat termin sztuczna inteligencja ewoluował z nauki wzbudzającej ogromną ciekawość wśród ludzi do praktycznej technologii, powszechnie używanej w celach komercyjnych.  Ten postęp</w:t>
       </w:r>
       <w:r>
         <w:rPr>
@@ -1858,13 +1840,7 @@
         <w:rPr>
           <w:szCs w:val="24"/>
         </w:rPr>
-        <w:t>jest największym</w:t>
-      </w:r>
-      <w:r>
-        <w:rPr>
-          <w:szCs w:val="24"/>
-        </w:rPr>
-        <w:t xml:space="preserve"> </w:t>
+        <w:t xml:space="preserve">jest największym </w:t>
       </w:r>
       <w:r>
         <w:rPr>
@@ -1876,13 +1852,7 @@
         <w:rPr>
           <w:szCs w:val="24"/>
         </w:rPr>
-        <w:t xml:space="preserve"> szeroko rozumianej sztucznej inteligencji</w:t>
-      </w:r>
-      <w:r>
-        <w:rPr>
-          <w:szCs w:val="24"/>
-        </w:rPr>
-        <w:t xml:space="preserve">. </w:t>
+        <w:t xml:space="preserve"> szeroko rozumianej sztucznej inteligencji. </w:t>
       </w:r>
       <w:r>
         <w:rPr>
@@ -1994,7 +1964,19 @@
         <w:rPr>
           <w:szCs w:val="24"/>
         </w:rPr>
-        <w:t>wytrenowaniu modelu oraz propagacji gotowego modelu między urządzeniami. Głównym problemem takiego modelu jest fakt, że dane istnieją w formie odizolowanych obiektów oraz ich bezpieczeństwo jak i prywatność, które mogą być naruszone podczas procesu agregacji. Rozwiązaniem tego</w:t>
+        <w:t xml:space="preserve">wytrenowaniu modelu oraz propagacji gotowego modelu między urządzeniami. Głównym problemem takiego </w:t>
+      </w:r>
+      <w:r>
+        <w:rPr>
+          <w:szCs w:val="24"/>
+        </w:rPr>
+        <w:t>rozwiązania</w:t>
+      </w:r>
+      <w:r>
+        <w:rPr>
+          <w:szCs w:val="24"/>
+        </w:rPr>
+        <w:t xml:space="preserve"> jest fakt, że dane istnieją w formie odizolowanych obiektów oraz ich bezpieczeństwo jak i prywatność, które mogą być naruszone podczas procesu agregacji. Rozwiązaniem tego</w:t>
       </w:r>
       <w:r>
         <w:rPr>
@@ -2032,130 +2014,60 @@
         <w:rPr>
           <w:szCs w:val="24"/>
         </w:rPr>
-        <w:t xml:space="preserve"> [3]</w:t>
-      </w:r>
-      <w:r>
-        <w:rPr>
-          <w:szCs w:val="24"/>
-        </w:rPr>
-        <w:t xml:space="preserve">. </w:t>
-      </w:r>
-      <w:r>
-        <w:rPr>
-          <w:szCs w:val="24"/>
-        </w:rPr>
-        <w:t xml:space="preserve">W teorii skuteczność wytrenowanego w ten sposób modelu </w:t>
+        <w:t xml:space="preserve">. Początkowo koncept ten był jedynie ideą jednak obecnie jest coraz </w:t>
       </w:r>
       <w:r>
         <w:rPr>
           <w:szCs w:val="24"/>
         </w:rPr>
         <w:lastRenderedPageBreak/>
-        <w:t xml:space="preserve">powinna być zbliżona do tradycyjnej metody przy zachowaniu większego bezpieczeństwa całego procesu oraz niższego ryzyka wycieku danych. </w:t>
-      </w:r>
-    </w:p>
-    <w:p>
-      <w:pPr>
-        <w:spacing w:line="300" w:lineRule="auto"/>
-        <w:ind w:firstLine="708"/>
-        <w:jc w:val="both"/>
-        <w:rPr>
-          <w:szCs w:val="24"/>
-        </w:rPr>
-      </w:pPr>
-      <w:r>
-        <w:rPr>
-          <w:szCs w:val="24"/>
-        </w:rPr>
-        <w:br w:type="page"/>
-      </w:r>
-    </w:p>
-    <w:p>
-      <w:pPr>
-        <w:pStyle w:val="Heading2"/>
-        <w:numPr>
-          <w:ilvl w:val="1"/>
-          <w:numId w:val="42"/>
-        </w:numPr>
-        <w:spacing w:before="0" w:line="300" w:lineRule="auto"/>
-      </w:pPr>
-      <w:bookmarkStart w:id="1" w:name="_Toc98456522"/>
-      <w:r>
-        <w:lastRenderedPageBreak/>
-        <w:t>Cel pracy</w:t>
-      </w:r>
-      <w:bookmarkEnd w:id="1"/>
+        <w:t xml:space="preserve">częściej stosowany komercyjnie, np. przez wspomnianą wyżej organizację </w:t>
+      </w:r>
+      <w:r>
+        <w:rPr>
+          <w:szCs w:val="24"/>
+        </w:rPr>
+        <w:t>[3]</w:t>
+      </w:r>
+      <w:r>
+        <w:rPr>
+          <w:szCs w:val="24"/>
+        </w:rPr>
+        <w:t>.</w:t>
+      </w:r>
+      <w:r>
+        <w:rPr>
+          <w:szCs w:val="24"/>
+        </w:rPr>
+        <w:t xml:space="preserve"> Ten typ uczenia działa nieco inaczej niż metoda tradycyjna. W takiej konfiguracji urządzenia lub organizacje trenują modele lokalnie, przy użyciu zgromadzonych danych. Następnie parametry modelów są wysyłane do jednostki centralnej, na której są agregowane i w </w:t>
+      </w:r>
+      <w:proofErr w:type="gramStart"/>
+      <w:r>
+        <w:rPr>
+          <w:szCs w:val="24"/>
+        </w:rPr>
+        <w:t>oparciu</w:t>
+      </w:r>
+      <w:proofErr w:type="gramEnd"/>
+      <w:r>
+        <w:rPr>
+          <w:szCs w:val="24"/>
+        </w:rPr>
+        <w:t xml:space="preserve"> o które tworzony jest model globalny. </w:t>
+      </w:r>
+      <w:r>
+        <w:rPr>
+          <w:szCs w:val="24"/>
+        </w:rPr>
+        <w:t xml:space="preserve">W teorii skuteczność wytrenowanego w ten sposób modelu powinna być zbliżona do tradycyjnej metody przy zachowaniu większego bezpieczeństwa całego procesu oraz niższego ryzyka wycieku danych. </w:t>
+      </w:r>
     </w:p>
     <w:p>
       <w:pPr>
         <w:spacing w:after="0" w:line="300" w:lineRule="auto"/>
         <w:jc w:val="both"/>
-      </w:pPr>
-    </w:p>
-    <w:p>
-      <w:pPr>
-        <w:spacing w:after="0" w:line="300" w:lineRule="auto"/>
-        <w:jc w:val="both"/>
-        <w:rPr>
-          <w:szCs w:val="24"/>
-        </w:rPr>
-      </w:pPr>
-      <w:r>
-        <w:rPr>
-          <w:szCs w:val="24"/>
-        </w:rPr>
-        <w:tab/>
-        <w:t>Celem ni</w:t>
-      </w:r>
-      <w:r>
-        <w:rPr>
-          <w:szCs w:val="24"/>
-        </w:rPr>
-        <w:t xml:space="preserve">niejszej pracy było zaprojektowanie oraz przeprowadzenie eksperymentów mających na celu symulację federacyjnego uczenia maszynowego. Wyniki powinny zostać porównane z wynikami uzyskanymi przy użyciu tradycyjnego sposobu uczenia. </w:t>
-      </w:r>
-      <w:r>
-        <w:rPr>
-          <w:szCs w:val="24"/>
-        </w:rPr>
-        <w:t>W wykorzystanym podejściu samodzielni agenci trenują swoje modele przy użyciu obserwowanych danych. Modele te są okresowo agregowane, a następnie dystrybuowane wewnątrz grupy.</w:t>
-      </w:r>
-    </w:p>
-    <w:p>
-      <w:pPr>
-        <w:spacing w:after="0" w:line="300" w:lineRule="auto"/>
-        <w:jc w:val="both"/>
-        <w:rPr>
-          <w:szCs w:val="24"/>
-        </w:rPr>
-      </w:pPr>
-      <w:r>
-        <w:rPr>
-          <w:szCs w:val="24"/>
-        </w:rPr>
-        <w:tab/>
-        <w:t xml:space="preserve">W pracy należało rozważyć różne tryby działania algorytmu, a także zaproponować metodę agregacji wag oraz parametry sterujące. Docelowy system miał być przetestowany na dużym zbiorze danych z użyciem modeli o różnym stopniu złożoności. W przypadku zastosowania </w:t>
-      </w:r>
-      <w:r>
-        <w:rPr>
-          <w:i/>
-          <w:iCs/>
-          <w:szCs w:val="24"/>
-        </w:rPr>
-        <w:t>transfer learning</w:t>
-      </w:r>
-      <w:r>
-        <w:rPr>
-          <w:szCs w:val="24"/>
-        </w:rPr>
-        <w:t xml:space="preserve"> rdzeń modelu nie powinien podlegać modyfikacji. </w:t>
-      </w:r>
-    </w:p>
-    <w:p>
-      <w:pPr>
-        <w:spacing w:after="0" w:line="300" w:lineRule="auto"/>
-        <w:jc w:val="both"/>
-        <w:rPr>
-          <w:sz w:val="22"/>
+        <w:rPr>
+          <w:szCs w:val="24"/>
         </w:rPr>
       </w:pPr>
     </w:p>
@@ -2168,6 +2080,94 @@
         </w:numPr>
         <w:spacing w:line="300" w:lineRule="auto"/>
       </w:pPr>
+      <w:bookmarkStart w:id="1" w:name="_Toc98456522"/>
+      <w:r>
+        <w:t>Cel pracy</w:t>
+      </w:r>
+      <w:bookmarkEnd w:id="1"/>
+    </w:p>
+    <w:p>
+      <w:pPr>
+        <w:spacing w:after="0" w:line="300" w:lineRule="auto"/>
+        <w:jc w:val="both"/>
+      </w:pPr>
+    </w:p>
+    <w:p>
+      <w:pPr>
+        <w:spacing w:after="0" w:line="300" w:lineRule="auto"/>
+        <w:jc w:val="both"/>
+        <w:rPr>
+          <w:szCs w:val="24"/>
+        </w:rPr>
+      </w:pPr>
+      <w:r>
+        <w:rPr>
+          <w:szCs w:val="24"/>
+        </w:rPr>
+        <w:tab/>
+        <w:t>Celem ni</w:t>
+      </w:r>
+      <w:r>
+        <w:rPr>
+          <w:szCs w:val="24"/>
+        </w:rPr>
+        <w:t xml:space="preserve">niejszej pracy było zaprojektowanie oraz przeprowadzenie eksperymentów mających na celu symulację federacyjnego uczenia maszynowego. Wyniki powinny zostać porównane z wynikami uzyskanymi przy użyciu tradycyjnego sposobu uczenia. </w:t>
+      </w:r>
+      <w:r>
+        <w:rPr>
+          <w:szCs w:val="24"/>
+        </w:rPr>
+        <w:t>W wykorzystanym podejściu samodzielni agenci trenują swoje modele przy użyciu obserwowanych danych. Modele te są okresowo agregowane, a następnie dystrybuowane wewnątrz grupy.</w:t>
+      </w:r>
+    </w:p>
+    <w:p>
+      <w:pPr>
+        <w:spacing w:after="0" w:line="300" w:lineRule="auto"/>
+        <w:jc w:val="both"/>
+        <w:rPr>
+          <w:szCs w:val="24"/>
+        </w:rPr>
+      </w:pPr>
+      <w:r>
+        <w:rPr>
+          <w:szCs w:val="24"/>
+        </w:rPr>
+        <w:tab/>
+        <w:t xml:space="preserve">W pracy należało rozważyć różne tryby działania algorytmu, a także zaproponować metodę agregacji wag oraz parametry sterujące. Docelowy system miał być przetestowany na dużym zbiorze danych z użyciem modeli o różnym stopniu złożoności. W przypadku zastosowania </w:t>
+      </w:r>
+      <w:r>
+        <w:rPr>
+          <w:i/>
+          <w:iCs/>
+          <w:szCs w:val="24"/>
+        </w:rPr>
+        <w:t>transfer learning</w:t>
+      </w:r>
+      <w:r>
+        <w:rPr>
+          <w:szCs w:val="24"/>
+        </w:rPr>
+        <w:t xml:space="preserve"> rdzeń modelu nie powinien podlegać modyfikacji. </w:t>
+      </w:r>
+    </w:p>
+    <w:p>
+      <w:pPr>
+        <w:spacing w:after="0" w:line="300" w:lineRule="auto"/>
+        <w:jc w:val="both"/>
+        <w:rPr>
+          <w:sz w:val="22"/>
+        </w:rPr>
+      </w:pPr>
+    </w:p>
+    <w:p>
+      <w:pPr>
+        <w:pStyle w:val="Heading2"/>
+        <w:numPr>
+          <w:ilvl w:val="1"/>
+          <w:numId w:val="42"/>
+        </w:numPr>
+        <w:spacing w:line="300" w:lineRule="auto"/>
+      </w:pPr>
       <w:bookmarkStart w:id="2" w:name="_Toc98456523"/>
       <w:r>
         <w:t>Zakres pracy</w:t>
@@ -2205,11 +2205,6 @@
       <w:r>
         <w:br w:type="page"/>
       </w:r>
-    </w:p>
-    <w:p>
-      <w:pPr>
-        <w:spacing w:after="0" w:line="300" w:lineRule="auto"/>
-      </w:pPr>
     </w:p>
     <w:p>
       <w:pPr>
@@ -2221,6 +2216,7 @@
       </w:pPr>
       <w:bookmarkStart w:id="3" w:name="_Toc98456524"/>
       <w:r>
+        <w:lastRenderedPageBreak/>
         <w:t>Wprowadzenie teoretyczne</w:t>
       </w:r>
       <w:bookmarkEnd w:id="3"/>
@@ -2269,11 +2265,9 @@
           <w:numId w:val="42"/>
         </w:numPr>
       </w:pPr>
-      <w:bookmarkStart w:id="4" w:name="_Toc98456525"/>
-      <w:r>
-        <w:t>Rozproszone uczenie maszynowe</w:t>
-      </w:r>
-      <w:bookmarkEnd w:id="4"/>
+      <w:r>
+        <w:t>Tradycyjne uczenie maszynowe</w:t>
+      </w:r>
     </w:p>
     <w:p>
       <w:pPr>
@@ -2293,13 +2287,265 @@
         <w:rPr>
           <w:szCs w:val="24"/>
         </w:rPr>
-        <w:t>Tradycyjny model uczenia maszynowego</w:t>
-      </w:r>
-      <w:r>
-        <w:rPr>
-          <w:szCs w:val="24"/>
-        </w:rPr>
-        <w:t xml:space="preserve"> nazywany jest także rozproszonym uczeniem maszynowym (ang. </w:t>
+        <w:t xml:space="preserve">Tradycyjny model </w:t>
+      </w:r>
+      <w:r>
+        <w:rPr>
+          <w:szCs w:val="24"/>
+        </w:rPr>
+        <w:t>uczenia maszynowego</w:t>
+      </w:r>
+      <w:r>
+        <w:rPr>
+          <w:szCs w:val="24"/>
+        </w:rPr>
+        <w:t xml:space="preserve"> </w:t>
+      </w:r>
+      <w:r>
+        <w:rPr>
+          <w:szCs w:val="24"/>
+        </w:rPr>
+        <w:t>przewiduje istnienie</w:t>
+      </w:r>
+      <w:r>
+        <w:rPr>
+          <w:szCs w:val="24"/>
+        </w:rPr>
+        <w:t xml:space="preserve"> wielowęzłow</w:t>
+      </w:r>
+      <w:r>
+        <w:rPr>
+          <w:szCs w:val="24"/>
+        </w:rPr>
+        <w:t>ego</w:t>
+      </w:r>
+      <w:r>
+        <w:rPr>
+          <w:szCs w:val="24"/>
+        </w:rPr>
+        <w:t xml:space="preserve"> system</w:t>
+      </w:r>
+      <w:r>
+        <w:rPr>
+          <w:szCs w:val="24"/>
+        </w:rPr>
+        <w:t>u,</w:t>
+      </w:r>
+      <w:r>
+        <w:rPr>
+          <w:szCs w:val="24"/>
+        </w:rPr>
+        <w:t xml:space="preserve"> gdzie każdy węzeł symbolizuje pojedyncze urządzenie</w:t>
+      </w:r>
+      <w:r>
+        <w:rPr>
+          <w:szCs w:val="24"/>
+        </w:rPr>
+        <w:t xml:space="preserve"> lub organizację</w:t>
+      </w:r>
+      <w:r>
+        <w:rPr>
+          <w:szCs w:val="24"/>
+        </w:rPr>
+        <w:t xml:space="preserve"> zbierającą dane</w:t>
+      </w:r>
+      <w:r>
+        <w:rPr>
+          <w:szCs w:val="24"/>
+        </w:rPr>
+        <w:t xml:space="preserve">. Taka struktura umożliwia przetwarzanie </w:t>
+      </w:r>
+      <w:r>
+        <w:rPr>
+          <w:szCs w:val="24"/>
+        </w:rPr>
+        <w:t xml:space="preserve">względnie </w:t>
+      </w:r>
+      <w:r>
+        <w:rPr>
+          <w:szCs w:val="24"/>
+        </w:rPr>
+        <w:t>dużych zbiorów danych, których powiększanie odbywa się poprzez dokładanie kolejnych węzłów.</w:t>
+      </w:r>
+      <w:r>
+        <w:rPr>
+          <w:szCs w:val="24"/>
+        </w:rPr>
+        <w:t xml:space="preserve"> </w:t>
+      </w:r>
+      <w:r>
+        <w:rPr>
+          <w:szCs w:val="24"/>
+        </w:rPr>
+        <w:t xml:space="preserve"> </w:t>
+      </w:r>
+    </w:p>
+    <w:p>
+      <w:pPr>
+        <w:spacing w:after="0" w:line="300" w:lineRule="auto"/>
+        <w:ind w:firstLine="708"/>
+        <w:jc w:val="both"/>
+        <w:rPr>
+          <w:szCs w:val="24"/>
+        </w:rPr>
+      </w:pPr>
+      <w:r>
+        <w:rPr>
+          <w:szCs w:val="24"/>
+        </w:rPr>
+        <w:t>Ten sposób</w:t>
+      </w:r>
+      <w:r>
+        <w:rPr>
+          <w:szCs w:val="24"/>
+        </w:rPr>
+        <w:t xml:space="preserve"> uczenia p</w:t>
+      </w:r>
+      <w:r>
+        <w:rPr>
+          <w:szCs w:val="24"/>
+        </w:rPr>
+        <w:t xml:space="preserve">rzewiduje agregację danych z wielu urządzeń w jeden zbiór, który następnie służy do nauki </w:t>
+      </w:r>
+      <w:r>
+        <w:rPr>
+          <w:szCs w:val="24"/>
+        </w:rPr>
+        <w:t xml:space="preserve">modelu </w:t>
+      </w:r>
+      <w:r>
+        <w:rPr>
+          <w:szCs w:val="24"/>
+        </w:rPr>
+        <w:t>określonego typu</w:t>
+      </w:r>
+      <w:r>
+        <w:rPr>
+          <w:szCs w:val="24"/>
+        </w:rPr>
+        <w:t xml:space="preserve">. </w:t>
+      </w:r>
+      <w:r>
+        <w:rPr>
+          <w:szCs w:val="24"/>
+        </w:rPr>
+        <w:t>Tak skonstruowany</w:t>
+      </w:r>
+      <w:r>
+        <w:rPr>
+          <w:szCs w:val="24"/>
+        </w:rPr>
+        <w:t xml:space="preserve"> model</w:t>
+      </w:r>
+      <w:r>
+        <w:rPr>
+          <w:szCs w:val="24"/>
+        </w:rPr>
+        <w:t xml:space="preserve"> zostaje następnie wysłany do każdego urządzenia korzystającego z danej aplikacji. Samo urządzenie zbiera dane w czasie rzeczywistym, a proces ich wysyłania do </w:t>
+      </w:r>
+      <w:proofErr w:type="gramStart"/>
+      <w:r>
+        <w:rPr>
+          <w:szCs w:val="24"/>
+        </w:rPr>
+        <w:t>jednostki</w:t>
+      </w:r>
+      <w:proofErr w:type="gramEnd"/>
+      <w:r>
+        <w:rPr>
+          <w:szCs w:val="24"/>
+        </w:rPr>
+        <w:t xml:space="preserve"> na której ma miejsce proces uczenia odbywa się okresowo</w:t>
+      </w:r>
+      <w:r>
+        <w:rPr>
+          <w:szCs w:val="24"/>
+        </w:rPr>
+        <w:t>.</w:t>
+      </w:r>
+      <w:r>
+        <w:rPr>
+          <w:szCs w:val="24"/>
+        </w:rPr>
+        <w:t xml:space="preserve"> Jest to jedną z wad tego </w:t>
+      </w:r>
+      <w:r>
+        <w:rPr>
+          <w:szCs w:val="24"/>
+        </w:rPr>
+        <w:t>rodzaju uczenia</w:t>
+      </w:r>
+      <w:r>
+        <w:rPr>
+          <w:szCs w:val="24"/>
+        </w:rPr>
+        <w:t xml:space="preserve"> – nie ma możliwości by zbierane przez urządzenie dane na bieżąco aktualizowały używany model. Niemniej jednak cały proces</w:t>
+      </w:r>
+      <w:r>
+        <w:rPr>
+          <w:szCs w:val="24"/>
+        </w:rPr>
+        <w:t xml:space="preserve"> </w:t>
+      </w:r>
+      <w:r>
+        <w:rPr>
+          <w:szCs w:val="24"/>
+        </w:rPr>
+        <w:t>przeprowadzony w opisywany sposób skutkuje rosnącą skutecznością danego algorytmu</w:t>
+      </w:r>
+      <w:r>
+        <w:rPr>
+          <w:szCs w:val="24"/>
+        </w:rPr>
+        <w:t>.</w:t>
+      </w:r>
+      <w:r>
+        <w:rPr>
+          <w:szCs w:val="24"/>
+        </w:rPr>
+        <w:t xml:space="preserve"> </w:t>
+      </w:r>
+    </w:p>
+    <w:p>
+      <w:pPr>
+        <w:spacing w:after="0" w:line="300" w:lineRule="auto"/>
+        <w:ind w:firstLine="708"/>
+        <w:jc w:val="both"/>
+        <w:rPr>
+          <w:szCs w:val="24"/>
+        </w:rPr>
+      </w:pPr>
+      <w:r>
+        <w:rPr>
+          <w:szCs w:val="24"/>
+        </w:rPr>
+        <w:t>W obecnych czasach w</w:t>
+      </w:r>
+      <w:r>
+        <w:rPr>
+          <w:szCs w:val="24"/>
+        </w:rPr>
+        <w:t xml:space="preserve">szystkie urządzenia mobilne, </w:t>
+      </w:r>
+      <w:proofErr w:type="spellStart"/>
+      <w:r>
+        <w:rPr>
+          <w:szCs w:val="24"/>
+        </w:rPr>
+        <w:t>IoT</w:t>
+      </w:r>
+      <w:proofErr w:type="spellEnd"/>
+      <w:r>
+        <w:rPr>
+          <w:szCs w:val="24"/>
+        </w:rPr>
+        <w:t xml:space="preserve"> </w:t>
+      </w:r>
+      <w:r>
+        <w:rPr>
+          <w:szCs w:val="24"/>
+        </w:rPr>
+        <w:t xml:space="preserve">(ang. </w:t>
       </w:r>
       <w:proofErr w:type="spellStart"/>
       <w:r>
@@ -2308,7 +2554,7 @@
           <w:iCs/>
           <w:szCs w:val="24"/>
         </w:rPr>
-        <w:t>distributed</w:t>
+        <w:t>internet</w:t>
       </w:r>
       <w:proofErr w:type="spellEnd"/>
       <w:r>
@@ -2317,7 +2563,7 @@
           <w:iCs/>
           <w:szCs w:val="24"/>
         </w:rPr>
-        <w:t xml:space="preserve"> </w:t>
+        <w:t xml:space="preserve"> of </w:t>
       </w:r>
       <w:proofErr w:type="spellStart"/>
       <w:r>
@@ -2326,50 +2572,26 @@
           <w:iCs/>
           <w:szCs w:val="24"/>
         </w:rPr>
-        <w:t>machine</w:t>
+        <w:t>things</w:t>
       </w:r>
       <w:proofErr w:type="spellEnd"/>
       <w:r>
         <w:rPr>
-          <w:i/>
-          <w:iCs/>
-          <w:szCs w:val="24"/>
-        </w:rPr>
-        <w:t xml:space="preserve"> learning</w:t>
-      </w:r>
-      <w:r>
-        <w:rPr>
-          <w:szCs w:val="24"/>
-        </w:rPr>
-        <w:t xml:space="preserve">). Jest to to wielowęzłowy </w:t>
-      </w:r>
-      <w:proofErr w:type="gramStart"/>
-      <w:r>
-        <w:rPr>
-          <w:szCs w:val="24"/>
-        </w:rPr>
-        <w:t>system</w:t>
-      </w:r>
-      <w:proofErr w:type="gramEnd"/>
-      <w:r>
-        <w:rPr>
-          <w:szCs w:val="24"/>
-        </w:rPr>
-        <w:t xml:space="preserve"> gdzie każdy węzeł symbolizuje pojedyncze urządzenie. Taka struktura umożliwia przetwarzanie dużych zbiorów danych, których powiększanie odbywa </w:t>
-      </w:r>
-      <w:proofErr w:type="spellStart"/>
-      <w:r>
-        <w:rPr>
-          <w:szCs w:val="24"/>
-        </w:rPr>
-        <w:t>się</w:t>
-      </w:r>
-      <w:proofErr w:type="spellEnd"/>
-      <w:r>
-        <w:rPr>
-          <w:szCs w:val="24"/>
-        </w:rPr>
-        <w:t xml:space="preserve"> poprzez dokładanie kolejnych węzłów.</w:t>
+          <w:szCs w:val="24"/>
+        </w:rPr>
+        <w:t>) kolekcjonują całą masę danych</w:t>
+      </w:r>
+      <w:r>
+        <w:rPr>
+          <w:szCs w:val="24"/>
+        </w:rPr>
+        <w:t xml:space="preserve">, w związku z czym proces trenowania modelu poprzez pojedynczą jednostkę, mimo wysokiej mocy obliczeniowej, może trwać sporą ilość czasu. Dodatkowo dane </w:t>
+      </w:r>
+      <w:r>
+        <w:rPr>
+          <w:szCs w:val="24"/>
+        </w:rPr>
+        <w:t>wędrują między urządzeniami, co może narażać ich bezpieczeństwo.</w:t>
       </w:r>
       <w:r>
         <w:rPr>
@@ -2381,201 +2603,19 @@
         <w:rPr>
           <w:szCs w:val="24"/>
         </w:rPr>
-        <w:t xml:space="preserve"> </w:t>
-      </w:r>
-      <w:r>
-        <w:rPr>
-          <w:szCs w:val="24"/>
-        </w:rPr>
-        <w:t>Taki sposób uczenia p</w:t>
-      </w:r>
-      <w:r>
-        <w:rPr>
-          <w:szCs w:val="24"/>
-        </w:rPr>
-        <w:t xml:space="preserve">rzewiduje agregację danych z wielu urządzeń w jeden zbiór, który następnie służy do nauki </w:t>
-      </w:r>
-      <w:r>
-        <w:rPr>
-          <w:szCs w:val="24"/>
-        </w:rPr>
-        <w:t xml:space="preserve">modelu </w:t>
-      </w:r>
-      <w:r>
-        <w:rPr>
-          <w:szCs w:val="24"/>
-        </w:rPr>
-        <w:t>określonego typu</w:t>
-      </w:r>
-      <w:r>
-        <w:rPr>
-          <w:szCs w:val="24"/>
-        </w:rPr>
-        <w:t xml:space="preserve">. </w:t>
-      </w:r>
-      <w:r>
-        <w:rPr>
-          <w:szCs w:val="24"/>
-        </w:rPr>
-        <w:t xml:space="preserve">Tak skonstruowany model zostaje następnie wysłany do każdego urządzenia korzystającego z danej aplikacji. Samo urządzenie zbiera dane w czasie rzeczywistym, a proces ich wysyłania do </w:t>
-      </w:r>
-      <w:proofErr w:type="gramStart"/>
-      <w:r>
-        <w:rPr>
-          <w:szCs w:val="24"/>
-        </w:rPr>
-        <w:t>jednostki</w:t>
-      </w:r>
-      <w:proofErr w:type="gramEnd"/>
-      <w:r>
-        <w:rPr>
-          <w:szCs w:val="24"/>
-        </w:rPr>
-        <w:t xml:space="preserve"> na której ma miejsce proces uczenia odbywa się okresowo</w:t>
-      </w:r>
-      <w:r>
-        <w:rPr>
-          <w:szCs w:val="24"/>
-        </w:rPr>
-        <w:t>.</w:t>
-      </w:r>
-      <w:r>
-        <w:rPr>
-          <w:szCs w:val="24"/>
-        </w:rPr>
-        <w:t xml:space="preserve"> Jest to jedną z wad tego </w:t>
-      </w:r>
-      <w:r>
-        <w:rPr>
-          <w:szCs w:val="24"/>
-        </w:rPr>
-        <w:t>rodzaju uczenia</w:t>
-      </w:r>
-      <w:r>
-        <w:rPr>
-          <w:szCs w:val="24"/>
-        </w:rPr>
-        <w:t xml:space="preserve"> – nie ma możliwości by zbierane przez urządzenie dane na bieżąco aktualizowały używany model. Niemniej jednak cały proces</w:t>
-      </w:r>
-      <w:r>
-        <w:rPr>
-          <w:szCs w:val="24"/>
-        </w:rPr>
-        <w:t xml:space="preserve"> </w:t>
-      </w:r>
-      <w:r>
-        <w:rPr>
-          <w:szCs w:val="24"/>
-        </w:rPr>
-        <w:t>przeprowadzony w opisywany sposób skutkuje rosnącą skutecznością danego algorytmu</w:t>
-      </w:r>
-      <w:r>
-        <w:rPr>
-          <w:szCs w:val="24"/>
-        </w:rPr>
-        <w:t>.</w:t>
-      </w:r>
-      <w:r>
-        <w:rPr>
-          <w:szCs w:val="24"/>
-        </w:rPr>
-        <w:t xml:space="preserve"> Taki </w:t>
-      </w:r>
-      <w:r>
-        <w:rPr>
-          <w:szCs w:val="24"/>
-        </w:rPr>
-        <w:t>typ</w:t>
-      </w:r>
-      <w:r>
-        <w:rPr>
-          <w:szCs w:val="24"/>
-        </w:rPr>
-        <w:t xml:space="preserve"> uczenia jest </w:t>
-      </w:r>
-      <w:r>
-        <w:rPr>
-          <w:szCs w:val="24"/>
-        </w:rPr>
-        <w:t xml:space="preserve">w dobry </w:t>
-      </w:r>
-      <w:r>
-        <w:rPr>
-          <w:szCs w:val="24"/>
-        </w:rPr>
-        <w:t xml:space="preserve">pod względem uzyskiwanej </w:t>
-      </w:r>
-      <w:r>
-        <w:rPr>
-          <w:szCs w:val="24"/>
-        </w:rPr>
-        <w:t>skuteczności</w:t>
-      </w:r>
-      <w:r>
-        <w:rPr>
-          <w:szCs w:val="24"/>
-        </w:rPr>
-        <w:t xml:space="preserve"> jednak wzbudza pewne obawy co do prywatności danych. </w:t>
-      </w:r>
-      <w:r>
-        <w:rPr>
-          <w:szCs w:val="24"/>
-        </w:rPr>
-        <w:t xml:space="preserve">Wszystkie urządzenia mobilne, </w:t>
-      </w:r>
-      <w:proofErr w:type="spellStart"/>
-      <w:r>
-        <w:rPr>
-          <w:szCs w:val="24"/>
-        </w:rPr>
-        <w:t>IoT</w:t>
-      </w:r>
-      <w:proofErr w:type="spellEnd"/>
-      <w:r>
-        <w:rPr>
-          <w:szCs w:val="24"/>
-        </w:rPr>
-        <w:t xml:space="preserve"> </w:t>
-      </w:r>
-      <w:r>
-        <w:rPr>
-          <w:szCs w:val="24"/>
-        </w:rPr>
-        <w:t xml:space="preserve">(ang. </w:t>
-      </w:r>
-      <w:proofErr w:type="spellStart"/>
-      <w:r>
-        <w:rPr>
-          <w:i/>
-          <w:iCs/>
-          <w:szCs w:val="24"/>
-        </w:rPr>
-        <w:t>internet</w:t>
-      </w:r>
-      <w:proofErr w:type="spellEnd"/>
-      <w:r>
-        <w:rPr>
-          <w:i/>
-          <w:iCs/>
-          <w:szCs w:val="24"/>
-        </w:rPr>
-        <w:t xml:space="preserve"> of </w:t>
-      </w:r>
-      <w:proofErr w:type="spellStart"/>
-      <w:r>
-        <w:rPr>
-          <w:i/>
-          <w:iCs/>
-          <w:szCs w:val="24"/>
-        </w:rPr>
-        <w:t>things</w:t>
-      </w:r>
-      <w:proofErr w:type="spellEnd"/>
-      <w:r>
-        <w:rPr>
-          <w:szCs w:val="24"/>
-        </w:rPr>
-        <w:t xml:space="preserve">) kolekcjonują całą masę danych, w związku z czym zachowanie ich prywatności staje się co raz większym wyzwaniem. </w:t>
+        <w:t>Między innymi z tych powodów</w:t>
+      </w:r>
+      <w:r>
+        <w:rPr>
+          <w:szCs w:val="24"/>
+        </w:rPr>
+        <w:t xml:space="preserve"> zaczęto szukać innych, bardziej wydajnych i bezpiecznych</w:t>
+      </w:r>
+      <w:r>
+        <w:rPr>
+          <w:szCs w:val="24"/>
+        </w:rPr>
+        <w:t xml:space="preserve"> metod szkolenia modeli sztucznej inteligencji a taki sposób uczenia nie jest powszechnie używany w celach komercyjnych.</w:t>
       </w:r>
     </w:p>
     <w:p>
@@ -2591,7 +2631,19 @@
           <w:szCs w:val="24"/>
         </w:rPr>
         <w:tab/>
-        <w:t xml:space="preserve">Proces uczenia maszynowego na podstawie danych zebranych przez wiele urządzeń rozproszonych w oparciu o tradycyjną metodę możemy w uproszczeniu podzielić na </w:t>
+        <w:t xml:space="preserve">Proces uczenia maszynowego na podstawie danych zebranych przez wiele </w:t>
+      </w:r>
+      <w:r>
+        <w:rPr>
+          <w:szCs w:val="24"/>
+        </w:rPr>
+        <w:t>rozproszonych urządzeń</w:t>
+      </w:r>
+      <w:r>
+        <w:rPr>
+          <w:szCs w:val="24"/>
+        </w:rPr>
+        <w:t xml:space="preserve"> w oparciu o tradycyjną metodę możemy w uproszczeniu podzielić na </w:t>
       </w:r>
       <w:r>
         <w:rPr>
@@ -2675,7 +2727,19 @@
         <w:rPr>
           <w:szCs w:val="24"/>
         </w:rPr>
-        <w:t>przeprowadzenie procesu uczenia na serwerze;</w:t>
+        <w:t xml:space="preserve">przeprowadzenie procesu uczenia na </w:t>
+      </w:r>
+      <w:r>
+        <w:rPr>
+          <w:szCs w:val="24"/>
+        </w:rPr>
+        <w:t>jednostce centralnej</w:t>
+      </w:r>
+      <w:r>
+        <w:rPr>
+          <w:szCs w:val="24"/>
+        </w:rPr>
+        <w:t>;</w:t>
       </w:r>
     </w:p>
     <w:p>
@@ -2728,6 +2792,7 @@
         <w:rPr>
           <w:b/>
           <w:bCs/>
+          <w:noProof/>
         </w:rPr>
         <w:lastRenderedPageBreak/>
         <w:drawing>
@@ -2772,13 +2837,26 @@
         <w:jc w:val="center"/>
       </w:pPr>
       <w:r>
-        <w:t xml:space="preserve">Rys. 2.1. Diagram przedstawiający model </w:t>
+        <w:t xml:space="preserve">Rys. 2.1. Diagram przedstawiający </w:t>
+      </w:r>
+      <w:r>
+        <w:t>koncept</w:t>
+      </w:r>
+      <w:r>
+        <w:t xml:space="preserve"> </w:t>
       </w:r>
       <w:r>
         <w:t xml:space="preserve">tradycyjnego </w:t>
       </w:r>
       <w:r>
         <w:t>uczenia maszynowego.</w:t>
+      </w:r>
+      <w:r>
+        <w:t xml:space="preserve"> </w:t>
+      </w:r>
+      <w:r>
+        <w:tab/>
+        <w:t>Źródło: opracowanie własne.</w:t>
       </w:r>
     </w:p>
     <w:p>
@@ -2795,14 +2873,170 @@
         </w:numPr>
         <w:spacing w:before="0"/>
       </w:pPr>
-      <w:bookmarkStart w:id="5" w:name="_Toc98456526"/>
+      <w:bookmarkStart w:id="4" w:name="_Toc98456526"/>
+      <w:r>
+        <w:t>Rozproszone uczenie maszynowe</w:t>
+      </w:r>
+    </w:p>
+    <w:p/>
+    <w:p>
+      <w:pPr>
+        <w:spacing w:after="0" w:line="300" w:lineRule="auto"/>
+        <w:ind w:firstLine="567"/>
+        <w:jc w:val="both"/>
+      </w:pPr>
+      <w:r>
+        <w:t xml:space="preserve">W związku z ogromnym tempem przyrostu danych zbieranych przez urządzenia u i organizacje zaczęto szukać </w:t>
+      </w:r>
+      <w:proofErr w:type="gramStart"/>
+      <w:r>
+        <w:t>sposobów</w:t>
+      </w:r>
+      <w:proofErr w:type="gramEnd"/>
+      <w:r>
+        <w:t xml:space="preserve"> aby zoptymalizować proces uczenia maszynowego.</w:t>
+      </w:r>
+      <w:r>
+        <w:t xml:space="preserve"> Powstało wtedy takie pojęcia jak nauka na dużą skalę (ang. </w:t>
+      </w:r>
+      <w:proofErr w:type="spellStart"/>
+      <w:r>
+        <w:rPr>
+          <w:i/>
+          <w:iCs/>
+        </w:rPr>
+        <w:t>large-scale</w:t>
+      </w:r>
+      <w:proofErr w:type="spellEnd"/>
+      <w:r>
+        <w:rPr>
+          <w:i/>
+          <w:iCs/>
+        </w:rPr>
+        <w:t xml:space="preserve"> learning</w:t>
+      </w:r>
+      <w:r>
+        <w:t>)</w:t>
+      </w:r>
+      <w:r>
+        <w:t>, opisujące zbiór zagadnień badających zagadnienia związane z uczeniem w oparciu o duże zbiory danych.</w:t>
+      </w:r>
+    </w:p>
+    <w:p>
+      <w:pPr>
+        <w:spacing w:after="0" w:line="300" w:lineRule="auto"/>
+        <w:ind w:firstLine="567"/>
+        <w:jc w:val="both"/>
+      </w:pPr>
+      <w:r>
+        <w:t xml:space="preserve">Rozproszone uczenie maszynowe (ang. </w:t>
+      </w:r>
+      <w:proofErr w:type="spellStart"/>
+      <w:r>
+        <w:rPr>
+          <w:i/>
+          <w:iCs/>
+        </w:rPr>
+        <w:t>distributed</w:t>
+      </w:r>
+      <w:proofErr w:type="spellEnd"/>
+      <w:r>
+        <w:rPr>
+          <w:i/>
+          <w:iCs/>
+        </w:rPr>
+        <w:t xml:space="preserve"> </w:t>
+      </w:r>
+      <w:proofErr w:type="spellStart"/>
+      <w:r>
+        <w:rPr>
+          <w:i/>
+          <w:iCs/>
+        </w:rPr>
+        <w:t>machine</w:t>
+      </w:r>
+      <w:proofErr w:type="spellEnd"/>
+      <w:r>
+        <w:rPr>
+          <w:i/>
+          <w:iCs/>
+        </w:rPr>
+        <w:t xml:space="preserve"> learning</w:t>
+      </w:r>
+      <w:r>
+        <w:t>) jest jednym z proponowanych rozwiązań stale rosnących zbiorów danych i czasów uczenia.</w:t>
+      </w:r>
+      <w:r>
+        <w:t xml:space="preserve"> Tak jak w tradycyjnym sposobie uczenia zakłada istnienie wielowęzłowego systemu, składającego się z urządzeń lub organizacji zbierających dane.</w:t>
+      </w:r>
+      <w:r>
+        <w:t xml:space="preserve"> </w:t>
+      </w:r>
+      <w:r>
+        <w:t>Operuje także na zagregowanych danych, jednak proces uczenia dystrybuowany jest pomiędzy wiele urządzeń</w:t>
+      </w:r>
+      <w:r>
+        <w:t xml:space="preserve">. Dzięki temu możliwe jest </w:t>
+      </w:r>
+      <w:r>
+        <w:t>wykonywanie obliczeń i algorytmów równolegle, w związku z czym moc obliczeniowa używana w jednostce czasu jest znacznie większa a sam czas uczenia jest znacznie mniejszy.</w:t>
+      </w:r>
+      <w:r>
+        <w:t xml:space="preserve"> Rozwiązanie to, tak jak i rozwiązanie tradycyjne, pozwala na bardzo dynamiczny wzrost agregowanych danych poprzez dodawanie dodatkowych urządzeń i organizacji. Pozwala też na prostą skalowalność części systemu odpowiedzialnej za udostępnienie mocy obliczeniowej, bowiem </w:t>
+      </w:r>
+      <w:r>
+        <w:lastRenderedPageBreak/>
+        <w:t xml:space="preserve">wystarczające jest dołożenie kolejnych urządzeń odpowiedzialnych za proces uczenia. W związku z tym rozwiązanie to skutecznie radzi sobie z problemem długiego czasu uczenia modeli sztucznej inteligencji. Niestety nie rozwiązuje </w:t>
+      </w:r>
+      <w:r>
+        <w:t>problemu prywatności i bezpieczeństwa danych, ze względu na wspomnianą agregację i centralizację danych w postaci jednego zbioru uczącego</w:t>
+      </w:r>
+      <w:r>
+        <w:t xml:space="preserve"> [6]</w:t>
+      </w:r>
+      <w:r>
+        <w:t>.</w:t>
+      </w:r>
+    </w:p>
+    <w:p>
+      <w:pPr>
+        <w:spacing w:after="0" w:line="300" w:lineRule="auto"/>
+        <w:ind w:firstLine="567"/>
+        <w:jc w:val="both"/>
+      </w:pPr>
+      <w:r>
+        <w:t xml:space="preserve">Proces uczenia maszynowego z uwzględnieniem założeń proponowanych przez rozproszenie uczenie maszynowe odbywa się dokładnie w taki sam sposób jak przy wspomnianej metodzie tradycyjnej z tą różnicą, że </w:t>
+      </w:r>
+      <w:r>
+        <w:t>uczenie</w:t>
+      </w:r>
+      <w:r>
+        <w:t xml:space="preserve"> odbywa się na stworzonej do tego platformie składającej się z wielu urządzeń odpowiedzialnych za wykonywanie obliczeń.</w:t>
+      </w:r>
+    </w:p>
+    <w:p>
+      <w:pPr>
+        <w:spacing w:line="300" w:lineRule="auto"/>
+        <w:ind w:firstLine="567"/>
+        <w:jc w:val="both"/>
+      </w:pPr>
+    </w:p>
+    <w:p>
+      <w:pPr>
+        <w:pStyle w:val="Heading2"/>
+        <w:numPr>
+          <w:ilvl w:val="1"/>
+          <w:numId w:val="42"/>
+        </w:numPr>
+        <w:spacing w:before="0"/>
+      </w:pPr>
       <w:r>
         <w:t>Federacyjne</w:t>
       </w:r>
       <w:r>
         <w:t xml:space="preserve"> uczenie maszynowe</w:t>
       </w:r>
-      <w:bookmarkEnd w:id="5"/>
+      <w:bookmarkEnd w:id="4"/>
     </w:p>
     <w:p>
       <w:pPr>
@@ -2866,7 +3100,19 @@
         <w:rPr>
           <w:szCs w:val="24"/>
         </w:rPr>
-        <w:t xml:space="preserve"> gdzie w sposób kolaboracyjny trenowano model na podstawie kilku urządzeń z systemem </w:t>
+        <w:t xml:space="preserve"> gdzie w sposób kolaboracyjny trenowano model na </w:t>
+      </w:r>
+      <w:r>
+        <w:rPr>
+          <w:szCs w:val="24"/>
+        </w:rPr>
+        <w:t>przy użyciu kilku urządzeń</w:t>
+      </w:r>
+      <w:r>
+        <w:rPr>
+          <w:szCs w:val="24"/>
+        </w:rPr>
+        <w:t xml:space="preserve"> z systemem </w:t>
       </w:r>
       <w:r>
         <w:rPr>
@@ -2950,7 +3196,19 @@
         <w:rPr>
           <w:szCs w:val="24"/>
         </w:rPr>
-        <w:t xml:space="preserve"> dla którego podjęto próby wynalezienia nowego sposobu uczenia maszynowego było zapewnienie bezpieczeństwa oraz zniwelowanie ryzyka utraty lub wycieku danych, używając zestawów danych znajdujących się na </w:t>
+        <w:t xml:space="preserve"> dla którego podjęto próby wynalezienia </w:t>
+      </w:r>
+      <w:r>
+        <w:rPr>
+          <w:szCs w:val="24"/>
+        </w:rPr>
+        <w:t>kolejnego</w:t>
+      </w:r>
+      <w:r>
+        <w:rPr>
+          <w:szCs w:val="24"/>
+        </w:rPr>
+        <w:t xml:space="preserve"> sposobu uczenia maszynowego było zapewnienie bezpieczeństwa oraz zniwelowanie ryzyka utraty lub wycieku danych, używając zestawów danych znajdujących się na </w:t>
       </w:r>
       <w:r>
         <w:rPr>
@@ -2990,7 +3248,45 @@
         <w:rPr>
           <w:szCs w:val="24"/>
         </w:rPr>
-        <w:t xml:space="preserve">Taki sposób tworzenia modeli sztucznej inteligencji, w przeciwieństwie do wspomnianego wcześniej tradycyjnego, nie wymaga by zgromadzone przez urządzenia dane opuszczały pamięć danego urządzenia. Zamiast tego szkolenie </w:t>
+        <w:t>Federacyjny sposób tworzenia</w:t>
+      </w:r>
+      <w:r>
+        <w:rPr>
+          <w:szCs w:val="24"/>
+        </w:rPr>
+        <w:t xml:space="preserve"> modeli sztucznej inteligencji, w przeciwieństwie do </w:t>
+      </w:r>
+      <w:r>
+        <w:rPr>
+          <w:szCs w:val="24"/>
+        </w:rPr>
+        <w:t>obu</w:t>
+      </w:r>
+      <w:r>
+        <w:rPr>
+          <w:szCs w:val="24"/>
+        </w:rPr>
+        <w:t xml:space="preserve"> wspomnianych wcześniej </w:t>
+      </w:r>
+      <w:proofErr w:type="spellStart"/>
+      <w:r>
+        <w:rPr>
+          <w:szCs w:val="24"/>
+        </w:rPr>
+        <w:t>rodzai</w:t>
+      </w:r>
+      <w:proofErr w:type="spellEnd"/>
+      <w:r>
+        <w:rPr>
+          <w:szCs w:val="24"/>
+        </w:rPr>
+        <w:t xml:space="preserve"> uczenia</w:t>
+      </w:r>
+      <w:r>
+        <w:rPr>
+          <w:szCs w:val="24"/>
+        </w:rPr>
+        <w:t xml:space="preserve">, nie wymaga by zgromadzone przez urządzenia dane opuszczały pamięć danego urządzenia. Zamiast tego szkolenie </w:t>
       </w:r>
       <w:r>
         <w:rPr>
@@ -3008,14 +3304,7 @@
         <w:rPr>
           <w:szCs w:val="24"/>
         </w:rPr>
-        <w:t xml:space="preserve"> Odbywa się to, tak jak w przypadku modelu </w:t>
-      </w:r>
-      <w:r>
-        <w:rPr>
-          <w:szCs w:val="24"/>
-        </w:rPr>
-        <w:lastRenderedPageBreak/>
-        <w:t>tradycyjnego, cyklicznie</w:t>
+        <w:t xml:space="preserve"> Odbywa się to, tak jak w przypadku modelu tradycyjnego, cyklicznie</w:t>
       </w:r>
       <w:r>
         <w:rPr>
@@ -3057,13 +3346,13 @@
         <w:rPr>
           <w:szCs w:val="24"/>
         </w:rPr>
-        <w:t xml:space="preserve"> modele są następnie wysyłane do jednostki </w:t>
-      </w:r>
-      <w:r>
-        <w:rPr>
-          <w:szCs w:val="24"/>
-        </w:rPr>
-        <w:t>centralnej</w:t>
+        <w:t xml:space="preserve"> modele są następnie wysyłane do </w:t>
+      </w:r>
+      <w:r>
+        <w:rPr>
+          <w:szCs w:val="24"/>
+        </w:rPr>
+        <w:t>platformy centralnej</w:t>
       </w:r>
       <w:r>
         <w:rPr>
@@ -3153,6 +3442,7 @@
         <w:rPr>
           <w:szCs w:val="24"/>
         </w:rPr>
+        <w:lastRenderedPageBreak/>
         <w:t>Docelowo p</w:t>
       </w:r>
       <w:r>
@@ -3249,7 +3539,19 @@
         <w:rPr>
           <w:szCs w:val="24"/>
         </w:rPr>
-        <w:t>Analogicznie do tradycyjnego modelu uczenia maszynowego, p</w:t>
+        <w:t xml:space="preserve">Analogicznie do tradycyjnego </w:t>
+      </w:r>
+      <w:r>
+        <w:rPr>
+          <w:szCs w:val="24"/>
+        </w:rPr>
+        <w:t xml:space="preserve">oraz rozproszonego </w:t>
+      </w:r>
+      <w:r>
+        <w:rPr>
+          <w:szCs w:val="24"/>
+        </w:rPr>
+        <w:t>modelu uczenia maszynowego, p</w:t>
       </w:r>
       <w:r>
         <w:rPr>
@@ -3430,14 +3732,31 @@
     </w:p>
     <w:p>
       <w:pPr>
+        <w:spacing w:line="276" w:lineRule="auto"/>
+        <w:rPr>
+          <w:noProof/>
+        </w:rPr>
+      </w:pPr>
+      <w:r>
+        <w:rPr>
+          <w:noProof/>
+        </w:rPr>
+        <w:br w:type="page"/>
+      </w:r>
+    </w:p>
+    <w:p>
+      <w:pPr>
         <w:jc w:val="center"/>
       </w:pPr>
       <w:r>
+        <w:rPr>
+          <w:noProof/>
+        </w:rPr>
         <w:lastRenderedPageBreak/>
         <w:drawing>
-          <wp:inline distT="0" distB="0" distL="0" distR="0" wp14:anchorId="455706A5" wp14:editId="2BC65BD8">
+          <wp:inline distT="0" distB="0" distL="0" distR="0" wp14:anchorId="455706A5" wp14:editId="2159E1B1">
             <wp:extent cx="3960000" cy="4981320"/>
-            <wp:effectExtent l="0" t="0" r="2540" b="0"/>
+            <wp:effectExtent l="0" t="0" r="635" b="0"/>
             <wp:docPr id="9" name="Picture 9" descr="Diagram&#10;&#10;Description automatically generated"/>
             <wp:cNvGraphicFramePr>
               <a:graphicFrameLocks xmlns:a="http://schemas.openxmlformats.org/drawingml/2006/main" noChangeAspect="1"/>
@@ -3483,13 +3802,25 @@
         <w:t>2</w:t>
       </w:r>
       <w:r>
-        <w:t xml:space="preserve">. Diagram przedstawiający model </w:t>
+        <w:t xml:space="preserve">. Diagram przedstawiający </w:t>
+      </w:r>
+      <w:r>
+        <w:t>koncept</w:t>
+      </w:r>
+      <w:r>
+        <w:t xml:space="preserve"> </w:t>
       </w:r>
       <w:r>
         <w:t xml:space="preserve">federacyjnego </w:t>
       </w:r>
       <w:r>
         <w:t>uczenia maszynowego.</w:t>
+      </w:r>
+      <w:r>
+        <w:t xml:space="preserve"> </w:t>
+      </w:r>
+      <w:r>
+        <w:t>Źródło: opracowanie własne.</w:t>
       </w:r>
     </w:p>
     <w:p>
@@ -3512,14 +3843,14 @@
           <w:numId w:val="42"/>
         </w:numPr>
       </w:pPr>
-      <w:bookmarkStart w:id="6" w:name="_Toc98456527"/>
+      <w:bookmarkStart w:id="5" w:name="_Toc98456527"/>
       <w:r>
         <w:t xml:space="preserve">Prywatność danych w </w:t>
       </w:r>
       <w:r>
         <w:t>uczeniu federacyjnym</w:t>
       </w:r>
-      <w:bookmarkEnd w:id="6"/>
+      <w:bookmarkEnd w:id="5"/>
     </w:p>
     <w:p>
       <w:pPr>
@@ -3620,21 +3951,23 @@
           <w:i/>
           <w:iCs/>
         </w:rPr>
-        <w:t>Homo</w:t>
-      </w:r>
+        <w:t>Homomorphic</w:t>
+      </w:r>
+      <w:proofErr w:type="spellEnd"/>
       <w:r>
         <w:rPr>
           <w:i/>
           <w:iCs/>
         </w:rPr>
-        <w:t>mo</w:t>
-      </w:r>
+        <w:t xml:space="preserve"> </w:t>
+      </w:r>
+      <w:proofErr w:type="spellStart"/>
       <w:r>
         <w:rPr>
           <w:i/>
           <w:iCs/>
         </w:rPr>
-        <w:t>rphic</w:t>
+        <w:t>Encryption</w:t>
       </w:r>
       <w:proofErr w:type="spellEnd"/>
       <w:r>
@@ -3642,43 +3975,24 @@
           <w:i/>
           <w:iCs/>
         </w:rPr>
-        <w:t xml:space="preserve"> </w:t>
-      </w:r>
-      <w:proofErr w:type="spellStart"/>
+        <w:t>)</w:t>
+      </w:r>
       <w:r>
         <w:rPr>
           <w:i/>
           <w:iCs/>
         </w:rPr>
-        <w:t>Encryption</w:t>
-      </w:r>
-      <w:proofErr w:type="spellEnd"/>
-      <w:r>
-        <w:rPr>
-          <w:i/>
-          <w:iCs/>
-        </w:rPr>
-        <w:t>)</w:t>
-      </w:r>
-      <w:r>
-        <w:rPr>
-          <w:i/>
-          <w:iCs/>
-        </w:rPr>
         <w:t xml:space="preserve"> </w:t>
       </w:r>
       <w:r>
-        <w:t xml:space="preserve">jest to typ algorytmów szyfrujących, pozwalających na przeprowadzanie obliczeń przy użyciu zaszyfrowanych danych, bez konieczności ich deszyfrowania. Ze względu na fakt, że klucz deszyfrujący znany jest tylko przez urządzenie źródłowe, ryzyko wycieku danych jest wyjątkowo niskie. </w:t>
-      </w:r>
-      <w:r>
-        <w:t>Powszechnie stosowane w algorytmach uczenia maszynowego.</w:t>
-      </w:r>
-      <w:r>
-        <w:t xml:space="preserve"> </w:t>
+        <w:t xml:space="preserve">jest to typ algorytmów szyfrujących, pozwalających na przeprowadzanie obliczeń przy użyciu zaszyfrowanych danych, bez konieczności ich deszyfrowania. Ze względu na fakt, że klucz deszyfrujący znany jest tylko przez urządzenie źródłowe, ryzyko wycieku danych </w:t>
       </w:r>
       <w:r>
         <w:lastRenderedPageBreak/>
-        <w:t>Zastosowanie tego modelu w większości przypadków skutkuje uzyskaniem kompromisu pomiędzy dokładnością a bezpieczeństwem i prywatnością danych.</w:t>
+        <w:t>jest wyjątkowo niskie. Powszechnie stosowane w algorytmach uczenia maszynowego.</w:t>
+      </w:r>
+      <w:r>
+        <w:t xml:space="preserve"> Zastosowanie tego modelu w większości przypadków skutkuje uzyskaniem kompromisu pomiędzy dokładnością a bezpieczeństwem i prywatnością danych.</w:t>
       </w:r>
       <w:r>
         <w:t xml:space="preserve"> </w:t>
@@ -3751,14 +4065,14 @@
           <w:numId w:val="42"/>
         </w:numPr>
       </w:pPr>
-      <w:bookmarkStart w:id="7" w:name="_Toc98456528"/>
+      <w:bookmarkStart w:id="6" w:name="_Toc98456528"/>
       <w:r>
         <w:t>Typy</w:t>
       </w:r>
       <w:r>
         <w:t xml:space="preserve"> federacyjnego uczenia</w:t>
       </w:r>
-      <w:bookmarkEnd w:id="7"/>
+      <w:bookmarkEnd w:id="6"/>
       <w:r>
         <w:br/>
       </w:r>
@@ -3947,18 +4261,13 @@
         <w:jc w:val="center"/>
       </w:pPr>
       <w:r>
+        <w:rPr>
+          <w:noProof/>
+        </w:rPr>
         <w:drawing>
-          <wp:anchor distT="0" distB="0" distL="114300" distR="114300" simplePos="0" relativeHeight="251658240" behindDoc="0" locked="0" layoutInCell="1" allowOverlap="1" wp14:anchorId="040ED9FC" wp14:editId="293CC062">
-            <wp:simplePos x="0" y="0"/>
-            <wp:positionH relativeFrom="column">
-              <wp:posOffset>180340</wp:posOffset>
-            </wp:positionH>
-            <wp:positionV relativeFrom="paragraph">
-              <wp:posOffset>76835</wp:posOffset>
-            </wp:positionV>
+          <wp:inline distT="0" distB="0" distL="0" distR="0" wp14:anchorId="040ED9FC" wp14:editId="7E7BB2D4">
             <wp:extent cx="5040000" cy="2685600"/>
             <wp:effectExtent l="0" t="0" r="1905" b="0"/>
-            <wp:wrapTopAndBottom/>
             <wp:docPr id="18" name="Picture 18" descr="A picture containing graphical user interface&#10;&#10;Description automatically generated"/>
             <wp:cNvGraphicFramePr>
               <a:graphicFrameLocks xmlns:a="http://schemas.openxmlformats.org/drawingml/2006/main" noChangeAspect="1"/>
@@ -3994,29 +4303,41 @@
                 </pic:pic>
               </a:graphicData>
             </a:graphic>
-            <wp14:sizeRelH relativeFrom="page">
-              <wp14:pctWidth>0</wp14:pctWidth>
-            </wp14:sizeRelH>
-            <wp14:sizeRelV relativeFrom="page">
-              <wp14:pctHeight>0</wp14:pctHeight>
-            </wp14:sizeRelV>
-          </wp:anchor>
+          </wp:inline>
         </w:drawing>
       </w:r>
+    </w:p>
+    <w:p>
+      <w:pPr>
+        <w:spacing w:before="120" w:after="0"/>
+        <w:jc w:val="center"/>
+      </w:pPr>
+      <w:r>
+        <w:t>Rys. 2.</w:t>
+      </w:r>
+      <w:r>
+        <w:t>3</w:t>
+      </w:r>
+      <w:r>
+        <w:t xml:space="preserve">. </w:t>
+      </w:r>
+      <w:r>
+        <w:t>Uczenie federacyjne wertykalne.</w:t>
+      </w:r>
       <w:r>
         <w:t xml:space="preserve"> </w:t>
       </w:r>
       <w:r>
-        <w:t>Rys. 2.</w:t>
-      </w:r>
-      <w:r>
-        <w:t>3</w:t>
-      </w:r>
-      <w:r>
-        <w:t xml:space="preserve">. </w:t>
-      </w:r>
-      <w:r>
-        <w:t>Uczenie federacyjne wertykalne.</w:t>
+        <w:t>Źródło: opracowanie własne</w:t>
+      </w:r>
+      <w:r>
+        <w:t xml:space="preserve"> na podstawie [</w:t>
+      </w:r>
+      <w:r>
+        <w:t>3]</w:t>
+      </w:r>
+      <w:r>
+        <w:t>.</w:t>
       </w:r>
     </w:p>
     <w:p>
@@ -4038,10 +4359,7 @@
         <w:t xml:space="preserve"> horyzontalne</w:t>
       </w:r>
       <w:r>
-        <w:t xml:space="preserve"> </w:t>
-      </w:r>
-      <w:r>
-        <w:t xml:space="preserve">(ang. </w:t>
+        <w:t xml:space="preserve"> (ang. </w:t>
       </w:r>
       <w:proofErr w:type="spellStart"/>
       <w:r>
@@ -4057,96 +4375,83 @@
           <w:i/>
           <w:iCs/>
         </w:rPr>
-        <w:t xml:space="preserve"> Federated Learning</w:t>
+        <w:t xml:space="preserve"> Federated Learning)</w:t>
       </w:r>
       <w:r>
         <w:rPr>
           <w:i/>
           <w:iCs/>
         </w:rPr>
-        <w:t>)</w:t>
+        <w:t xml:space="preserve"> </w:t>
+      </w:r>
+      <w:r>
+        <w:t xml:space="preserve">jest to proces uczenia w </w:t>
+      </w:r>
+      <w:proofErr w:type="gramStart"/>
+      <w:r>
+        <w:t>sytuacji</w:t>
+      </w:r>
+      <w:proofErr w:type="gramEnd"/>
+      <w:r>
+        <w:t xml:space="preserve"> gdy zbiory danych pochodzących z różnych źród</w:t>
+      </w:r>
+      <w:r>
+        <w:t xml:space="preserve">eł opisują te same dane kontekstowe, </w:t>
+      </w:r>
+      <w:r>
+        <w:t>dotyczące jednak</w:t>
+      </w:r>
+      <w:r>
+        <w:t xml:space="preserve"> różnych zdarzeń lub obiektów. Przykładem mogą być dwie prywatne przychodnie lekarskie znajdujące się w różnych miastach. Z dużym prawdopodobieństwem można założyć, że będą one zbierać te same lub bardzo podobne dane na temat swoich pacjentów. Jednak w związku z położeniem w dwóch różnych miejscowościach w skład pacjentów obu przychodni będą wchodziły inne osoby.</w:t>
+      </w:r>
+      <w:r>
+        <w:t xml:space="preserve"> Przykładem mogą być wszystkie organizacje działające w tej samej branży</w:t>
+      </w:r>
+      <w:r>
+        <w:t>, mające jednak inne grupy odbiorców</w:t>
+      </w:r>
+      <w:r>
+        <w:t xml:space="preserve">. Podczas zastosowania tego typu uczenia możliwa jest też </w:t>
+      </w:r>
+      <w:proofErr w:type="gramStart"/>
+      <w:r>
+        <w:t>wymiana</w:t>
+      </w:r>
+      <w:r>
+        <w:t xml:space="preserve">  </w:t>
+      </w:r>
+      <w:r>
+        <w:t>danych</w:t>
+      </w:r>
+      <w:proofErr w:type="gramEnd"/>
+      <w:r>
+        <w:t xml:space="preserve"> na temat danej grupy cech.</w:t>
+      </w:r>
+      <w:r>
+        <w:t xml:space="preserve"> Jest to najczęściej używany rodzaj uczenia, stosowany powszechnie przez </w:t>
       </w:r>
       <w:r>
         <w:rPr>
           <w:i/>
           <w:iCs/>
         </w:rPr>
-        <w:t xml:space="preserve"> </w:t>
-      </w:r>
-      <w:r>
-        <w:t xml:space="preserve">jest to proces uczenia w </w:t>
-      </w:r>
-      <w:proofErr w:type="gramStart"/>
-      <w:r>
-        <w:t>sytuacji</w:t>
-      </w:r>
-      <w:proofErr w:type="gramEnd"/>
-      <w:r>
-        <w:t xml:space="preserve"> gdy zbiory danych pochodzących z różnych źród</w:t>
-      </w:r>
-      <w:r>
-        <w:t xml:space="preserve">eł opisują te same dane kontekstowe, </w:t>
-      </w:r>
-      <w:r>
-        <w:t>dotyczące jednak</w:t>
-      </w:r>
-      <w:r>
-        <w:t xml:space="preserve"> różnych zdarzeń lub obiektów. Przykładem mogą być dwie prywatne przychodnie lekarskie znajdujące się w różnych miastach. Z dużym prawdopodobieństwem można założyć, że będą one zbierać te same lub bardzo podobne dane na temat swoich pacjentów. Jednak w związku z położeniem w dwóch różnych miejscowościach w skład pacjentów obu przychodni będą wchodziły inne osob</w:t>
-      </w:r>
-      <w:r>
-        <w:t>y</w:t>
-      </w:r>
-      <w:r>
-        <w:t>.</w:t>
-      </w:r>
-      <w:r>
-        <w:t xml:space="preserve"> Przykładem mogą być wszystkie organizacje działające w tej samej branży</w:t>
-      </w:r>
-      <w:r>
-        <w:t>, mające jednak inne grupy odbiorców</w:t>
-      </w:r>
-      <w:r>
-        <w:t xml:space="preserve">. Podczas zastosowania tego typu uczenia możliwa jest też </w:t>
-      </w:r>
-      <w:proofErr w:type="gramStart"/>
-      <w:r>
-        <w:t>wymiana</w:t>
-      </w:r>
-      <w:r>
-        <w:t xml:space="preserve">  </w:t>
-      </w:r>
-      <w:r>
-        <w:t>danych</w:t>
-      </w:r>
-      <w:proofErr w:type="gramEnd"/>
-      <w:r>
-        <w:t xml:space="preserve"> na temat danej grupy cech.</w:t>
-      </w:r>
-      <w:r>
-        <w:t xml:space="preserve"> Jest to najczęściej używany rodzaj uczenia, stosowany powszechnie przez </w:t>
+        <w:t>Google</w:t>
+      </w:r>
+      <w:r>
+        <w:t xml:space="preserve">, na przykład w aplikacji </w:t>
       </w:r>
       <w:r>
         <w:rPr>
           <w:i/>
           <w:iCs/>
         </w:rPr>
-        <w:t>Google</w:t>
-      </w:r>
-      <w:r>
-        <w:t xml:space="preserve">, na przykład w aplikacji </w:t>
-      </w:r>
-      <w:r>
-        <w:rPr>
-          <w:i/>
-          <w:iCs/>
-        </w:rPr>
         <w:t xml:space="preserve">Google Assistant </w:t>
       </w:r>
       <w:r>
         <w:t>[</w:t>
       </w:r>
       <w:r>
-        <w:t>6</w:t>
+        <w:t>7</w:t>
       </w:r>
       <w:r>
         <w:t>].</w:t>
@@ -4162,6 +4467,85 @@
       </w:r>
       <w:r>
         <w:t xml:space="preserve"> wszystkie parametry modelu wynikowego udostępniane są dla każdego odbiorcy.</w:t>
+      </w:r>
+    </w:p>
+    <w:p>
+      <w:pPr>
+        <w:spacing w:before="120" w:after="0" w:line="300" w:lineRule="auto"/>
+        <w:ind w:left="-567" w:firstLine="708"/>
+        <w:jc w:val="center"/>
+      </w:pPr>
+      <w:r>
+        <w:rPr>
+          <w:noProof/>
+        </w:rPr>
+        <w:lastRenderedPageBreak/>
+        <w:drawing>
+          <wp:inline distT="0" distB="0" distL="0" distR="0" wp14:anchorId="2F15667A" wp14:editId="737408E4">
+            <wp:extent cx="5065200" cy="2696400"/>
+            <wp:effectExtent l="0" t="0" r="2540" b="0"/>
+            <wp:docPr id="20" name="Picture 20" descr="A picture containing timeline&#10;&#10;Description automatically generated"/>
+            <wp:cNvGraphicFramePr>
+              <a:graphicFrameLocks xmlns:a="http://schemas.openxmlformats.org/drawingml/2006/main" noChangeAspect="1"/>
+            </wp:cNvGraphicFramePr>
+            <a:graphic xmlns:a="http://schemas.openxmlformats.org/drawingml/2006/main">
+              <a:graphicData uri="http://schemas.openxmlformats.org/drawingml/2006/picture">
+                <pic:pic xmlns:pic="http://schemas.openxmlformats.org/drawingml/2006/picture">
+                  <pic:nvPicPr>
+                    <pic:cNvPr id="20" name="Picture 20" descr="A picture containing timeline&#10;&#10;Description automatically generated"/>
+                    <pic:cNvPicPr/>
+                  </pic:nvPicPr>
+                  <pic:blipFill>
+                    <a:blip r:embed="rId16" cstate="print">
+                      <a:extLst>
+                        <a:ext uri="{28A0092B-C50C-407E-A947-70E740481C1C}">
+                          <a14:useLocalDpi xmlns:a14="http://schemas.microsoft.com/office/drawing/2010/main" val="0"/>
+                        </a:ext>
+                      </a:extLst>
+                    </a:blip>
+                    <a:stretch>
+                      <a:fillRect/>
+                    </a:stretch>
+                  </pic:blipFill>
+                  <pic:spPr>
+                    <a:xfrm>
+                      <a:off x="0" y="0"/>
+                      <a:ext cx="5065200" cy="2696400"/>
+                    </a:xfrm>
+                    <a:prstGeom prst="rect">
+                      <a:avLst/>
+                    </a:prstGeom>
+                  </pic:spPr>
+                </pic:pic>
+              </a:graphicData>
+            </a:graphic>
+          </wp:inline>
+        </w:drawing>
+      </w:r>
+    </w:p>
+    <w:p>
+      <w:pPr>
+        <w:spacing w:before="120" w:after="0" w:line="300" w:lineRule="auto"/>
+        <w:ind w:left="-624" w:firstLine="708"/>
+        <w:jc w:val="center"/>
+      </w:pPr>
+      <w:r>
+        <w:t>Rys. 2.</w:t>
+      </w:r>
+      <w:r>
+        <w:t>4</w:t>
+      </w:r>
+      <w:r>
+        <w:t xml:space="preserve">. </w:t>
+      </w:r>
+      <w:r>
+        <w:t>Uczenie federacyjne horyzontalne.</w:t>
+      </w:r>
+      <w:r>
+        <w:t xml:space="preserve"> </w:t>
+      </w:r>
+      <w:r>
+        <w:t>Źródło: opracowanie własne na podstawie [3].</w:t>
       </w:r>
     </w:p>
     <w:p>
@@ -4173,31 +4557,64 @@
     </w:p>
     <w:p>
       <w:pPr>
-        <w:spacing w:before="120" w:after="0" w:line="300" w:lineRule="auto"/>
-        <w:ind w:firstLine="709"/>
-        <w:jc w:val="center"/>
-      </w:pPr>
-    </w:p>
-    <w:p>
-      <w:pPr>
-        <w:spacing w:before="120" w:after="0" w:line="300" w:lineRule="auto"/>
+        <w:spacing w:after="0" w:line="300" w:lineRule="auto"/>
         <w:ind w:firstLine="708"/>
-        <w:jc w:val="center"/>
-      </w:pPr>
-      <w:r>
-        <w:lastRenderedPageBreak/>
+        <w:jc w:val="both"/>
+        <w:rPr>
+          <w:noProof/>
+        </w:rPr>
+      </w:pPr>
+      <w:r>
+        <w:t xml:space="preserve">Uczenie federacyjne transferowe (ang. </w:t>
+      </w:r>
+      <w:r>
+        <w:rPr>
+          <w:i/>
+          <w:iCs/>
+        </w:rPr>
+        <w:t>Federated Transfer Learning</w:t>
+      </w:r>
+      <w:r>
+        <w:t xml:space="preserve">) może zostać zaimplementowany w </w:t>
+      </w:r>
+      <w:proofErr w:type="gramStart"/>
+      <w:r>
+        <w:t>sytuacji</w:t>
+      </w:r>
+      <w:proofErr w:type="gramEnd"/>
+      <w:r>
+        <w:t xml:space="preserve"> gdy dwie organizacje opisują zarówno różne cechy jak i obiekty. Przykładem mogą być bank oraz sklep z elektroniką znajdujące się w innych krajach. Ze względu na dużą odległość między obydwoma miejscami najprawdopodobniej grupa odbiorców będzie zupełnie inna. Ze względu na różne branże obu organizacji tylko bardzo mała część gromadzonych danych kontekstowych będzie miała taki sam charakter.</w:t>
+      </w:r>
+      <w:r>
+        <w:t xml:space="preserve"> Ten typ uczenia służy raczej jako rozszerzenie do wspomnianych wcześniej uczenia wertykalnego i horyzontalnego, aniżel</w:t>
+      </w:r>
+      <w:r>
+        <w:t>i</w:t>
+      </w:r>
+      <w:r>
+        <w:t xml:space="preserve"> jako samodzielne rozwiązanie [3].</w:t>
+      </w:r>
+      <w:r>
+        <w:rPr>
+          <w:noProof/>
+        </w:rPr>
+        <w:t xml:space="preserve"> </w:t>
+      </w:r>
+    </w:p>
+    <w:p>
+      <w:pPr>
+        <w:spacing w:after="0" w:line="300" w:lineRule="auto"/>
+        <w:ind w:left="-567" w:firstLine="708"/>
+        <w:jc w:val="both"/>
+      </w:pPr>
+      <w:r>
+        <w:rPr>
+          <w:noProof/>
+        </w:rPr>
         <w:drawing>
-          <wp:anchor distT="0" distB="0" distL="114300" distR="114300" simplePos="0" relativeHeight="251660288" behindDoc="0" locked="0" layoutInCell="1" allowOverlap="1" wp14:anchorId="6DD343B8" wp14:editId="13808B31">
-            <wp:simplePos x="0" y="0"/>
-            <wp:positionH relativeFrom="column">
-              <wp:posOffset>180340</wp:posOffset>
-            </wp:positionH>
-            <wp:positionV relativeFrom="paragraph">
-              <wp:posOffset>4991100</wp:posOffset>
-            </wp:positionV>
+          <wp:inline distT="0" distB="0" distL="0" distR="0" wp14:anchorId="668DF674" wp14:editId="6F34A49E">
             <wp:extent cx="5039995" cy="2688590"/>
             <wp:effectExtent l="0" t="0" r="1905" b="3810"/>
-            <wp:wrapTopAndBottom/>
             <wp:docPr id="22" name="Picture 22" descr="A picture containing table&#10;&#10;Description automatically generated"/>
             <wp:cNvGraphicFramePr>
               <a:graphicFrameLocks xmlns:a="http://schemas.openxmlformats.org/drawingml/2006/main" noChangeAspect="1"/>
@@ -4210,7 +4627,7 @@
                     <pic:cNvPicPr/>
                   </pic:nvPicPr>
                   <pic:blipFill>
-                    <a:blip r:embed="rId16" cstate="print">
+                    <a:blip r:embed="rId17" cstate="print">
                       <a:extLst>
                         <a:ext uri="{28A0092B-C50C-407E-A947-70E740481C1C}">
                           <a14:useLocalDpi xmlns:a14="http://schemas.microsoft.com/office/drawing/2010/main" val="0"/>
@@ -4233,136 +4650,8 @@
                 </pic:pic>
               </a:graphicData>
             </a:graphic>
-            <wp14:sizeRelH relativeFrom="page">
-              <wp14:pctWidth>0</wp14:pctWidth>
-            </wp14:sizeRelH>
-            <wp14:sizeRelV relativeFrom="page">
-              <wp14:pctHeight>0</wp14:pctHeight>
-            </wp14:sizeRelV>
-          </wp:anchor>
+          </wp:inline>
         </w:drawing>
-      </w:r>
-      <w:r>
-        <w:drawing>
-          <wp:anchor distT="0" distB="0" distL="114300" distR="114300" simplePos="0" relativeHeight="251659264" behindDoc="0" locked="0" layoutInCell="1" allowOverlap="1" wp14:anchorId="2F15667A" wp14:editId="79953D8E">
-            <wp:simplePos x="0" y="0"/>
-            <wp:positionH relativeFrom="column">
-              <wp:posOffset>180340</wp:posOffset>
-            </wp:positionH>
-            <wp:positionV relativeFrom="paragraph">
-              <wp:posOffset>-215679</wp:posOffset>
-            </wp:positionV>
-            <wp:extent cx="5065200" cy="2696400"/>
-            <wp:effectExtent l="0" t="0" r="2540" b="0"/>
-            <wp:wrapTopAndBottom/>
-            <wp:docPr id="20" name="Picture 20" descr="A picture containing timeline&#10;&#10;Description automatically generated"/>
-            <wp:cNvGraphicFramePr>
-              <a:graphicFrameLocks xmlns:a="http://schemas.openxmlformats.org/drawingml/2006/main" noChangeAspect="1"/>
-            </wp:cNvGraphicFramePr>
-            <a:graphic xmlns:a="http://schemas.openxmlformats.org/drawingml/2006/main">
-              <a:graphicData uri="http://schemas.openxmlformats.org/drawingml/2006/picture">
-                <pic:pic xmlns:pic="http://schemas.openxmlformats.org/drawingml/2006/picture">
-                  <pic:nvPicPr>
-                    <pic:cNvPr id="20" name="Picture 20" descr="A picture containing timeline&#10;&#10;Description automatically generated"/>
-                    <pic:cNvPicPr/>
-                  </pic:nvPicPr>
-                  <pic:blipFill>
-                    <a:blip r:embed="rId17" cstate="print">
-                      <a:extLst>
-                        <a:ext uri="{28A0092B-C50C-407E-A947-70E740481C1C}">
-                          <a14:useLocalDpi xmlns:a14="http://schemas.microsoft.com/office/drawing/2010/main" val="0"/>
-                        </a:ext>
-                      </a:extLst>
-                    </a:blip>
-                    <a:stretch>
-                      <a:fillRect/>
-                    </a:stretch>
-                  </pic:blipFill>
-                  <pic:spPr>
-                    <a:xfrm>
-                      <a:off x="0" y="0"/>
-                      <a:ext cx="5065200" cy="2696400"/>
-                    </a:xfrm>
-                    <a:prstGeom prst="rect">
-                      <a:avLst/>
-                    </a:prstGeom>
-                  </pic:spPr>
-                </pic:pic>
-              </a:graphicData>
-            </a:graphic>
-            <wp14:sizeRelH relativeFrom="page">
-              <wp14:pctWidth>0</wp14:pctWidth>
-            </wp14:sizeRelH>
-            <wp14:sizeRelV relativeFrom="page">
-              <wp14:pctHeight>0</wp14:pctHeight>
-            </wp14:sizeRelV>
-          </wp:anchor>
-        </w:drawing>
-      </w:r>
-      <w:r>
-        <w:t>Rys. 2.</w:t>
-      </w:r>
-      <w:r>
-        <w:t>4</w:t>
-      </w:r>
-      <w:r>
-        <w:t xml:space="preserve">. </w:t>
-      </w:r>
-      <w:r>
-        <w:t xml:space="preserve">Uczenie federacyjne </w:t>
-      </w:r>
-      <w:r>
-        <w:t>horyzontalne</w:t>
-      </w:r>
-      <w:r>
-        <w:t>.</w:t>
-      </w:r>
-    </w:p>
-    <w:p>
-      <w:pPr>
-        <w:spacing w:after="0" w:line="300" w:lineRule="auto"/>
-        <w:ind w:firstLine="708"/>
-        <w:jc w:val="both"/>
-      </w:pPr>
-    </w:p>
-    <w:p>
-      <w:pPr>
-        <w:spacing w:after="0" w:line="300" w:lineRule="auto"/>
-        <w:ind w:firstLine="708"/>
-        <w:jc w:val="both"/>
-      </w:pPr>
-      <w:r>
-        <w:t xml:space="preserve">Uczenie federacyjne transferowe </w:t>
-      </w:r>
-      <w:r>
-        <w:t xml:space="preserve">(ang. </w:t>
-      </w:r>
-      <w:r>
-        <w:rPr>
-          <w:i/>
-          <w:iCs/>
-        </w:rPr>
-        <w:t>Federated Transfer Learning</w:t>
-      </w:r>
-      <w:r>
-        <w:t xml:space="preserve">) może zostać zaimplementowany w </w:t>
-      </w:r>
-      <w:proofErr w:type="gramStart"/>
-      <w:r>
-        <w:t>sytuacji</w:t>
-      </w:r>
-      <w:proofErr w:type="gramEnd"/>
-      <w:r>
-        <w:t xml:space="preserve"> gdy dwie organizacje opisują zarówno różne cechy jak i obiekty. Przykładem mogą być bank oraz sklep z elektroniką znajdujące się w innych krajach. Ze względu na dużą odległość między obydwoma miejscami najprawdopodobniej grupa odbiorców będzie zupełnie inna. Ze względu na różne branże obu organizacji tylko bardzo mała część gromadzonych danych kontekstowych będzie miała taki sam charakter.</w:t>
-      </w:r>
-      <w:r>
-        <w:t xml:space="preserve"> Ten typ uczenia służy raczej jako rozszerzenie do wspomnianych wcześniej uczenia wertykalnego i horyzontalnego, aniżel</w:t>
-      </w:r>
-      <w:r>
-        <w:t>i</w:t>
-      </w:r>
-      <w:r>
-        <w:t xml:space="preserve"> jako samodzielne rozwiązanie [3].</w:t>
       </w:r>
     </w:p>
     <w:p>
@@ -4381,13 +4670,13 @@
         <w:t xml:space="preserve">. </w:t>
       </w:r>
       <w:r>
-        <w:t xml:space="preserve">Uczenie federacyjne </w:t>
-      </w:r>
-      <w:r>
-        <w:t>transferowe</w:t>
-      </w:r>
-      <w:r>
-        <w:t>.</w:t>
+        <w:t>Uczenie federacyjne transferowe.</w:t>
+      </w:r>
+      <w:r>
+        <w:t xml:space="preserve"> </w:t>
+      </w:r>
+      <w:r>
+        <w:t>Źródło: opracowanie własne na podstawie [3].</w:t>
       </w:r>
     </w:p>
     <w:p>
@@ -4404,6 +4693,7 @@
         <w:jc w:val="both"/>
       </w:pPr>
       <w:r>
+        <w:lastRenderedPageBreak/>
         <w:t xml:space="preserve">Uczenie federacyjne z zastosowaniem wielu </w:t>
       </w:r>
       <w:r>
@@ -4466,11 +4756,7 @@
         <w:t xml:space="preserve"> według której dzielimy </w:t>
       </w:r>
       <w:r>
-        <w:t xml:space="preserve">typy </w:t>
-      </w:r>
-      <w:r>
-        <w:lastRenderedPageBreak/>
-        <w:t xml:space="preserve">uczenia federacyjnego. </w:t>
+        <w:t xml:space="preserve">typy uczenia federacyjnego. </w:t>
       </w:r>
       <w:r>
         <w:t>Pierwszy z nich zakłada istnienie „silosów”</w:t>
@@ -4561,7 +4847,7 @@
       <w:pPr>
         <w:pStyle w:val="Heading1"/>
       </w:pPr>
-      <w:bookmarkStart w:id="8" w:name="_Toc98456529"/>
+      <w:bookmarkStart w:id="7" w:name="_Toc98456529"/>
       <w:r>
         <w:lastRenderedPageBreak/>
         <w:t xml:space="preserve">Opis </w:t>
@@ -4569,6 +4855,17 @@
       <w:r>
         <w:t>przebiegu wykonanych badan i eksperymentów</w:t>
       </w:r>
+      <w:bookmarkEnd w:id="7"/>
+    </w:p>
+    <w:p/>
+    <w:p>
+      <w:pPr>
+        <w:pStyle w:val="Heading1"/>
+      </w:pPr>
+      <w:bookmarkStart w:id="8" w:name="_Toc98456530"/>
+      <w:r>
+        <w:t>Podsumowanie</w:t>
+      </w:r>
       <w:bookmarkEnd w:id="8"/>
     </w:p>
     <w:p/>
@@ -4576,46 +4873,35 @@
       <w:pPr>
         <w:pStyle w:val="Heading1"/>
       </w:pPr>
-      <w:bookmarkStart w:id="9" w:name="_Toc98456530"/>
-      <w:r>
-        <w:t>Podsumowanie</w:t>
+      <w:bookmarkStart w:id="9" w:name="_Toc98456531"/>
+      <w:r>
+        <w:t>Bibliografia</w:t>
       </w:r>
       <w:bookmarkEnd w:id="9"/>
     </w:p>
-    <w:p/>
-    <w:p>
-      <w:pPr>
-        <w:pStyle w:val="Heading1"/>
-      </w:pPr>
-      <w:bookmarkStart w:id="10" w:name="_Toc98456531"/>
-      <w:r>
-        <w:t>Bibliografia</w:t>
+    <w:p>
+      <w:pPr>
+        <w:rPr>
+          <w:rFonts w:eastAsiaTheme="majorEastAsia"/>
+        </w:rPr>
+      </w:pPr>
+    </w:p>
+    <w:p>
+      <w:pPr>
+        <w:rPr>
+          <w:b/>
+          <w:szCs w:val="24"/>
+        </w:rPr>
+      </w:pPr>
+      <w:bookmarkStart w:id="10" w:name="_Toc60313915"/>
+      <w:r>
+        <w:rPr>
+          <w:b/>
+          <w:szCs w:val="24"/>
+        </w:rPr>
+        <w:t>Opracowania książkowe</w:t>
       </w:r>
       <w:bookmarkEnd w:id="10"/>
-    </w:p>
-    <w:p>
-      <w:pPr>
-        <w:rPr>
-          <w:rFonts w:eastAsiaTheme="majorEastAsia"/>
-        </w:rPr>
-      </w:pPr>
-    </w:p>
-    <w:p>
-      <w:pPr>
-        <w:rPr>
-          <w:b/>
-          <w:szCs w:val="24"/>
-        </w:rPr>
-      </w:pPr>
-      <w:bookmarkStart w:id="11" w:name="_Toc60313915"/>
-      <w:r>
-        <w:rPr>
-          <w:b/>
-          <w:szCs w:val="24"/>
-        </w:rPr>
-        <w:t>Opracowania książkowe</w:t>
-      </w:r>
-      <w:bookmarkEnd w:id="11"/>
     </w:p>
     <w:p>
       <w:pPr>
@@ -4639,7 +4925,7 @@
           <w:szCs w:val="24"/>
         </w:rPr>
       </w:pPr>
-      <w:bookmarkStart w:id="12" w:name="_Toc60313916"/>
+      <w:bookmarkStart w:id="11" w:name="_Toc60313916"/>
       <w:r>
         <w:rPr>
           <w:rFonts w:eastAsiaTheme="majorEastAsia"/>
@@ -4648,7 +4934,7 @@
         </w:rPr>
         <w:t>Dokumenty</w:t>
       </w:r>
-      <w:bookmarkEnd w:id="12"/>
+      <w:bookmarkEnd w:id="11"/>
     </w:p>
     <w:p>
       <w:pPr>
@@ -4908,41 +5194,113 @@
     </w:p>
     <w:p>
       <w:pPr>
-        <w:rPr>
-          <w:b/>
-          <w:bCs/>
-        </w:rPr>
-      </w:pPr>
-      <w:r>
-        <w:rPr>
-          <w:b/>
-          <w:bCs/>
-        </w:rPr>
-        <w:t>Źródła internetowe</w:t>
-      </w:r>
-    </w:p>
-    <w:p>
-      <w:pPr>
         <w:pStyle w:val="ListParagraph"/>
         <w:numPr>
           <w:ilvl w:val="0"/>
           <w:numId w:val="9"/>
         </w:numPr>
         <w:rPr>
+          <w:i/>
+          <w:iCs/>
           <w:lang w:val="en-US"/>
         </w:rPr>
       </w:pPr>
       <w:r>
         <w:rPr>
+          <w:i/>
+          <w:iCs/>
           <w:lang w:val="en-US"/>
         </w:rPr>
-        <w:t xml:space="preserve">Google hey google, </w:t>
-      </w:r>
-      <w:r>
-        <w:rPr>
+        <w:t xml:space="preserve">A </w:t>
+      </w:r>
+      <w:proofErr w:type="spellStart"/>
+      <w:r>
+        <w:rPr>
+          <w:i/>
+          <w:iCs/>
           <w:lang w:val="en-US"/>
         </w:rPr>
-        <w:t>https://support.google.com/assistant/answer/10176224?hl=en</w:t>
+        <w:t>surver</w:t>
+      </w:r>
+      <w:proofErr w:type="spellEnd"/>
+      <w:r>
+        <w:rPr>
+          <w:i/>
+          <w:iCs/>
+          <w:lang w:val="en-US"/>
+        </w:rPr>
+        <w:t xml:space="preserve"> of methods for distributed machine learning, </w:t>
+      </w:r>
+      <w:r>
+        <w:rPr>
+          <w:lang w:val="en-US"/>
+        </w:rPr>
+        <w:t>Diego Peteiro-</w:t>
+      </w:r>
+      <w:proofErr w:type="spellStart"/>
+      <w:r>
+        <w:rPr>
+          <w:lang w:val="en-US"/>
+        </w:rPr>
+        <w:t>Barral</w:t>
+      </w:r>
+      <w:proofErr w:type="spellEnd"/>
+      <w:r>
+        <w:rPr>
+          <w:lang w:val="en-US"/>
+        </w:rPr>
+        <w:t xml:space="preserve">, </w:t>
+      </w:r>
+      <w:proofErr w:type="spellStart"/>
+      <w:r>
+        <w:rPr>
+          <w:lang w:val="en-US"/>
+        </w:rPr>
+        <w:t>BerthaGuijarro-Berdinas</w:t>
+      </w:r>
+      <w:proofErr w:type="spellEnd"/>
+    </w:p>
+    <w:p>
+      <w:pPr>
+        <w:pStyle w:val="ListParagraph"/>
+        <w:rPr>
+          <w:i/>
+          <w:iCs/>
+          <w:lang w:val="en-US"/>
+        </w:rPr>
+      </w:pPr>
+    </w:p>
+    <w:p>
+      <w:pPr>
+        <w:rPr>
+          <w:b/>
+          <w:bCs/>
+        </w:rPr>
+      </w:pPr>
+      <w:r>
+        <w:rPr>
+          <w:b/>
+          <w:bCs/>
+        </w:rPr>
+        <w:t>Źródła internetowe</w:t>
+      </w:r>
+    </w:p>
+    <w:p>
+      <w:pPr>
+        <w:pStyle w:val="ListParagraph"/>
+        <w:numPr>
+          <w:ilvl w:val="0"/>
+          <w:numId w:val="9"/>
+        </w:numPr>
+        <w:rPr>
+          <w:lang w:val="en-US"/>
+        </w:rPr>
+      </w:pPr>
+      <w:r>
+        <w:rPr>
+          <w:lang w:val="en-US"/>
+        </w:rPr>
+        <w:t>Google hey google, https://support.google.com/assistant/answer/10176224?hl=en</w:t>
       </w:r>
     </w:p>
     <w:p>

</xml_diff>

<commit_message>
Refactored so traditional models are tested as well
</commit_message>
<xml_diff>
--- a/docs/Skrzyniarz_praca_magisterska.docx
+++ b/docs/Skrzyniarz_praca_magisterska.docx
@@ -2259,6 +2259,51 @@
     </w:p>
     <w:p>
       <w:pPr>
+        <w:spacing w:after="0" w:line="300" w:lineRule="auto"/>
+        <w:jc w:val="both"/>
+        <w:rPr>
+          <w:szCs w:val="24"/>
+        </w:rPr>
+      </w:pPr>
+    </w:p>
+    <w:p>
+      <w:pPr>
+        <w:pStyle w:val="Heading2"/>
+        <w:numPr>
+          <w:ilvl w:val="1"/>
+          <w:numId w:val="42"/>
+        </w:numPr>
+      </w:pPr>
+      <w:r>
+        <w:t>Czym jest uczenie maszynowe?</w:t>
+      </w:r>
+    </w:p>
+    <w:p>
+      <w:pPr>
+        <w:pStyle w:val="Heading2"/>
+        <w:numPr>
+          <w:ilvl w:val="1"/>
+          <w:numId w:val="42"/>
+        </w:numPr>
+      </w:pPr>
+      <w:r>
+        <w:t>Rodzaje uczenia maszynowego</w:t>
+      </w:r>
+    </w:p>
+    <w:p>
+      <w:pPr>
+        <w:pStyle w:val="Heading2"/>
+        <w:numPr>
+          <w:ilvl w:val="1"/>
+          <w:numId w:val="42"/>
+        </w:numPr>
+      </w:pPr>
+      <w:r>
+        <w:t>Sieci neuronowe</w:t>
+      </w:r>
+    </w:p>
+    <w:p>
+      <w:pPr>
         <w:pStyle w:val="Heading2"/>
         <w:numPr>
           <w:ilvl w:val="1"/>
@@ -2687,6 +2732,7 @@
         <w:rPr>
           <w:szCs w:val="24"/>
         </w:rPr>
+        <w:lastRenderedPageBreak/>
         <w:t>okresowe wysyłanie zgromadzonych przez urządzenia rozproszone danych do jednostki centralnej;</w:t>
       </w:r>
     </w:p>
@@ -2794,11 +2840,10 @@
           <w:bCs/>
           <w:noProof/>
         </w:rPr>
-        <w:lastRenderedPageBreak/>
         <w:drawing>
-          <wp:inline distT="0" distB="0" distL="0" distR="0" wp14:anchorId="34018BD3" wp14:editId="533BC96A">
+          <wp:inline distT="0" distB="0" distL="0" distR="0" wp14:anchorId="34018BD3" wp14:editId="39498762">
             <wp:extent cx="3960000" cy="4041966"/>
-            <wp:effectExtent l="0" t="0" r="2540" b="0"/>
+            <wp:effectExtent l="0" t="0" r="4445" b="0"/>
             <wp:docPr id="11" name="Picture 11" descr="Diagram&#10;&#10;Description automatically generated"/>
             <wp:cNvGraphicFramePr>
               <a:graphicFrameLocks xmlns:a="http://schemas.openxmlformats.org/drawingml/2006/main" noChangeAspect="1"/>
@@ -2973,7 +3018,11 @@
         <w:t xml:space="preserve"> </w:t>
       </w:r>
       <w:r>
-        <w:t>Operuje także na zagregowanych danych, jednak proces uczenia dystrybuowany jest pomiędzy wiele urządzeń</w:t>
+        <w:t xml:space="preserve">Operuje także na </w:t>
+      </w:r>
+      <w:r>
+        <w:lastRenderedPageBreak/>
+        <w:t>zagregowanych danych, jednak proces uczenia dystrybuowany jest pomiędzy wiele urządzeń</w:t>
       </w:r>
       <w:r>
         <w:t xml:space="preserve">. Dzięki temu możliwe jest </w:t>
@@ -2982,11 +3031,7 @@
         <w:t>wykonywanie obliczeń i algorytmów równolegle, w związku z czym moc obliczeniowa używana w jednostce czasu jest znacznie większa a sam czas uczenia jest znacznie mniejszy.</w:t>
       </w:r>
       <w:r>
-        <w:t xml:space="preserve"> Rozwiązanie to, tak jak i rozwiązanie tradycyjne, pozwala na bardzo dynamiczny wzrost agregowanych danych poprzez dodawanie dodatkowych urządzeń i organizacji. Pozwala też na prostą skalowalność części systemu odpowiedzialnej za udostępnienie mocy obliczeniowej, bowiem </w:t>
-      </w:r>
-      <w:r>
-        <w:lastRenderedPageBreak/>
-        <w:t xml:space="preserve">wystarczające jest dołożenie kolejnych urządzeń odpowiedzialnych za proces uczenia. W związku z tym rozwiązanie to skutecznie radzi sobie z problemem długiego czasu uczenia modeli sztucznej inteligencji. Niestety nie rozwiązuje </w:t>
+        <w:t xml:space="preserve"> Rozwiązanie to, tak jak i rozwiązanie tradycyjne, pozwala na bardzo dynamiczny wzrost agregowanych danych poprzez dodawanie dodatkowych urządzeń i organizacji. Pozwala też na prostą skalowalność części systemu odpowiedzialnej za udostępnienie mocy obliczeniowej, bowiem wystarczające jest dołożenie kolejnych urządzeń odpowiedzialnych za proces uczenia. W związku z tym rozwiązanie to skutecznie radzi sobie z problemem długiego czasu uczenia modeli sztucznej inteligencji. Niestety nie rozwiązuje </w:t>
       </w:r>
       <w:r>
         <w:t>problemu prywatności i bezpieczeństwa danych, ze względu na wspomnianą agregację i centralizację danych w postaci jednego zbioru uczącego</w:t>
@@ -3340,7 +3385,14 @@
         <w:rPr>
           <w:szCs w:val="24"/>
         </w:rPr>
-        <w:t xml:space="preserve"> Wytrenowane w ten sposób</w:t>
+        <w:t xml:space="preserve"> Wytrenowane </w:t>
+      </w:r>
+      <w:r>
+        <w:rPr>
+          <w:szCs w:val="24"/>
+        </w:rPr>
+        <w:lastRenderedPageBreak/>
+        <w:t>w ten sposób</w:t>
       </w:r>
       <w:r>
         <w:rPr>
@@ -3442,7 +3494,6 @@
         <w:rPr>
           <w:szCs w:val="24"/>
         </w:rPr>
-        <w:lastRenderedPageBreak/>
         <w:t>Docelowo p</w:t>
       </w:r>
       <w:r>
@@ -4328,10 +4379,7 @@
         <w:t xml:space="preserve"> </w:t>
       </w:r>
       <w:r>
-        <w:t>Źródło: opracowanie własne</w:t>
-      </w:r>
-      <w:r>
-        <w:t xml:space="preserve"> na podstawie [</w:t>
+        <w:t>Źródło: opracowanie własne na podstawie [</w:t>
       </w:r>
       <w:r>
         <w:t>3]</w:t>
@@ -4542,10 +4590,7 @@
         <w:t>Uczenie federacyjne horyzontalne.</w:t>
       </w:r>
       <w:r>
-        <w:t xml:space="preserve"> </w:t>
-      </w:r>
-      <w:r>
-        <w:t>Źródło: opracowanie własne na podstawie [3].</w:t>
+        <w:t xml:space="preserve"> Źródło: opracowanie własne na podstawie [3].</w:t>
       </w:r>
     </w:p>
     <w:p>
@@ -4779,16 +4824,6 @@
       <w:r>
         <w:t>.</w:t>
       </w:r>
-    </w:p>
-    <w:p>
-      <w:pPr>
-        <w:spacing w:after="0" w:line="300" w:lineRule="auto"/>
-        <w:jc w:val="both"/>
-        <w:rPr>
-          <w:i/>
-          <w:iCs/>
-        </w:rPr>
-      </w:pPr>
       <w:r>
         <w:br/>
       </w:r>

</xml_diff>

<commit_message>
Added new models that are also tested
</commit_message>
<xml_diff>
--- a/docs/Skrzyniarz_praca_magisterska.docx
+++ b/docs/Skrzyniarz_praca_magisterska.docx
@@ -654,7 +654,7 @@
             </w:rPr>
             <w:fldChar w:fldCharType="separate"/>
           </w:r>
-          <w:hyperlink w:anchor="_Toc98456521" w:history="1">
+          <w:hyperlink w:anchor="_Toc105333462" w:history="1">
             <w:r>
               <w:rPr>
                 <w:rStyle w:val="Hyperlink"/>
@@ -692,7 +692,7 @@
               <w:rPr>
                 <w:webHidden/>
               </w:rPr>
-              <w:instrText xml:space="preserve"> PAGEREF _Toc98456521 \h </w:instrText>
+              <w:instrText xml:space="preserve"> PAGEREF _Toc105333462 \h </w:instrText>
             </w:r>
             <w:r>
               <w:rPr>
@@ -733,7 +733,7 @@
               <w:lang w:val="en-PL" w:eastAsia="en-GB"/>
             </w:rPr>
           </w:pPr>
-          <w:hyperlink w:anchor="_Toc98456522" w:history="1">
+          <w:hyperlink w:anchor="_Toc105333463" w:history="1">
             <w:r>
               <w:rPr>
                 <w:rStyle w:val="Hyperlink"/>
@@ -778,7 +778,7 @@
                 <w:noProof/>
                 <w:webHidden/>
               </w:rPr>
-              <w:instrText xml:space="preserve"> PAGEREF _Toc98456522 \h </w:instrText>
+              <w:instrText xml:space="preserve"> PAGEREF _Toc105333463 \h </w:instrText>
             </w:r>
             <w:r>
               <w:rPr>
@@ -798,7 +798,7 @@
                 <w:noProof/>
                 <w:webHidden/>
               </w:rPr>
-              <w:t>5</w:t>
+              <w:t>4</w:t>
             </w:r>
             <w:r>
               <w:rPr>
@@ -823,7 +823,7 @@
               <w:lang w:val="en-PL" w:eastAsia="en-GB"/>
             </w:rPr>
           </w:pPr>
-          <w:hyperlink w:anchor="_Toc98456523" w:history="1">
+          <w:hyperlink w:anchor="_Toc105333464" w:history="1">
             <w:r>
               <w:rPr>
                 <w:rStyle w:val="Hyperlink"/>
@@ -868,7 +868,7 @@
                 <w:noProof/>
                 <w:webHidden/>
               </w:rPr>
-              <w:instrText xml:space="preserve"> PAGEREF _Toc98456523 \h </w:instrText>
+              <w:instrText xml:space="preserve"> PAGEREF _Toc105333464 \h </w:instrText>
             </w:r>
             <w:r>
               <w:rPr>
@@ -888,7 +888,7 @@
                 <w:noProof/>
                 <w:webHidden/>
               </w:rPr>
-              <w:t>5</w:t>
+              <w:t>4</w:t>
             </w:r>
             <w:r>
               <w:rPr>
@@ -912,7 +912,7 @@
               <w:lang w:val="en-PL" w:eastAsia="en-GB"/>
             </w:rPr>
           </w:pPr>
-          <w:hyperlink w:anchor="_Toc98456524" w:history="1">
+          <w:hyperlink w:anchor="_Toc105333465" w:history="1">
             <w:r>
               <w:rPr>
                 <w:rStyle w:val="Hyperlink"/>
@@ -950,7 +950,7 @@
               <w:rPr>
                 <w:webHidden/>
               </w:rPr>
-              <w:instrText xml:space="preserve"> PAGEREF _Toc98456524 \h </w:instrText>
+              <w:instrText xml:space="preserve"> PAGEREF _Toc105333465 \h </w:instrText>
             </w:r>
             <w:r>
               <w:rPr>
@@ -967,7 +967,7 @@
               <w:rPr>
                 <w:webHidden/>
               </w:rPr>
-              <w:t>6</w:t>
+              <w:t>5</w:t>
             </w:r>
             <w:r>
               <w:rPr>
@@ -991,7 +991,7 @@
               <w:lang w:val="en-PL" w:eastAsia="en-GB"/>
             </w:rPr>
           </w:pPr>
-          <w:hyperlink w:anchor="_Toc98456525" w:history="1">
+          <w:hyperlink w:anchor="_Toc105333466" w:history="1">
             <w:r>
               <w:rPr>
                 <w:rStyle w:val="Hyperlink"/>
@@ -1015,7 +1015,7 @@
                 <w:rFonts w:eastAsiaTheme="majorEastAsia"/>
                 <w:noProof/>
               </w:rPr>
-              <w:t>Rozproszone uczenie maszynowe</w:t>
+              <w:t>Czym jest uczenie maszynowe?</w:t>
             </w:r>
             <w:r>
               <w:rPr>
@@ -1036,7 +1036,7 @@
                 <w:noProof/>
                 <w:webHidden/>
               </w:rPr>
-              <w:instrText xml:space="preserve"> PAGEREF _Toc98456525 \h </w:instrText>
+              <w:instrText xml:space="preserve"> PAGEREF _Toc105333466 \h </w:instrText>
             </w:r>
             <w:r>
               <w:rPr>
@@ -1056,7 +1056,7 @@
                 <w:noProof/>
                 <w:webHidden/>
               </w:rPr>
-              <w:t>6</w:t>
+              <w:t>5</w:t>
             </w:r>
             <w:r>
               <w:rPr>
@@ -1081,7 +1081,7 @@
               <w:lang w:val="en-PL" w:eastAsia="en-GB"/>
             </w:rPr>
           </w:pPr>
-          <w:hyperlink w:anchor="_Toc98456526" w:history="1">
+          <w:hyperlink w:anchor="_Toc105333467" w:history="1">
             <w:r>
               <w:rPr>
                 <w:rStyle w:val="Hyperlink"/>
@@ -1105,7 +1105,7 @@
                 <w:rFonts w:eastAsiaTheme="majorEastAsia"/>
                 <w:noProof/>
               </w:rPr>
-              <w:t>Federacyjne uczenie maszynowe</w:t>
+              <w:t>Rodzaje uczenia maszynowego</w:t>
             </w:r>
             <w:r>
               <w:rPr>
@@ -1126,7 +1126,7 @@
                 <w:noProof/>
                 <w:webHidden/>
               </w:rPr>
-              <w:instrText xml:space="preserve"> PAGEREF _Toc98456526 \h </w:instrText>
+              <w:instrText xml:space="preserve"> PAGEREF _Toc105333467 \h </w:instrText>
             </w:r>
             <w:r>
               <w:rPr>
@@ -1146,7 +1146,7 @@
                 <w:noProof/>
                 <w:webHidden/>
               </w:rPr>
-              <w:t>7</w:t>
+              <w:t>5</w:t>
             </w:r>
             <w:r>
               <w:rPr>
@@ -1171,7 +1171,7 @@
               <w:lang w:val="en-PL" w:eastAsia="en-GB"/>
             </w:rPr>
           </w:pPr>
-          <w:hyperlink w:anchor="_Toc98456527" w:history="1">
+          <w:hyperlink w:anchor="_Toc105333468" w:history="1">
             <w:r>
               <w:rPr>
                 <w:rStyle w:val="Hyperlink"/>
@@ -1195,7 +1195,7 @@
                 <w:rFonts w:eastAsiaTheme="majorEastAsia"/>
                 <w:noProof/>
               </w:rPr>
-              <w:t>Prywatność danych w uczeniu federacyjnym</w:t>
+              <w:t>Sieci neuronowe</w:t>
             </w:r>
             <w:r>
               <w:rPr>
@@ -1216,7 +1216,7 @@
                 <w:noProof/>
                 <w:webHidden/>
               </w:rPr>
-              <w:instrText xml:space="preserve"> PAGEREF _Toc98456527 \h </w:instrText>
+              <w:instrText xml:space="preserve"> PAGEREF _Toc105333468 \h </w:instrText>
             </w:r>
             <w:r>
               <w:rPr>
@@ -1236,7 +1236,7 @@
                 <w:noProof/>
                 <w:webHidden/>
               </w:rPr>
-              <w:t>9</w:t>
+              <w:t>5</w:t>
             </w:r>
             <w:r>
               <w:rPr>
@@ -1261,7 +1261,7 @@
               <w:lang w:val="en-PL" w:eastAsia="en-GB"/>
             </w:rPr>
           </w:pPr>
-          <w:hyperlink w:anchor="_Toc98456528" w:history="1">
+          <w:hyperlink w:anchor="_Toc105333469" w:history="1">
             <w:r>
               <w:rPr>
                 <w:rStyle w:val="Hyperlink"/>
@@ -1285,7 +1285,7 @@
                 <w:rFonts w:eastAsiaTheme="majorEastAsia"/>
                 <w:noProof/>
               </w:rPr>
-              <w:t>Typy federacyjnego uczenia</w:t>
+              <w:t>Tradycyjne uczenie maszynowe</w:t>
             </w:r>
             <w:r>
               <w:rPr>
@@ -1306,7 +1306,367 @@
                 <w:noProof/>
                 <w:webHidden/>
               </w:rPr>
-              <w:instrText xml:space="preserve"> PAGEREF _Toc98456528 \h </w:instrText>
+              <w:instrText xml:space="preserve"> PAGEREF _Toc105333469 \h </w:instrText>
+            </w:r>
+            <w:r>
+              <w:rPr>
+                <w:noProof/>
+                <w:webHidden/>
+              </w:rPr>
+            </w:r>
+            <w:r>
+              <w:rPr>
+                <w:noProof/>
+                <w:webHidden/>
+              </w:rPr>
+              <w:fldChar w:fldCharType="separate"/>
+            </w:r>
+            <w:r>
+              <w:rPr>
+                <w:noProof/>
+                <w:webHidden/>
+              </w:rPr>
+              <w:t>5</w:t>
+            </w:r>
+            <w:r>
+              <w:rPr>
+                <w:noProof/>
+                <w:webHidden/>
+              </w:rPr>
+              <w:fldChar w:fldCharType="end"/>
+            </w:r>
+          </w:hyperlink>
+        </w:p>
+        <w:p>
+          <w:pPr>
+            <w:pStyle w:val="TOC2"/>
+            <w:tabs>
+              <w:tab w:val="left" w:pos="960"/>
+              <w:tab w:val="right" w:leader="dot" w:pos="9062"/>
+            </w:tabs>
+            <w:rPr>
+              <w:rFonts w:asciiTheme="minorHAnsi" w:eastAsiaTheme="minorEastAsia" w:hAnsiTheme="minorHAnsi" w:cstheme="minorBidi"/>
+              <w:noProof/>
+              <w:szCs w:val="24"/>
+              <w:lang w:val="en-PL" w:eastAsia="en-GB"/>
+            </w:rPr>
+          </w:pPr>
+          <w:hyperlink w:anchor="_Toc105333470" w:history="1">
+            <w:r>
+              <w:rPr>
+                <w:rStyle w:val="Hyperlink"/>
+                <w:rFonts w:eastAsiaTheme="majorEastAsia"/>
+                <w:noProof/>
+              </w:rPr>
+              <w:t>2.5.</w:t>
+            </w:r>
+            <w:r>
+              <w:rPr>
+                <w:rFonts w:asciiTheme="minorHAnsi" w:eastAsiaTheme="minorEastAsia" w:hAnsiTheme="minorHAnsi" w:cstheme="minorBidi"/>
+                <w:noProof/>
+                <w:szCs w:val="24"/>
+                <w:lang w:val="en-PL" w:eastAsia="en-GB"/>
+              </w:rPr>
+              <w:tab/>
+            </w:r>
+            <w:r>
+              <w:rPr>
+                <w:rStyle w:val="Hyperlink"/>
+                <w:rFonts w:eastAsiaTheme="majorEastAsia"/>
+                <w:noProof/>
+              </w:rPr>
+              <w:t>Rozproszone uczenie maszynowe</w:t>
+            </w:r>
+            <w:r>
+              <w:rPr>
+                <w:noProof/>
+                <w:webHidden/>
+              </w:rPr>
+              <w:tab/>
+            </w:r>
+            <w:r>
+              <w:rPr>
+                <w:noProof/>
+                <w:webHidden/>
+              </w:rPr>
+              <w:fldChar w:fldCharType="begin"/>
+            </w:r>
+            <w:r>
+              <w:rPr>
+                <w:noProof/>
+                <w:webHidden/>
+              </w:rPr>
+              <w:instrText xml:space="preserve"> PAGEREF _Toc105333470 \h </w:instrText>
+            </w:r>
+            <w:r>
+              <w:rPr>
+                <w:noProof/>
+                <w:webHidden/>
+              </w:rPr>
+            </w:r>
+            <w:r>
+              <w:rPr>
+                <w:noProof/>
+                <w:webHidden/>
+              </w:rPr>
+              <w:fldChar w:fldCharType="separate"/>
+            </w:r>
+            <w:r>
+              <w:rPr>
+                <w:noProof/>
+                <w:webHidden/>
+              </w:rPr>
+              <w:t>6</w:t>
+            </w:r>
+            <w:r>
+              <w:rPr>
+                <w:noProof/>
+                <w:webHidden/>
+              </w:rPr>
+              <w:fldChar w:fldCharType="end"/>
+            </w:r>
+          </w:hyperlink>
+        </w:p>
+        <w:p>
+          <w:pPr>
+            <w:pStyle w:val="TOC2"/>
+            <w:tabs>
+              <w:tab w:val="left" w:pos="960"/>
+              <w:tab w:val="right" w:leader="dot" w:pos="9062"/>
+            </w:tabs>
+            <w:rPr>
+              <w:rFonts w:asciiTheme="minorHAnsi" w:eastAsiaTheme="minorEastAsia" w:hAnsiTheme="minorHAnsi" w:cstheme="minorBidi"/>
+              <w:noProof/>
+              <w:szCs w:val="24"/>
+              <w:lang w:val="en-PL" w:eastAsia="en-GB"/>
+            </w:rPr>
+          </w:pPr>
+          <w:hyperlink w:anchor="_Toc105333471" w:history="1">
+            <w:r>
+              <w:rPr>
+                <w:rStyle w:val="Hyperlink"/>
+                <w:rFonts w:eastAsiaTheme="majorEastAsia"/>
+                <w:noProof/>
+              </w:rPr>
+              <w:t>2.6.</w:t>
+            </w:r>
+            <w:r>
+              <w:rPr>
+                <w:rFonts w:asciiTheme="minorHAnsi" w:eastAsiaTheme="minorEastAsia" w:hAnsiTheme="minorHAnsi" w:cstheme="minorBidi"/>
+                <w:noProof/>
+                <w:szCs w:val="24"/>
+                <w:lang w:val="en-PL" w:eastAsia="en-GB"/>
+              </w:rPr>
+              <w:tab/>
+            </w:r>
+            <w:r>
+              <w:rPr>
+                <w:rStyle w:val="Hyperlink"/>
+                <w:rFonts w:eastAsiaTheme="majorEastAsia"/>
+                <w:noProof/>
+              </w:rPr>
+              <w:t>Federacyjne uczenie maszynowe</w:t>
+            </w:r>
+            <w:r>
+              <w:rPr>
+                <w:noProof/>
+                <w:webHidden/>
+              </w:rPr>
+              <w:tab/>
+            </w:r>
+            <w:r>
+              <w:rPr>
+                <w:noProof/>
+                <w:webHidden/>
+              </w:rPr>
+              <w:fldChar w:fldCharType="begin"/>
+            </w:r>
+            <w:r>
+              <w:rPr>
+                <w:noProof/>
+                <w:webHidden/>
+              </w:rPr>
+              <w:instrText xml:space="preserve"> PAGEREF _Toc105333471 \h </w:instrText>
+            </w:r>
+            <w:r>
+              <w:rPr>
+                <w:noProof/>
+                <w:webHidden/>
+              </w:rPr>
+            </w:r>
+            <w:r>
+              <w:rPr>
+                <w:noProof/>
+                <w:webHidden/>
+              </w:rPr>
+              <w:fldChar w:fldCharType="separate"/>
+            </w:r>
+            <w:r>
+              <w:rPr>
+                <w:noProof/>
+                <w:webHidden/>
+              </w:rPr>
+              <w:t>7</w:t>
+            </w:r>
+            <w:r>
+              <w:rPr>
+                <w:noProof/>
+                <w:webHidden/>
+              </w:rPr>
+              <w:fldChar w:fldCharType="end"/>
+            </w:r>
+          </w:hyperlink>
+        </w:p>
+        <w:p>
+          <w:pPr>
+            <w:pStyle w:val="TOC2"/>
+            <w:tabs>
+              <w:tab w:val="left" w:pos="960"/>
+              <w:tab w:val="right" w:leader="dot" w:pos="9062"/>
+            </w:tabs>
+            <w:rPr>
+              <w:rFonts w:asciiTheme="minorHAnsi" w:eastAsiaTheme="minorEastAsia" w:hAnsiTheme="minorHAnsi" w:cstheme="minorBidi"/>
+              <w:noProof/>
+              <w:szCs w:val="24"/>
+              <w:lang w:val="en-PL" w:eastAsia="en-GB"/>
+            </w:rPr>
+          </w:pPr>
+          <w:hyperlink w:anchor="_Toc105333472" w:history="1">
+            <w:r>
+              <w:rPr>
+                <w:rStyle w:val="Hyperlink"/>
+                <w:rFonts w:eastAsiaTheme="majorEastAsia"/>
+                <w:noProof/>
+              </w:rPr>
+              <w:t>2.7.</w:t>
+            </w:r>
+            <w:r>
+              <w:rPr>
+                <w:rFonts w:asciiTheme="minorHAnsi" w:eastAsiaTheme="minorEastAsia" w:hAnsiTheme="minorHAnsi" w:cstheme="minorBidi"/>
+                <w:noProof/>
+                <w:szCs w:val="24"/>
+                <w:lang w:val="en-PL" w:eastAsia="en-GB"/>
+              </w:rPr>
+              <w:tab/>
+            </w:r>
+            <w:r>
+              <w:rPr>
+                <w:rStyle w:val="Hyperlink"/>
+                <w:rFonts w:eastAsiaTheme="majorEastAsia"/>
+                <w:noProof/>
+              </w:rPr>
+              <w:t>Prywatność danych w uczeniu federacyjnym</w:t>
+            </w:r>
+            <w:r>
+              <w:rPr>
+                <w:noProof/>
+                <w:webHidden/>
+              </w:rPr>
+              <w:tab/>
+            </w:r>
+            <w:r>
+              <w:rPr>
+                <w:noProof/>
+                <w:webHidden/>
+              </w:rPr>
+              <w:fldChar w:fldCharType="begin"/>
+            </w:r>
+            <w:r>
+              <w:rPr>
+                <w:noProof/>
+                <w:webHidden/>
+              </w:rPr>
+              <w:instrText xml:space="preserve"> PAGEREF _Toc105333472 \h </w:instrText>
+            </w:r>
+            <w:r>
+              <w:rPr>
+                <w:noProof/>
+                <w:webHidden/>
+              </w:rPr>
+            </w:r>
+            <w:r>
+              <w:rPr>
+                <w:noProof/>
+                <w:webHidden/>
+              </w:rPr>
+              <w:fldChar w:fldCharType="separate"/>
+            </w:r>
+            <w:r>
+              <w:rPr>
+                <w:noProof/>
+                <w:webHidden/>
+              </w:rPr>
+              <w:t>9</w:t>
+            </w:r>
+            <w:r>
+              <w:rPr>
+                <w:noProof/>
+                <w:webHidden/>
+              </w:rPr>
+              <w:fldChar w:fldCharType="end"/>
+            </w:r>
+          </w:hyperlink>
+        </w:p>
+        <w:p>
+          <w:pPr>
+            <w:pStyle w:val="TOC2"/>
+            <w:tabs>
+              <w:tab w:val="left" w:pos="960"/>
+              <w:tab w:val="right" w:leader="dot" w:pos="9062"/>
+            </w:tabs>
+            <w:rPr>
+              <w:rFonts w:asciiTheme="minorHAnsi" w:eastAsiaTheme="minorEastAsia" w:hAnsiTheme="minorHAnsi" w:cstheme="minorBidi"/>
+              <w:noProof/>
+              <w:szCs w:val="24"/>
+              <w:lang w:val="en-PL" w:eastAsia="en-GB"/>
+            </w:rPr>
+          </w:pPr>
+          <w:hyperlink w:anchor="_Toc105333473" w:history="1">
+            <w:r>
+              <w:rPr>
+                <w:rStyle w:val="Hyperlink"/>
+                <w:rFonts w:eastAsiaTheme="majorEastAsia"/>
+                <w:noProof/>
+              </w:rPr>
+              <w:t>2.8.</w:t>
+            </w:r>
+            <w:r>
+              <w:rPr>
+                <w:rFonts w:asciiTheme="minorHAnsi" w:eastAsiaTheme="minorEastAsia" w:hAnsiTheme="minorHAnsi" w:cstheme="minorBidi"/>
+                <w:noProof/>
+                <w:szCs w:val="24"/>
+                <w:lang w:val="en-PL" w:eastAsia="en-GB"/>
+              </w:rPr>
+              <w:tab/>
+            </w:r>
+            <w:r>
+              <w:rPr>
+                <w:rStyle w:val="Hyperlink"/>
+                <w:rFonts w:eastAsiaTheme="majorEastAsia"/>
+                <w:noProof/>
+              </w:rPr>
+              <w:t>Typy federacyjnego uczenia</w:t>
+            </w:r>
+            <w:r>
+              <w:rPr>
+                <w:noProof/>
+                <w:webHidden/>
+              </w:rPr>
+              <w:tab/>
+            </w:r>
+            <w:r>
+              <w:rPr>
+                <w:noProof/>
+                <w:webHidden/>
+              </w:rPr>
+              <w:fldChar w:fldCharType="begin"/>
+            </w:r>
+            <w:r>
+              <w:rPr>
+                <w:noProof/>
+                <w:webHidden/>
+              </w:rPr>
+              <w:instrText xml:space="preserve"> PAGEREF _Toc105333473 \h </w:instrText>
             </w:r>
             <w:r>
               <w:rPr>
@@ -1347,7 +1707,7 @@
               <w:lang w:val="en-PL" w:eastAsia="en-GB"/>
             </w:rPr>
           </w:pPr>
-          <w:hyperlink w:anchor="_Toc98456529" w:history="1">
+          <w:hyperlink w:anchor="_Toc105333474" w:history="1">
             <w:r>
               <w:rPr>
                 <w:rStyle w:val="Hyperlink"/>
@@ -1370,7 +1730,7 @@
               <w:rPr>
                 <w:webHidden/>
               </w:rPr>
-              <w:instrText xml:space="preserve"> PAGEREF _Toc98456529 \h </w:instrText>
+              <w:instrText xml:space="preserve"> PAGEREF _Toc105333474 \h </w:instrText>
             </w:r>
             <w:r>
               <w:rPr>
@@ -1407,7 +1767,7 @@
               <w:lang w:val="en-PL" w:eastAsia="en-GB"/>
             </w:rPr>
           </w:pPr>
-          <w:hyperlink w:anchor="_Toc98456530" w:history="1">
+          <w:hyperlink w:anchor="_Toc105333475" w:history="1">
             <w:r>
               <w:rPr>
                 <w:rStyle w:val="Hyperlink"/>
@@ -1430,7 +1790,7 @@
               <w:rPr>
                 <w:webHidden/>
               </w:rPr>
-              <w:instrText xml:space="preserve"> PAGEREF _Toc98456530 \h </w:instrText>
+              <w:instrText xml:space="preserve"> PAGEREF _Toc105333475 \h </w:instrText>
             </w:r>
             <w:r>
               <w:rPr>
@@ -1467,7 +1827,7 @@
               <w:lang w:val="en-PL" w:eastAsia="en-GB"/>
             </w:rPr>
           </w:pPr>
-          <w:hyperlink w:anchor="_Toc98456531" w:history="1">
+          <w:hyperlink w:anchor="_Toc105333476" w:history="1">
             <w:r>
               <w:rPr>
                 <w:rStyle w:val="Hyperlink"/>
@@ -1490,7 +1850,7 @@
               <w:rPr>
                 <w:webHidden/>
               </w:rPr>
-              <w:instrText xml:space="preserve"> PAGEREF _Toc98456531 \h </w:instrText>
+              <w:instrText xml:space="preserve"> PAGEREF _Toc105333476 \h </w:instrText>
             </w:r>
             <w:r>
               <w:rPr>
@@ -1573,7 +1933,7 @@
           <w:numId w:val="42"/>
         </w:numPr>
       </w:pPr>
-      <w:bookmarkStart w:id="0" w:name="_Toc98456521"/>
+      <w:bookmarkStart w:id="0" w:name="_Toc105333462"/>
       <w:r>
         <w:lastRenderedPageBreak/>
         <w:t>Wstęp</w:t>
@@ -2080,7 +2440,7 @@
         </w:numPr>
         <w:spacing w:line="300" w:lineRule="auto"/>
       </w:pPr>
-      <w:bookmarkStart w:id="1" w:name="_Toc98456522"/>
+      <w:bookmarkStart w:id="1" w:name="_Toc105333463"/>
       <w:r>
         <w:t>Cel pracy</w:t>
       </w:r>
@@ -2168,7 +2528,7 @@
         </w:numPr>
         <w:spacing w:line="300" w:lineRule="auto"/>
       </w:pPr>
-      <w:bookmarkStart w:id="2" w:name="_Toc98456523"/>
+      <w:bookmarkStart w:id="2" w:name="_Toc105333464"/>
       <w:r>
         <w:t>Zakres pracy</w:t>
       </w:r>
@@ -2214,7 +2574,7 @@
           <w:numId w:val="42"/>
         </w:numPr>
       </w:pPr>
-      <w:bookmarkStart w:id="3" w:name="_Toc98456524"/>
+      <w:bookmarkStart w:id="3" w:name="_Toc105333465"/>
       <w:r>
         <w:lastRenderedPageBreak/>
         <w:t>Wprowadzenie teoretyczne</w:t>
@@ -2275,7 +2635,7 @@
         </w:numPr>
       </w:pPr>
       <w:r>
-        <w:t>Czym jest uczenie maszynowe?</w:t>
+        <w:t>Uczenie maszynowe</w:t>
       </w:r>
     </w:p>
     <w:p>
@@ -2286,9 +2646,11 @@
           <w:numId w:val="42"/>
         </w:numPr>
       </w:pPr>
+      <w:bookmarkStart w:id="4" w:name="_Toc105333467"/>
       <w:r>
         <w:t>Rodzaje uczenia maszynowego</w:t>
       </w:r>
+      <w:bookmarkEnd w:id="4"/>
     </w:p>
     <w:p>
       <w:pPr>
@@ -2298,9 +2660,11 @@
           <w:numId w:val="42"/>
         </w:numPr>
       </w:pPr>
+      <w:bookmarkStart w:id="5" w:name="_Toc105333468"/>
       <w:r>
         <w:t>Sieci neuronowe</w:t>
       </w:r>
+      <w:bookmarkEnd w:id="5"/>
     </w:p>
     <w:p>
       <w:pPr>
@@ -2310,9 +2674,11 @@
           <w:numId w:val="42"/>
         </w:numPr>
       </w:pPr>
+      <w:bookmarkStart w:id="6" w:name="_Toc105333469"/>
       <w:r>
         <w:t>Tradycyjne uczenie maszynowe</w:t>
       </w:r>
+      <w:bookmarkEnd w:id="6"/>
     </w:p>
     <w:p>
       <w:pPr>
@@ -2918,10 +3284,11 @@
         </w:numPr>
         <w:spacing w:before="0"/>
       </w:pPr>
-      <w:bookmarkStart w:id="4" w:name="_Toc98456526"/>
+      <w:bookmarkStart w:id="7" w:name="_Toc105333470"/>
       <w:r>
         <w:t>Rozproszone uczenie maszynowe</w:t>
       </w:r>
+      <w:bookmarkEnd w:id="7"/>
     </w:p>
     <w:p/>
     <w:p>
@@ -3075,13 +3442,14 @@
         </w:numPr>
         <w:spacing w:before="0"/>
       </w:pPr>
+      <w:bookmarkStart w:id="8" w:name="_Toc105333471"/>
       <w:r>
         <w:t>Federacyjne</w:t>
       </w:r>
       <w:r>
         <w:t xml:space="preserve"> uczenie maszynowe</w:t>
       </w:r>
-      <w:bookmarkEnd w:id="4"/>
+      <w:bookmarkEnd w:id="8"/>
     </w:p>
     <w:p>
       <w:pPr>
@@ -3894,14 +4262,14 @@
           <w:numId w:val="42"/>
         </w:numPr>
       </w:pPr>
-      <w:bookmarkStart w:id="5" w:name="_Toc98456527"/>
+      <w:bookmarkStart w:id="9" w:name="_Toc105333472"/>
       <w:r>
         <w:t xml:space="preserve">Prywatność danych w </w:t>
       </w:r>
       <w:r>
         <w:t>uczeniu federacyjnym</w:t>
       </w:r>
-      <w:bookmarkEnd w:id="5"/>
+      <w:bookmarkEnd w:id="9"/>
     </w:p>
     <w:p>
       <w:pPr>
@@ -4116,14 +4484,14 @@
           <w:numId w:val="42"/>
         </w:numPr>
       </w:pPr>
-      <w:bookmarkStart w:id="6" w:name="_Toc98456528"/>
+      <w:bookmarkStart w:id="10" w:name="_Toc105333473"/>
       <w:r>
         <w:t>Typy</w:t>
       </w:r>
       <w:r>
         <w:t xml:space="preserve"> federacyjnego uczenia</w:t>
       </w:r>
-      <w:bookmarkEnd w:id="6"/>
+      <w:bookmarkEnd w:id="10"/>
       <w:r>
         <w:br/>
       </w:r>
@@ -4882,7 +5250,7 @@
       <w:pPr>
         <w:pStyle w:val="Heading1"/>
       </w:pPr>
-      <w:bookmarkStart w:id="7" w:name="_Toc98456529"/>
+      <w:bookmarkStart w:id="11" w:name="_Toc105333474"/>
       <w:r>
         <w:lastRenderedPageBreak/>
         <w:t xml:space="preserve">Opis </w:t>
@@ -4890,29 +5258,29 @@
       <w:r>
         <w:t>przebiegu wykonanych badan i eksperymentów</w:t>
       </w:r>
-      <w:bookmarkEnd w:id="7"/>
+      <w:bookmarkEnd w:id="11"/>
     </w:p>
     <w:p/>
     <w:p>
       <w:pPr>
         <w:pStyle w:val="Heading1"/>
       </w:pPr>
-      <w:bookmarkStart w:id="8" w:name="_Toc98456530"/>
+      <w:bookmarkStart w:id="12" w:name="_Toc105333475"/>
       <w:r>
         <w:t>Podsumowanie</w:t>
       </w:r>
-      <w:bookmarkEnd w:id="8"/>
+      <w:bookmarkEnd w:id="12"/>
     </w:p>
     <w:p/>
     <w:p>
       <w:pPr>
         <w:pStyle w:val="Heading1"/>
       </w:pPr>
-      <w:bookmarkStart w:id="9" w:name="_Toc98456531"/>
+      <w:bookmarkStart w:id="13" w:name="_Toc105333476"/>
       <w:r>
         <w:t>Bibliografia</w:t>
       </w:r>
-      <w:bookmarkEnd w:id="9"/>
+      <w:bookmarkEnd w:id="13"/>
     </w:p>
     <w:p>
       <w:pPr>
@@ -4928,7 +5296,7 @@
           <w:szCs w:val="24"/>
         </w:rPr>
       </w:pPr>
-      <w:bookmarkStart w:id="10" w:name="_Toc60313915"/>
+      <w:bookmarkStart w:id="14" w:name="_Toc60313915"/>
       <w:r>
         <w:rPr>
           <w:b/>
@@ -4936,7 +5304,7 @@
         </w:rPr>
         <w:t>Opracowania książkowe</w:t>
       </w:r>
-      <w:bookmarkEnd w:id="10"/>
+      <w:bookmarkEnd w:id="14"/>
     </w:p>
     <w:p>
       <w:pPr>
@@ -4960,7 +5328,7 @@
           <w:szCs w:val="24"/>
         </w:rPr>
       </w:pPr>
-      <w:bookmarkStart w:id="11" w:name="_Toc60313916"/>
+      <w:bookmarkStart w:id="15" w:name="_Toc60313916"/>
       <w:r>
         <w:rPr>
           <w:rFonts w:eastAsiaTheme="majorEastAsia"/>
@@ -4969,7 +5337,7 @@
         </w:rPr>
         <w:t>Dokumenty</w:t>
       </w:r>
-      <w:bookmarkEnd w:id="11"/>
+      <w:bookmarkEnd w:id="15"/>
     </w:p>
     <w:p>
       <w:pPr>

</xml_diff>

<commit_message>
Added new models, weight sending minimum difference and collecting best metrics (#6)
* Added algorithm to sending only weights that changed.

* Fixed metrics and confusion matrix

* Added getting best metrics

* Refactored, added EarlyStopping for server learning

* Added algorithms.py

* Added name of model in json file

* New approach with running traditional and federated learning separetely

* New approach with running traditional and federated learning separetely - working

* Added models

* Added saved generated data

* Refactored so traditional models are tested as well

* Added new models that are also tested
</commit_message>
<xml_diff>
--- a/docs/Skrzyniarz_praca_magisterska.docx
+++ b/docs/Skrzyniarz_praca_magisterska.docx
@@ -654,7 +654,7 @@
             </w:rPr>
             <w:fldChar w:fldCharType="separate"/>
           </w:r>
-          <w:hyperlink w:anchor="_Toc98456521" w:history="1">
+          <w:hyperlink w:anchor="_Toc105333462" w:history="1">
             <w:r>
               <w:rPr>
                 <w:rStyle w:val="Hyperlink"/>
@@ -692,7 +692,7 @@
               <w:rPr>
                 <w:webHidden/>
               </w:rPr>
-              <w:instrText xml:space="preserve"> PAGEREF _Toc98456521 \h </w:instrText>
+              <w:instrText xml:space="preserve"> PAGEREF _Toc105333462 \h </w:instrText>
             </w:r>
             <w:r>
               <w:rPr>
@@ -733,7 +733,7 @@
               <w:lang w:val="en-PL" w:eastAsia="en-GB"/>
             </w:rPr>
           </w:pPr>
-          <w:hyperlink w:anchor="_Toc98456522" w:history="1">
+          <w:hyperlink w:anchor="_Toc105333463" w:history="1">
             <w:r>
               <w:rPr>
                 <w:rStyle w:val="Hyperlink"/>
@@ -778,7 +778,7 @@
                 <w:noProof/>
                 <w:webHidden/>
               </w:rPr>
-              <w:instrText xml:space="preserve"> PAGEREF _Toc98456522 \h </w:instrText>
+              <w:instrText xml:space="preserve"> PAGEREF _Toc105333463 \h </w:instrText>
             </w:r>
             <w:r>
               <w:rPr>
@@ -798,7 +798,7 @@
                 <w:noProof/>
                 <w:webHidden/>
               </w:rPr>
-              <w:t>5</w:t>
+              <w:t>4</w:t>
             </w:r>
             <w:r>
               <w:rPr>
@@ -823,7 +823,7 @@
               <w:lang w:val="en-PL" w:eastAsia="en-GB"/>
             </w:rPr>
           </w:pPr>
-          <w:hyperlink w:anchor="_Toc98456523" w:history="1">
+          <w:hyperlink w:anchor="_Toc105333464" w:history="1">
             <w:r>
               <w:rPr>
                 <w:rStyle w:val="Hyperlink"/>
@@ -868,7 +868,7 @@
                 <w:noProof/>
                 <w:webHidden/>
               </w:rPr>
-              <w:instrText xml:space="preserve"> PAGEREF _Toc98456523 \h </w:instrText>
+              <w:instrText xml:space="preserve"> PAGEREF _Toc105333464 \h </w:instrText>
             </w:r>
             <w:r>
               <w:rPr>
@@ -888,7 +888,7 @@
                 <w:noProof/>
                 <w:webHidden/>
               </w:rPr>
-              <w:t>5</w:t>
+              <w:t>4</w:t>
             </w:r>
             <w:r>
               <w:rPr>
@@ -912,7 +912,7 @@
               <w:lang w:val="en-PL" w:eastAsia="en-GB"/>
             </w:rPr>
           </w:pPr>
-          <w:hyperlink w:anchor="_Toc98456524" w:history="1">
+          <w:hyperlink w:anchor="_Toc105333465" w:history="1">
             <w:r>
               <w:rPr>
                 <w:rStyle w:val="Hyperlink"/>
@@ -950,7 +950,7 @@
               <w:rPr>
                 <w:webHidden/>
               </w:rPr>
-              <w:instrText xml:space="preserve"> PAGEREF _Toc98456524 \h </w:instrText>
+              <w:instrText xml:space="preserve"> PAGEREF _Toc105333465 \h </w:instrText>
             </w:r>
             <w:r>
               <w:rPr>
@@ -967,7 +967,7 @@
               <w:rPr>
                 <w:webHidden/>
               </w:rPr>
-              <w:t>6</w:t>
+              <w:t>5</w:t>
             </w:r>
             <w:r>
               <w:rPr>
@@ -991,7 +991,7 @@
               <w:lang w:val="en-PL" w:eastAsia="en-GB"/>
             </w:rPr>
           </w:pPr>
-          <w:hyperlink w:anchor="_Toc98456525" w:history="1">
+          <w:hyperlink w:anchor="_Toc105333466" w:history="1">
             <w:r>
               <w:rPr>
                 <w:rStyle w:val="Hyperlink"/>
@@ -1015,7 +1015,7 @@
                 <w:rFonts w:eastAsiaTheme="majorEastAsia"/>
                 <w:noProof/>
               </w:rPr>
-              <w:t>Rozproszone uczenie maszynowe</w:t>
+              <w:t>Czym jest uczenie maszynowe?</w:t>
             </w:r>
             <w:r>
               <w:rPr>
@@ -1036,7 +1036,7 @@
                 <w:noProof/>
                 <w:webHidden/>
               </w:rPr>
-              <w:instrText xml:space="preserve"> PAGEREF _Toc98456525 \h </w:instrText>
+              <w:instrText xml:space="preserve"> PAGEREF _Toc105333466 \h </w:instrText>
             </w:r>
             <w:r>
               <w:rPr>
@@ -1056,7 +1056,7 @@
                 <w:noProof/>
                 <w:webHidden/>
               </w:rPr>
-              <w:t>6</w:t>
+              <w:t>5</w:t>
             </w:r>
             <w:r>
               <w:rPr>
@@ -1081,7 +1081,7 @@
               <w:lang w:val="en-PL" w:eastAsia="en-GB"/>
             </w:rPr>
           </w:pPr>
-          <w:hyperlink w:anchor="_Toc98456526" w:history="1">
+          <w:hyperlink w:anchor="_Toc105333467" w:history="1">
             <w:r>
               <w:rPr>
                 <w:rStyle w:val="Hyperlink"/>
@@ -1105,7 +1105,7 @@
                 <w:rFonts w:eastAsiaTheme="majorEastAsia"/>
                 <w:noProof/>
               </w:rPr>
-              <w:t>Federacyjne uczenie maszynowe</w:t>
+              <w:t>Rodzaje uczenia maszynowego</w:t>
             </w:r>
             <w:r>
               <w:rPr>
@@ -1126,7 +1126,7 @@
                 <w:noProof/>
                 <w:webHidden/>
               </w:rPr>
-              <w:instrText xml:space="preserve"> PAGEREF _Toc98456526 \h </w:instrText>
+              <w:instrText xml:space="preserve"> PAGEREF _Toc105333467 \h </w:instrText>
             </w:r>
             <w:r>
               <w:rPr>
@@ -1146,7 +1146,7 @@
                 <w:noProof/>
                 <w:webHidden/>
               </w:rPr>
-              <w:t>7</w:t>
+              <w:t>5</w:t>
             </w:r>
             <w:r>
               <w:rPr>
@@ -1171,7 +1171,7 @@
               <w:lang w:val="en-PL" w:eastAsia="en-GB"/>
             </w:rPr>
           </w:pPr>
-          <w:hyperlink w:anchor="_Toc98456527" w:history="1">
+          <w:hyperlink w:anchor="_Toc105333468" w:history="1">
             <w:r>
               <w:rPr>
                 <w:rStyle w:val="Hyperlink"/>
@@ -1195,7 +1195,7 @@
                 <w:rFonts w:eastAsiaTheme="majorEastAsia"/>
                 <w:noProof/>
               </w:rPr>
-              <w:t>Prywatność danych w uczeniu federacyjnym</w:t>
+              <w:t>Sieci neuronowe</w:t>
             </w:r>
             <w:r>
               <w:rPr>
@@ -1216,7 +1216,7 @@
                 <w:noProof/>
                 <w:webHidden/>
               </w:rPr>
-              <w:instrText xml:space="preserve"> PAGEREF _Toc98456527 \h </w:instrText>
+              <w:instrText xml:space="preserve"> PAGEREF _Toc105333468 \h </w:instrText>
             </w:r>
             <w:r>
               <w:rPr>
@@ -1236,7 +1236,7 @@
                 <w:noProof/>
                 <w:webHidden/>
               </w:rPr>
-              <w:t>9</w:t>
+              <w:t>5</w:t>
             </w:r>
             <w:r>
               <w:rPr>
@@ -1261,7 +1261,7 @@
               <w:lang w:val="en-PL" w:eastAsia="en-GB"/>
             </w:rPr>
           </w:pPr>
-          <w:hyperlink w:anchor="_Toc98456528" w:history="1">
+          <w:hyperlink w:anchor="_Toc105333469" w:history="1">
             <w:r>
               <w:rPr>
                 <w:rStyle w:val="Hyperlink"/>
@@ -1285,7 +1285,7 @@
                 <w:rFonts w:eastAsiaTheme="majorEastAsia"/>
                 <w:noProof/>
               </w:rPr>
-              <w:t>Typy federacyjnego uczenia</w:t>
+              <w:t>Tradycyjne uczenie maszynowe</w:t>
             </w:r>
             <w:r>
               <w:rPr>
@@ -1306,7 +1306,367 @@
                 <w:noProof/>
                 <w:webHidden/>
               </w:rPr>
-              <w:instrText xml:space="preserve"> PAGEREF _Toc98456528 \h </w:instrText>
+              <w:instrText xml:space="preserve"> PAGEREF _Toc105333469 \h </w:instrText>
+            </w:r>
+            <w:r>
+              <w:rPr>
+                <w:noProof/>
+                <w:webHidden/>
+              </w:rPr>
+            </w:r>
+            <w:r>
+              <w:rPr>
+                <w:noProof/>
+                <w:webHidden/>
+              </w:rPr>
+              <w:fldChar w:fldCharType="separate"/>
+            </w:r>
+            <w:r>
+              <w:rPr>
+                <w:noProof/>
+                <w:webHidden/>
+              </w:rPr>
+              <w:t>5</w:t>
+            </w:r>
+            <w:r>
+              <w:rPr>
+                <w:noProof/>
+                <w:webHidden/>
+              </w:rPr>
+              <w:fldChar w:fldCharType="end"/>
+            </w:r>
+          </w:hyperlink>
+        </w:p>
+        <w:p>
+          <w:pPr>
+            <w:pStyle w:val="TOC2"/>
+            <w:tabs>
+              <w:tab w:val="left" w:pos="960"/>
+              <w:tab w:val="right" w:leader="dot" w:pos="9062"/>
+            </w:tabs>
+            <w:rPr>
+              <w:rFonts w:asciiTheme="minorHAnsi" w:eastAsiaTheme="minorEastAsia" w:hAnsiTheme="minorHAnsi" w:cstheme="minorBidi"/>
+              <w:noProof/>
+              <w:szCs w:val="24"/>
+              <w:lang w:val="en-PL" w:eastAsia="en-GB"/>
+            </w:rPr>
+          </w:pPr>
+          <w:hyperlink w:anchor="_Toc105333470" w:history="1">
+            <w:r>
+              <w:rPr>
+                <w:rStyle w:val="Hyperlink"/>
+                <w:rFonts w:eastAsiaTheme="majorEastAsia"/>
+                <w:noProof/>
+              </w:rPr>
+              <w:t>2.5.</w:t>
+            </w:r>
+            <w:r>
+              <w:rPr>
+                <w:rFonts w:asciiTheme="minorHAnsi" w:eastAsiaTheme="minorEastAsia" w:hAnsiTheme="minorHAnsi" w:cstheme="minorBidi"/>
+                <w:noProof/>
+                <w:szCs w:val="24"/>
+                <w:lang w:val="en-PL" w:eastAsia="en-GB"/>
+              </w:rPr>
+              <w:tab/>
+            </w:r>
+            <w:r>
+              <w:rPr>
+                <w:rStyle w:val="Hyperlink"/>
+                <w:rFonts w:eastAsiaTheme="majorEastAsia"/>
+                <w:noProof/>
+              </w:rPr>
+              <w:t>Rozproszone uczenie maszynowe</w:t>
+            </w:r>
+            <w:r>
+              <w:rPr>
+                <w:noProof/>
+                <w:webHidden/>
+              </w:rPr>
+              <w:tab/>
+            </w:r>
+            <w:r>
+              <w:rPr>
+                <w:noProof/>
+                <w:webHidden/>
+              </w:rPr>
+              <w:fldChar w:fldCharType="begin"/>
+            </w:r>
+            <w:r>
+              <w:rPr>
+                <w:noProof/>
+                <w:webHidden/>
+              </w:rPr>
+              <w:instrText xml:space="preserve"> PAGEREF _Toc105333470 \h </w:instrText>
+            </w:r>
+            <w:r>
+              <w:rPr>
+                <w:noProof/>
+                <w:webHidden/>
+              </w:rPr>
+            </w:r>
+            <w:r>
+              <w:rPr>
+                <w:noProof/>
+                <w:webHidden/>
+              </w:rPr>
+              <w:fldChar w:fldCharType="separate"/>
+            </w:r>
+            <w:r>
+              <w:rPr>
+                <w:noProof/>
+                <w:webHidden/>
+              </w:rPr>
+              <w:t>6</w:t>
+            </w:r>
+            <w:r>
+              <w:rPr>
+                <w:noProof/>
+                <w:webHidden/>
+              </w:rPr>
+              <w:fldChar w:fldCharType="end"/>
+            </w:r>
+          </w:hyperlink>
+        </w:p>
+        <w:p>
+          <w:pPr>
+            <w:pStyle w:val="TOC2"/>
+            <w:tabs>
+              <w:tab w:val="left" w:pos="960"/>
+              <w:tab w:val="right" w:leader="dot" w:pos="9062"/>
+            </w:tabs>
+            <w:rPr>
+              <w:rFonts w:asciiTheme="minorHAnsi" w:eastAsiaTheme="minorEastAsia" w:hAnsiTheme="minorHAnsi" w:cstheme="minorBidi"/>
+              <w:noProof/>
+              <w:szCs w:val="24"/>
+              <w:lang w:val="en-PL" w:eastAsia="en-GB"/>
+            </w:rPr>
+          </w:pPr>
+          <w:hyperlink w:anchor="_Toc105333471" w:history="1">
+            <w:r>
+              <w:rPr>
+                <w:rStyle w:val="Hyperlink"/>
+                <w:rFonts w:eastAsiaTheme="majorEastAsia"/>
+                <w:noProof/>
+              </w:rPr>
+              <w:t>2.6.</w:t>
+            </w:r>
+            <w:r>
+              <w:rPr>
+                <w:rFonts w:asciiTheme="minorHAnsi" w:eastAsiaTheme="minorEastAsia" w:hAnsiTheme="minorHAnsi" w:cstheme="minorBidi"/>
+                <w:noProof/>
+                <w:szCs w:val="24"/>
+                <w:lang w:val="en-PL" w:eastAsia="en-GB"/>
+              </w:rPr>
+              <w:tab/>
+            </w:r>
+            <w:r>
+              <w:rPr>
+                <w:rStyle w:val="Hyperlink"/>
+                <w:rFonts w:eastAsiaTheme="majorEastAsia"/>
+                <w:noProof/>
+              </w:rPr>
+              <w:t>Federacyjne uczenie maszynowe</w:t>
+            </w:r>
+            <w:r>
+              <w:rPr>
+                <w:noProof/>
+                <w:webHidden/>
+              </w:rPr>
+              <w:tab/>
+            </w:r>
+            <w:r>
+              <w:rPr>
+                <w:noProof/>
+                <w:webHidden/>
+              </w:rPr>
+              <w:fldChar w:fldCharType="begin"/>
+            </w:r>
+            <w:r>
+              <w:rPr>
+                <w:noProof/>
+                <w:webHidden/>
+              </w:rPr>
+              <w:instrText xml:space="preserve"> PAGEREF _Toc105333471 \h </w:instrText>
+            </w:r>
+            <w:r>
+              <w:rPr>
+                <w:noProof/>
+                <w:webHidden/>
+              </w:rPr>
+            </w:r>
+            <w:r>
+              <w:rPr>
+                <w:noProof/>
+                <w:webHidden/>
+              </w:rPr>
+              <w:fldChar w:fldCharType="separate"/>
+            </w:r>
+            <w:r>
+              <w:rPr>
+                <w:noProof/>
+                <w:webHidden/>
+              </w:rPr>
+              <w:t>7</w:t>
+            </w:r>
+            <w:r>
+              <w:rPr>
+                <w:noProof/>
+                <w:webHidden/>
+              </w:rPr>
+              <w:fldChar w:fldCharType="end"/>
+            </w:r>
+          </w:hyperlink>
+        </w:p>
+        <w:p>
+          <w:pPr>
+            <w:pStyle w:val="TOC2"/>
+            <w:tabs>
+              <w:tab w:val="left" w:pos="960"/>
+              <w:tab w:val="right" w:leader="dot" w:pos="9062"/>
+            </w:tabs>
+            <w:rPr>
+              <w:rFonts w:asciiTheme="minorHAnsi" w:eastAsiaTheme="minorEastAsia" w:hAnsiTheme="minorHAnsi" w:cstheme="minorBidi"/>
+              <w:noProof/>
+              <w:szCs w:val="24"/>
+              <w:lang w:val="en-PL" w:eastAsia="en-GB"/>
+            </w:rPr>
+          </w:pPr>
+          <w:hyperlink w:anchor="_Toc105333472" w:history="1">
+            <w:r>
+              <w:rPr>
+                <w:rStyle w:val="Hyperlink"/>
+                <w:rFonts w:eastAsiaTheme="majorEastAsia"/>
+                <w:noProof/>
+              </w:rPr>
+              <w:t>2.7.</w:t>
+            </w:r>
+            <w:r>
+              <w:rPr>
+                <w:rFonts w:asciiTheme="minorHAnsi" w:eastAsiaTheme="minorEastAsia" w:hAnsiTheme="minorHAnsi" w:cstheme="minorBidi"/>
+                <w:noProof/>
+                <w:szCs w:val="24"/>
+                <w:lang w:val="en-PL" w:eastAsia="en-GB"/>
+              </w:rPr>
+              <w:tab/>
+            </w:r>
+            <w:r>
+              <w:rPr>
+                <w:rStyle w:val="Hyperlink"/>
+                <w:rFonts w:eastAsiaTheme="majorEastAsia"/>
+                <w:noProof/>
+              </w:rPr>
+              <w:t>Prywatność danych w uczeniu federacyjnym</w:t>
+            </w:r>
+            <w:r>
+              <w:rPr>
+                <w:noProof/>
+                <w:webHidden/>
+              </w:rPr>
+              <w:tab/>
+            </w:r>
+            <w:r>
+              <w:rPr>
+                <w:noProof/>
+                <w:webHidden/>
+              </w:rPr>
+              <w:fldChar w:fldCharType="begin"/>
+            </w:r>
+            <w:r>
+              <w:rPr>
+                <w:noProof/>
+                <w:webHidden/>
+              </w:rPr>
+              <w:instrText xml:space="preserve"> PAGEREF _Toc105333472 \h </w:instrText>
+            </w:r>
+            <w:r>
+              <w:rPr>
+                <w:noProof/>
+                <w:webHidden/>
+              </w:rPr>
+            </w:r>
+            <w:r>
+              <w:rPr>
+                <w:noProof/>
+                <w:webHidden/>
+              </w:rPr>
+              <w:fldChar w:fldCharType="separate"/>
+            </w:r>
+            <w:r>
+              <w:rPr>
+                <w:noProof/>
+                <w:webHidden/>
+              </w:rPr>
+              <w:t>9</w:t>
+            </w:r>
+            <w:r>
+              <w:rPr>
+                <w:noProof/>
+                <w:webHidden/>
+              </w:rPr>
+              <w:fldChar w:fldCharType="end"/>
+            </w:r>
+          </w:hyperlink>
+        </w:p>
+        <w:p>
+          <w:pPr>
+            <w:pStyle w:val="TOC2"/>
+            <w:tabs>
+              <w:tab w:val="left" w:pos="960"/>
+              <w:tab w:val="right" w:leader="dot" w:pos="9062"/>
+            </w:tabs>
+            <w:rPr>
+              <w:rFonts w:asciiTheme="minorHAnsi" w:eastAsiaTheme="minorEastAsia" w:hAnsiTheme="minorHAnsi" w:cstheme="minorBidi"/>
+              <w:noProof/>
+              <w:szCs w:val="24"/>
+              <w:lang w:val="en-PL" w:eastAsia="en-GB"/>
+            </w:rPr>
+          </w:pPr>
+          <w:hyperlink w:anchor="_Toc105333473" w:history="1">
+            <w:r>
+              <w:rPr>
+                <w:rStyle w:val="Hyperlink"/>
+                <w:rFonts w:eastAsiaTheme="majorEastAsia"/>
+                <w:noProof/>
+              </w:rPr>
+              <w:t>2.8.</w:t>
+            </w:r>
+            <w:r>
+              <w:rPr>
+                <w:rFonts w:asciiTheme="minorHAnsi" w:eastAsiaTheme="minorEastAsia" w:hAnsiTheme="minorHAnsi" w:cstheme="minorBidi"/>
+                <w:noProof/>
+                <w:szCs w:val="24"/>
+                <w:lang w:val="en-PL" w:eastAsia="en-GB"/>
+              </w:rPr>
+              <w:tab/>
+            </w:r>
+            <w:r>
+              <w:rPr>
+                <w:rStyle w:val="Hyperlink"/>
+                <w:rFonts w:eastAsiaTheme="majorEastAsia"/>
+                <w:noProof/>
+              </w:rPr>
+              <w:t>Typy federacyjnego uczenia</w:t>
+            </w:r>
+            <w:r>
+              <w:rPr>
+                <w:noProof/>
+                <w:webHidden/>
+              </w:rPr>
+              <w:tab/>
+            </w:r>
+            <w:r>
+              <w:rPr>
+                <w:noProof/>
+                <w:webHidden/>
+              </w:rPr>
+              <w:fldChar w:fldCharType="begin"/>
+            </w:r>
+            <w:r>
+              <w:rPr>
+                <w:noProof/>
+                <w:webHidden/>
+              </w:rPr>
+              <w:instrText xml:space="preserve"> PAGEREF _Toc105333473 \h </w:instrText>
             </w:r>
             <w:r>
               <w:rPr>
@@ -1347,7 +1707,7 @@
               <w:lang w:val="en-PL" w:eastAsia="en-GB"/>
             </w:rPr>
           </w:pPr>
-          <w:hyperlink w:anchor="_Toc98456529" w:history="1">
+          <w:hyperlink w:anchor="_Toc105333474" w:history="1">
             <w:r>
               <w:rPr>
                 <w:rStyle w:val="Hyperlink"/>
@@ -1370,7 +1730,7 @@
               <w:rPr>
                 <w:webHidden/>
               </w:rPr>
-              <w:instrText xml:space="preserve"> PAGEREF _Toc98456529 \h </w:instrText>
+              <w:instrText xml:space="preserve"> PAGEREF _Toc105333474 \h </w:instrText>
             </w:r>
             <w:r>
               <w:rPr>
@@ -1407,7 +1767,7 @@
               <w:lang w:val="en-PL" w:eastAsia="en-GB"/>
             </w:rPr>
           </w:pPr>
-          <w:hyperlink w:anchor="_Toc98456530" w:history="1">
+          <w:hyperlink w:anchor="_Toc105333475" w:history="1">
             <w:r>
               <w:rPr>
                 <w:rStyle w:val="Hyperlink"/>
@@ -1430,7 +1790,7 @@
               <w:rPr>
                 <w:webHidden/>
               </w:rPr>
-              <w:instrText xml:space="preserve"> PAGEREF _Toc98456530 \h </w:instrText>
+              <w:instrText xml:space="preserve"> PAGEREF _Toc105333475 \h </w:instrText>
             </w:r>
             <w:r>
               <w:rPr>
@@ -1467,7 +1827,7 @@
               <w:lang w:val="en-PL" w:eastAsia="en-GB"/>
             </w:rPr>
           </w:pPr>
-          <w:hyperlink w:anchor="_Toc98456531" w:history="1">
+          <w:hyperlink w:anchor="_Toc105333476" w:history="1">
             <w:r>
               <w:rPr>
                 <w:rStyle w:val="Hyperlink"/>
@@ -1490,7 +1850,7 @@
               <w:rPr>
                 <w:webHidden/>
               </w:rPr>
-              <w:instrText xml:space="preserve"> PAGEREF _Toc98456531 \h </w:instrText>
+              <w:instrText xml:space="preserve"> PAGEREF _Toc105333476 \h </w:instrText>
             </w:r>
             <w:r>
               <w:rPr>
@@ -1573,7 +1933,7 @@
           <w:numId w:val="42"/>
         </w:numPr>
       </w:pPr>
-      <w:bookmarkStart w:id="0" w:name="_Toc98456521"/>
+      <w:bookmarkStart w:id="0" w:name="_Toc105333462"/>
       <w:r>
         <w:lastRenderedPageBreak/>
         <w:t>Wstęp</w:t>
@@ -2080,7 +2440,7 @@
         </w:numPr>
         <w:spacing w:line="300" w:lineRule="auto"/>
       </w:pPr>
-      <w:bookmarkStart w:id="1" w:name="_Toc98456522"/>
+      <w:bookmarkStart w:id="1" w:name="_Toc105333463"/>
       <w:r>
         <w:t>Cel pracy</w:t>
       </w:r>
@@ -2168,7 +2528,7 @@
         </w:numPr>
         <w:spacing w:line="300" w:lineRule="auto"/>
       </w:pPr>
-      <w:bookmarkStart w:id="2" w:name="_Toc98456523"/>
+      <w:bookmarkStart w:id="2" w:name="_Toc105333464"/>
       <w:r>
         <w:t>Zakres pracy</w:t>
       </w:r>
@@ -2214,7 +2574,7 @@
           <w:numId w:val="42"/>
         </w:numPr>
       </w:pPr>
-      <w:bookmarkStart w:id="3" w:name="_Toc98456524"/>
+      <w:bookmarkStart w:id="3" w:name="_Toc105333465"/>
       <w:r>
         <w:lastRenderedPageBreak/>
         <w:t>Wprowadzenie teoretyczne</w:t>
@@ -2247,6 +2607,15 @@
         </w:rPr>
         <w:t>W oparciu o wykorzystane pozycje literaturowe wytłumaczone zostanie czym tak naprawdę jest federacyjne uczenie maszynowe, jakie są różnice względem tradycyjnego modelu uczenia oraz jakie wyróżniamy rodzaje opisywanej metody.</w:t>
       </w:r>
+    </w:p>
+    <w:p>
+      <w:pPr>
+        <w:spacing w:after="0" w:line="300" w:lineRule="auto"/>
+        <w:jc w:val="both"/>
+        <w:rPr>
+          <w:szCs w:val="24"/>
+        </w:rPr>
+      </w:pPr>
     </w:p>
     <w:p>
       <w:pPr>
@@ -2266,8 +2635,50 @@
         </w:numPr>
       </w:pPr>
       <w:r>
+        <w:t>Uczenie maszynowe</w:t>
+      </w:r>
+    </w:p>
+    <w:p>
+      <w:pPr>
+        <w:pStyle w:val="Heading2"/>
+        <w:numPr>
+          <w:ilvl w:val="1"/>
+          <w:numId w:val="42"/>
+        </w:numPr>
+      </w:pPr>
+      <w:bookmarkStart w:id="4" w:name="_Toc105333467"/>
+      <w:r>
+        <w:t>Rodzaje uczenia maszynowego</w:t>
+      </w:r>
+      <w:bookmarkEnd w:id="4"/>
+    </w:p>
+    <w:p>
+      <w:pPr>
+        <w:pStyle w:val="Heading2"/>
+        <w:numPr>
+          <w:ilvl w:val="1"/>
+          <w:numId w:val="42"/>
+        </w:numPr>
+      </w:pPr>
+      <w:bookmarkStart w:id="5" w:name="_Toc105333468"/>
+      <w:r>
+        <w:t>Sieci neuronowe</w:t>
+      </w:r>
+      <w:bookmarkEnd w:id="5"/>
+    </w:p>
+    <w:p>
+      <w:pPr>
+        <w:pStyle w:val="Heading2"/>
+        <w:numPr>
+          <w:ilvl w:val="1"/>
+          <w:numId w:val="42"/>
+        </w:numPr>
+      </w:pPr>
+      <w:bookmarkStart w:id="6" w:name="_Toc105333469"/>
+      <w:r>
         <w:t>Tradycyjne uczenie maszynowe</w:t>
       </w:r>
+      <w:bookmarkEnd w:id="6"/>
     </w:p>
     <w:p>
       <w:pPr>
@@ -2687,6 +3098,7 @@
         <w:rPr>
           <w:szCs w:val="24"/>
         </w:rPr>
+        <w:lastRenderedPageBreak/>
         <w:t>okresowe wysyłanie zgromadzonych przez urządzenia rozproszone danych do jednostki centralnej;</w:t>
       </w:r>
     </w:p>
@@ -2794,11 +3206,10 @@
           <w:bCs/>
           <w:noProof/>
         </w:rPr>
-        <w:lastRenderedPageBreak/>
         <w:drawing>
-          <wp:inline distT="0" distB="0" distL="0" distR="0" wp14:anchorId="34018BD3" wp14:editId="533BC96A">
+          <wp:inline distT="0" distB="0" distL="0" distR="0" wp14:anchorId="34018BD3" wp14:editId="39498762">
             <wp:extent cx="3960000" cy="4041966"/>
-            <wp:effectExtent l="0" t="0" r="2540" b="0"/>
+            <wp:effectExtent l="0" t="0" r="4445" b="0"/>
             <wp:docPr id="11" name="Picture 11" descr="Diagram&#10;&#10;Description automatically generated"/>
             <wp:cNvGraphicFramePr>
               <a:graphicFrameLocks xmlns:a="http://schemas.openxmlformats.org/drawingml/2006/main" noChangeAspect="1"/>
@@ -2873,10 +3284,11 @@
         </w:numPr>
         <w:spacing w:before="0"/>
       </w:pPr>
-      <w:bookmarkStart w:id="4" w:name="_Toc98456526"/>
+      <w:bookmarkStart w:id="7" w:name="_Toc105333470"/>
       <w:r>
         <w:t>Rozproszone uczenie maszynowe</w:t>
       </w:r>
+      <w:bookmarkEnd w:id="7"/>
     </w:p>
     <w:p/>
     <w:p>
@@ -2973,7 +3385,11 @@
         <w:t xml:space="preserve"> </w:t>
       </w:r>
       <w:r>
-        <w:t>Operuje także na zagregowanych danych, jednak proces uczenia dystrybuowany jest pomiędzy wiele urządzeń</w:t>
+        <w:t xml:space="preserve">Operuje także na </w:t>
+      </w:r>
+      <w:r>
+        <w:lastRenderedPageBreak/>
+        <w:t>zagregowanych danych, jednak proces uczenia dystrybuowany jest pomiędzy wiele urządzeń</w:t>
       </w:r>
       <w:r>
         <w:t xml:space="preserve">. Dzięki temu możliwe jest </w:t>
@@ -2982,11 +3398,7 @@
         <w:t>wykonywanie obliczeń i algorytmów równolegle, w związku z czym moc obliczeniowa używana w jednostce czasu jest znacznie większa a sam czas uczenia jest znacznie mniejszy.</w:t>
       </w:r>
       <w:r>
-        <w:t xml:space="preserve"> Rozwiązanie to, tak jak i rozwiązanie tradycyjne, pozwala na bardzo dynamiczny wzrost agregowanych danych poprzez dodawanie dodatkowych urządzeń i organizacji. Pozwala też na prostą skalowalność części systemu odpowiedzialnej za udostępnienie mocy obliczeniowej, bowiem </w:t>
-      </w:r>
-      <w:r>
-        <w:lastRenderedPageBreak/>
-        <w:t xml:space="preserve">wystarczające jest dołożenie kolejnych urządzeń odpowiedzialnych za proces uczenia. W związku z tym rozwiązanie to skutecznie radzi sobie z problemem długiego czasu uczenia modeli sztucznej inteligencji. Niestety nie rozwiązuje </w:t>
+        <w:t xml:space="preserve"> Rozwiązanie to, tak jak i rozwiązanie tradycyjne, pozwala na bardzo dynamiczny wzrost agregowanych danych poprzez dodawanie dodatkowych urządzeń i organizacji. Pozwala też na prostą skalowalność części systemu odpowiedzialnej za udostępnienie mocy obliczeniowej, bowiem wystarczające jest dołożenie kolejnych urządzeń odpowiedzialnych za proces uczenia. W związku z tym rozwiązanie to skutecznie radzi sobie z problemem długiego czasu uczenia modeli sztucznej inteligencji. Niestety nie rozwiązuje </w:t>
       </w:r>
       <w:r>
         <w:t>problemu prywatności i bezpieczeństwa danych, ze względu na wspomnianą agregację i centralizację danych w postaci jednego zbioru uczącego</w:t>
@@ -3030,13 +3442,14 @@
         </w:numPr>
         <w:spacing w:before="0"/>
       </w:pPr>
+      <w:bookmarkStart w:id="8" w:name="_Toc105333471"/>
       <w:r>
         <w:t>Federacyjne</w:t>
       </w:r>
       <w:r>
         <w:t xml:space="preserve"> uczenie maszynowe</w:t>
       </w:r>
-      <w:bookmarkEnd w:id="4"/>
+      <w:bookmarkEnd w:id="8"/>
     </w:p>
     <w:p>
       <w:pPr>
@@ -3340,7 +3753,14 @@
         <w:rPr>
           <w:szCs w:val="24"/>
         </w:rPr>
-        <w:t xml:space="preserve"> Wytrenowane w ten sposób</w:t>
+        <w:t xml:space="preserve"> Wytrenowane </w:t>
+      </w:r>
+      <w:r>
+        <w:rPr>
+          <w:szCs w:val="24"/>
+        </w:rPr>
+        <w:lastRenderedPageBreak/>
+        <w:t>w ten sposób</w:t>
       </w:r>
       <w:r>
         <w:rPr>
@@ -3442,7 +3862,6 @@
         <w:rPr>
           <w:szCs w:val="24"/>
         </w:rPr>
-        <w:lastRenderedPageBreak/>
         <w:t>Docelowo p</w:t>
       </w:r>
       <w:r>
@@ -3843,14 +4262,14 @@
           <w:numId w:val="42"/>
         </w:numPr>
       </w:pPr>
-      <w:bookmarkStart w:id="5" w:name="_Toc98456527"/>
+      <w:bookmarkStart w:id="9" w:name="_Toc105333472"/>
       <w:r>
         <w:t xml:space="preserve">Prywatność danych w </w:t>
       </w:r>
       <w:r>
         <w:t>uczeniu federacyjnym</w:t>
       </w:r>
-      <w:bookmarkEnd w:id="5"/>
+      <w:bookmarkEnd w:id="9"/>
     </w:p>
     <w:p>
       <w:pPr>
@@ -4065,14 +4484,14 @@
           <w:numId w:val="42"/>
         </w:numPr>
       </w:pPr>
-      <w:bookmarkStart w:id="6" w:name="_Toc98456528"/>
+      <w:bookmarkStart w:id="10" w:name="_Toc105333473"/>
       <w:r>
         <w:t>Typy</w:t>
       </w:r>
       <w:r>
         <w:t xml:space="preserve"> federacyjnego uczenia</w:t>
       </w:r>
-      <w:bookmarkEnd w:id="6"/>
+      <w:bookmarkEnd w:id="10"/>
       <w:r>
         <w:br/>
       </w:r>
@@ -4328,10 +4747,7 @@
         <w:t xml:space="preserve"> </w:t>
       </w:r>
       <w:r>
-        <w:t>Źródło: opracowanie własne</w:t>
-      </w:r>
-      <w:r>
-        <w:t xml:space="preserve"> na podstawie [</w:t>
+        <w:t>Źródło: opracowanie własne na podstawie [</w:t>
       </w:r>
       <w:r>
         <w:t>3]</w:t>
@@ -4542,10 +4958,7 @@
         <w:t>Uczenie federacyjne horyzontalne.</w:t>
       </w:r>
       <w:r>
-        <w:t xml:space="preserve"> </w:t>
-      </w:r>
-      <w:r>
-        <w:t>Źródło: opracowanie własne na podstawie [3].</w:t>
+        <w:t xml:space="preserve"> Źródło: opracowanie własne na podstawie [3].</w:t>
       </w:r>
     </w:p>
     <w:p>
@@ -4779,16 +5192,6 @@
       <w:r>
         <w:t>.</w:t>
       </w:r>
-    </w:p>
-    <w:p>
-      <w:pPr>
-        <w:spacing w:after="0" w:line="300" w:lineRule="auto"/>
-        <w:jc w:val="both"/>
-        <w:rPr>
-          <w:i/>
-          <w:iCs/>
-        </w:rPr>
-      </w:pPr>
       <w:r>
         <w:br/>
       </w:r>
@@ -4847,7 +5250,7 @@
       <w:pPr>
         <w:pStyle w:val="Heading1"/>
       </w:pPr>
-      <w:bookmarkStart w:id="7" w:name="_Toc98456529"/>
+      <w:bookmarkStart w:id="11" w:name="_Toc105333474"/>
       <w:r>
         <w:lastRenderedPageBreak/>
         <w:t xml:space="preserve">Opis </w:t>
@@ -4855,29 +5258,29 @@
       <w:r>
         <w:t>przebiegu wykonanych badan i eksperymentów</w:t>
       </w:r>
-      <w:bookmarkEnd w:id="7"/>
+      <w:bookmarkEnd w:id="11"/>
     </w:p>
     <w:p/>
     <w:p>
       <w:pPr>
         <w:pStyle w:val="Heading1"/>
       </w:pPr>
-      <w:bookmarkStart w:id="8" w:name="_Toc98456530"/>
+      <w:bookmarkStart w:id="12" w:name="_Toc105333475"/>
       <w:r>
         <w:t>Podsumowanie</w:t>
       </w:r>
-      <w:bookmarkEnd w:id="8"/>
+      <w:bookmarkEnd w:id="12"/>
     </w:p>
     <w:p/>
     <w:p>
       <w:pPr>
         <w:pStyle w:val="Heading1"/>
       </w:pPr>
-      <w:bookmarkStart w:id="9" w:name="_Toc98456531"/>
+      <w:bookmarkStart w:id="13" w:name="_Toc105333476"/>
       <w:r>
         <w:t>Bibliografia</w:t>
       </w:r>
-      <w:bookmarkEnd w:id="9"/>
+      <w:bookmarkEnd w:id="13"/>
     </w:p>
     <w:p>
       <w:pPr>
@@ -4893,7 +5296,7 @@
           <w:szCs w:val="24"/>
         </w:rPr>
       </w:pPr>
-      <w:bookmarkStart w:id="10" w:name="_Toc60313915"/>
+      <w:bookmarkStart w:id="14" w:name="_Toc60313915"/>
       <w:r>
         <w:rPr>
           <w:b/>
@@ -4901,7 +5304,7 @@
         </w:rPr>
         <w:t>Opracowania książkowe</w:t>
       </w:r>
-      <w:bookmarkEnd w:id="10"/>
+      <w:bookmarkEnd w:id="14"/>
     </w:p>
     <w:p>
       <w:pPr>
@@ -4925,7 +5328,7 @@
           <w:szCs w:val="24"/>
         </w:rPr>
       </w:pPr>
-      <w:bookmarkStart w:id="11" w:name="_Toc60313916"/>
+      <w:bookmarkStart w:id="15" w:name="_Toc60313916"/>
       <w:r>
         <w:rPr>
           <w:rFonts w:eastAsiaTheme="majorEastAsia"/>
@@ -4934,7 +5337,7 @@
         </w:rPr>
         <w:t>Dokumenty</w:t>
       </w:r>
-      <w:bookmarkEnd w:id="11"/>
+      <w:bookmarkEnd w:id="15"/>
     </w:p>
     <w:p>
       <w:pPr>

</xml_diff>